<commit_message>
Monday 5 August verdict and analysis
</commit_message>
<xml_diff>
--- a/Intern-Logs/Week 7.docx
+++ b/Intern-Logs/Week 7.docx
@@ -75,16 +75,56 @@
     </w:p>
     <w:p>
       <w:r>
-        <w:t>OK just realised that to show the hypothesis that the results might just be coincidence due to octave band energy curve and not accurate, I should’ve had the energy curve saved as well. So let’s save those as well into a folder</w:t>
-      </w:r>
-      <w:r>
-        <w:t xml:space="preserve"> named ResultsV1 in Atiyed-Matlab folder.</w:t>
-      </w:r>
-      <w:r>
-        <w:t xml:space="preserve"> Also, to make it easier to compare with the Kim21, let’s follow the order its using as well.</w:t>
-      </w:r>
-      <w:r>
-        <w:t xml:space="preserve"> Added lines in matlab script to compared the RT60 in octave bands as well as created separated script for each scene results (less commenting/uncommenting)</w:t>
+        <w:t xml:space="preserve">OK just realised that to show the hypothesis that the results might just be coincidence due to octave band energy curve and not accurate, I should’ve had the energy curve saved as well. </w:t>
+      </w:r>
+      <w:proofErr w:type="gramStart"/>
+      <w:r>
+        <w:t>So</w:t>
+      </w:r>
+      <w:proofErr w:type="gramEnd"/>
+      <w:r>
+        <w:t xml:space="preserve"> let’s save those as well into a folder</w:t>
+      </w:r>
+      <w:r>
+        <w:t xml:space="preserve"> named ResultsV1 in </w:t>
+      </w:r>
+      <w:proofErr w:type="spellStart"/>
+      <w:r>
+        <w:t>Atiyed-Matlab</w:t>
+      </w:r>
+      <w:proofErr w:type="spellEnd"/>
+      <w:r>
+        <w:t xml:space="preserve"> folder.</w:t>
+      </w:r>
+      <w:r>
+        <w:t xml:space="preserve"> Also, to make it easier to compare with the Kim21, let’s follow the order </w:t>
+      </w:r>
+      <w:proofErr w:type="gramStart"/>
+      <w:r>
+        <w:t>its</w:t>
+      </w:r>
+      <w:proofErr w:type="gramEnd"/>
+      <w:r>
+        <w:t xml:space="preserve"> using as well.</w:t>
+      </w:r>
+      <w:r>
+        <w:t xml:space="preserve"> Added lines in </w:t>
+      </w:r>
+      <w:proofErr w:type="spellStart"/>
+      <w:r>
+        <w:t>matlab</w:t>
+      </w:r>
+      <w:proofErr w:type="spellEnd"/>
+      <w:r>
+        <w:t xml:space="preserve"> script to </w:t>
+      </w:r>
+      <w:proofErr w:type="gramStart"/>
+      <w:r>
+        <w:t>compared</w:t>
+      </w:r>
+      <w:proofErr w:type="gramEnd"/>
+      <w:r>
+        <w:t xml:space="preserve"> the RT60 in octave bands as well as created separated script for each scene results (less commenting/uncommenting)</w:t>
       </w:r>
     </w:p>
     <w:p>
@@ -102,6 +142,9 @@
         </w:rPr>
       </w:pPr>
       <w:r>
+        <w:rPr>
+          <w:noProof/>
+        </w:rPr>
         <w:drawing>
           <wp:anchor distT="0" distB="0" distL="114300" distR="114300" simplePos="0" relativeHeight="251658240" behindDoc="1" locked="0" layoutInCell="1" allowOverlap="1" wp14:anchorId="0616FD9E" wp14:editId="62DB1ACE">
             <wp:simplePos x="0" y="0"/>
@@ -134,7 +177,7 @@
                     <pic:cNvPicPr/>
                   </pic:nvPicPr>
                   <pic:blipFill>
-                    <a:blip r:embed="rId4">
+                    <a:blip r:embed="rId7">
                       <a:extLst>
                         <a:ext uri="{28A0092B-C50C-407E-A947-70E740481C1C}">
                           <a14:useLocalDpi xmlns:a14="http://schemas.microsoft.com/office/drawing/2010/main" val="0"/>
@@ -167,6 +210,9 @@
         </w:drawing>
       </w:r>
       <w:r>
+        <w:rPr>
+          <w:noProof/>
+        </w:rPr>
         <w:drawing>
           <wp:inline distT="0" distB="0" distL="0" distR="0" wp14:anchorId="35A19EE7" wp14:editId="5A67D28A">
             <wp:extent cx="1531088" cy="1448326"/>
@@ -183,7 +229,7 @@
                     <pic:cNvPicPr/>
                   </pic:nvPicPr>
                   <pic:blipFill>
-                    <a:blip r:embed="rId5"/>
+                    <a:blip r:embed="rId8"/>
                     <a:stretch>
                       <a:fillRect/>
                     </a:stretch>
@@ -230,21 +276,19 @@
         </w:rPr>
       </w:pPr>
       <w:r>
-        <w:t>0.5 volume</w:t>
-      </w:r>
-      <w:r>
-        <w:t xml:space="preserve"> </w:t>
-      </w:r>
-      <w:r>
-        <w:t>, physics based attenuation</w:t>
-      </w:r>
-    </w:p>
-    <w:p>
-      <w:pPr>
-        <w:rPr>
-          <w:noProof/>
-        </w:rPr>
-      </w:pPr>
+        <w:t xml:space="preserve">0.5 </w:t>
+      </w:r>
+      <w:proofErr w:type="gramStart"/>
+      <w:r>
+        <w:t>volume ,</w:t>
+      </w:r>
+      <w:proofErr w:type="gramEnd"/>
+      <w:r>
+        <w:t xml:space="preserve"> physics based attenuation</w:t>
+      </w:r>
+      <w:r>
+        <w:t>, 1:1 direct to reflections mix</w:t>
+      </w:r>
     </w:p>
     <w:p>
       <w:pPr>
@@ -267,6 +311,9 @@
         <w:pStyle w:val="Heading2"/>
       </w:pPr>
       <w:r>
+        <w:rPr>
+          <w:noProof/>
+        </w:rPr>
         <w:drawing>
           <wp:anchor distT="0" distB="0" distL="114300" distR="114300" simplePos="0" relativeHeight="251660288" behindDoc="1" locked="0" layoutInCell="1" allowOverlap="1" wp14:anchorId="14C7006B" wp14:editId="655D5E0E">
             <wp:simplePos x="0" y="0"/>
@@ -299,7 +346,7 @@
                     <pic:cNvPicPr/>
                   </pic:nvPicPr>
                   <pic:blipFill>
-                    <a:blip r:embed="rId6">
+                    <a:blip r:embed="rId9">
                       <a:extLst>
                         <a:ext uri="{28A0092B-C50C-407E-A947-70E740481C1C}">
                           <a14:useLocalDpi xmlns:a14="http://schemas.microsoft.com/office/drawing/2010/main" val="0"/>
@@ -332,6 +379,9 @@
         </w:drawing>
       </w:r>
       <w:r>
+        <w:rPr>
+          <w:noProof/>
+        </w:rPr>
         <w:drawing>
           <wp:anchor distT="0" distB="0" distL="114300" distR="114300" simplePos="0" relativeHeight="251659264" behindDoc="1" locked="0" layoutInCell="1" allowOverlap="1" wp14:anchorId="6E9FFC07" wp14:editId="048EE1DD">
             <wp:simplePos x="0" y="0"/>
@@ -364,7 +414,7 @@
                     <pic:cNvPicPr/>
                   </pic:nvPicPr>
                   <pic:blipFill>
-                    <a:blip r:embed="rId7">
+                    <a:blip r:embed="rId10">
                       <a:extLst>
                         <a:ext uri="{28A0092B-C50C-407E-A947-70E740481C1C}">
                           <a14:useLocalDpi xmlns:a14="http://schemas.microsoft.com/office/drawing/2010/main" val="0"/>
@@ -407,7 +457,18 @@
     </w:p>
     <w:p>
       <w:r>
-        <w:t>0.01 volume level, physics based attenuation</w:t>
+        <w:t xml:space="preserve">0.01 volume level, </w:t>
+      </w:r>
+      <w:proofErr w:type="gramStart"/>
+      <w:r>
+        <w:t>physics based</w:t>
+      </w:r>
+      <w:proofErr w:type="gramEnd"/>
+      <w:r>
+        <w:t xml:space="preserve"> attenuation</w:t>
+      </w:r>
+      <w:r>
+        <w:t>, 1:1 direct to reflections mix</w:t>
       </w:r>
     </w:p>
     <w:p/>
@@ -416,6 +477,9 @@
         <w:pStyle w:val="Heading2"/>
       </w:pPr>
       <w:r>
+        <w:rPr>
+          <w:noProof/>
+        </w:rPr>
         <w:lastRenderedPageBreak/>
         <w:drawing>
           <wp:anchor distT="0" distB="0" distL="114300" distR="114300" simplePos="0" relativeHeight="251661312" behindDoc="1" locked="0" layoutInCell="1" allowOverlap="1" wp14:anchorId="0465673F" wp14:editId="7E60D2EC">
@@ -449,7 +513,7 @@
                     <pic:cNvPicPr/>
                   </pic:nvPicPr>
                   <pic:blipFill>
-                    <a:blip r:embed="rId8">
+                    <a:blip r:embed="rId11">
                       <a:extLst>
                         <a:ext uri="{28A0092B-C50C-407E-A947-70E740481C1C}">
                           <a14:useLocalDpi xmlns:a14="http://schemas.microsoft.com/office/drawing/2010/main" val="0"/>
@@ -482,13 +546,21 @@
         </w:drawing>
       </w:r>
       <w:r>
-        <w:t>LR result v1</w:t>
-      </w:r>
-    </w:p>
-    <w:p>
-      <w:r>
+        <w:t xml:space="preserve">LR result </w:t>
+      </w:r>
+      <w:proofErr w:type="gramStart"/>
+      <w:r>
+        <w:t>v1</w:t>
+      </w:r>
+      <w:proofErr w:type="gramEnd"/>
+    </w:p>
+    <w:p>
+      <w:r>
+        <w:rPr>
+          <w:noProof/>
+        </w:rPr>
         <w:drawing>
-          <wp:anchor distT="0" distB="0" distL="114300" distR="114300" simplePos="0" relativeHeight="251662336" behindDoc="1" locked="0" layoutInCell="1" allowOverlap="1" wp14:anchorId="2AAD45B2" wp14:editId="0E50A4AD">
+          <wp:anchor distT="0" distB="0" distL="114300" distR="114300" simplePos="0" relativeHeight="251662336" behindDoc="1" locked="0" layoutInCell="1" allowOverlap="1" wp14:anchorId="2AAD45B2" wp14:editId="6619F6BC">
             <wp:simplePos x="0" y="0"/>
             <wp:positionH relativeFrom="column">
               <wp:posOffset>3615055</wp:posOffset>
@@ -496,14 +568,14 @@
             <wp:positionV relativeFrom="paragraph">
               <wp:posOffset>5080</wp:posOffset>
             </wp:positionV>
-            <wp:extent cx="1753870" cy="1819910"/>
-            <wp:effectExtent l="0" t="0" r="0" b="8890"/>
+            <wp:extent cx="1594485" cy="1654810"/>
+            <wp:effectExtent l="0" t="0" r="5715" b="2540"/>
             <wp:wrapTight wrapText="bothSides">
               <wp:wrapPolygon edited="0">
                 <wp:start x="0" y="0"/>
-                <wp:lineTo x="0" y="21479"/>
-                <wp:lineTo x="21350" y="21479"/>
-                <wp:lineTo x="21350" y="0"/>
+                <wp:lineTo x="0" y="21384"/>
+                <wp:lineTo x="21419" y="21384"/>
+                <wp:lineTo x="21419" y="0"/>
                 <wp:lineTo x="0" y="0"/>
               </wp:wrapPolygon>
             </wp:wrapTight>
@@ -519,7 +591,7 @@
                     <pic:cNvPicPr/>
                   </pic:nvPicPr>
                   <pic:blipFill>
-                    <a:blip r:embed="rId9">
+                    <a:blip r:embed="rId12">
                       <a:extLst>
                         <a:ext uri="{28A0092B-C50C-407E-A947-70E740481C1C}">
                           <a14:useLocalDpi xmlns:a14="http://schemas.microsoft.com/office/drawing/2010/main" val="0"/>
@@ -533,7 +605,7 @@
                   <pic:spPr>
                     <a:xfrm>
                       <a:off x="0" y="0"/>
-                      <a:ext cx="1753870" cy="1819910"/>
+                      <a:ext cx="1594485" cy="1654810"/>
                     </a:xfrm>
                     <a:prstGeom prst="rect">
                       <a:avLst/>
@@ -557,15 +629,1857 @@
     <w:p/>
     <w:p/>
     <w:p/>
+    <w:p>
+      <w:r>
+        <w:t xml:space="preserve">Uses RT30, </w:t>
+      </w:r>
+      <w:proofErr w:type="spellStart"/>
+      <w:r>
+        <w:t>decay_range</w:t>
+      </w:r>
+      <w:proofErr w:type="spellEnd"/>
+      <w:r>
+        <w:t xml:space="preserve"> value in </w:t>
+      </w:r>
+      <w:proofErr w:type="spellStart"/>
+      <w:r>
+        <w:t>irStats.m</w:t>
+      </w:r>
+      <w:proofErr w:type="spellEnd"/>
+      <w:r>
+        <w:t xml:space="preserve"> divided by 2 for EDT.</w:t>
+      </w:r>
+    </w:p>
+    <w:p>
+      <w:r>
+        <w:t xml:space="preserve">0.01 volume level, </w:t>
+      </w:r>
+      <w:proofErr w:type="gramStart"/>
+      <w:r>
+        <w:t>physics based</w:t>
+      </w:r>
+      <w:proofErr w:type="gramEnd"/>
+      <w:r>
+        <w:t xml:space="preserve"> attenuation</w:t>
+      </w:r>
+      <w:r>
+        <w:t>, 1:1 direct to reflections mix</w:t>
+      </w:r>
+    </w:p>
+    <w:p>
+      <w:pPr>
+        <w:pStyle w:val="Heading2"/>
+      </w:pPr>
+      <w:r>
+        <w:t>ST result v1</w:t>
+      </w:r>
+    </w:p>
     <w:p/>
     <w:p>
-      <w:r>
-        <w:t>Uses RT30, decay_range value in irStats.m divided by 2 for EDT.</w:t>
-      </w:r>
-    </w:p>
-    <w:p>
-      <w:r>
-        <w:t>0.01 volume level, physics based attenuation.</w:t>
+      <w:pPr>
+        <w:pStyle w:val="Heading2"/>
+      </w:pPr>
+      <w:r>
+        <w:t>BIG FINDINGS/CHANGES</w:t>
+      </w:r>
+    </w:p>
+    <w:p>
+      <w:r>
+        <w:drawing>
+          <wp:inline distT="0" distB="0" distL="0" distR="0" wp14:anchorId="10943FF7" wp14:editId="3E75FEE9">
+            <wp:extent cx="5731510" cy="285115"/>
+            <wp:effectExtent l="0" t="0" r="2540" b="635"/>
+            <wp:docPr id="3" name="Picture 3"/>
+            <wp:cNvGraphicFramePr>
+              <a:graphicFrameLocks xmlns:a="http://schemas.openxmlformats.org/drawingml/2006/main" noChangeAspect="1"/>
+            </wp:cNvGraphicFramePr>
+            <a:graphic xmlns:a="http://schemas.openxmlformats.org/drawingml/2006/main">
+              <a:graphicData uri="http://schemas.openxmlformats.org/drawingml/2006/picture">
+                <pic:pic xmlns:pic="http://schemas.openxmlformats.org/drawingml/2006/picture">
+                  <pic:nvPicPr>
+                    <pic:cNvPr id="1" name=""/>
+                    <pic:cNvPicPr/>
+                  </pic:nvPicPr>
+                  <pic:blipFill>
+                    <a:blip r:embed="rId13"/>
+                    <a:stretch>
+                      <a:fillRect/>
+                    </a:stretch>
+                  </pic:blipFill>
+                  <pic:spPr>
+                    <a:xfrm>
+                      <a:off x="0" y="0"/>
+                      <a:ext cx="5731510" cy="285115"/>
+                    </a:xfrm>
+                    <a:prstGeom prst="rect">
+                      <a:avLst/>
+                    </a:prstGeom>
+                  </pic:spPr>
+                </pic:pic>
+              </a:graphicData>
+            </a:graphic>
+          </wp:inline>
+        </w:drawing>
+      </w:r>
+    </w:p>
+    <w:p>
+      <w:r>
+        <w:t>Reverted back</w:t>
+      </w:r>
+      <w:r>
+        <w:t xml:space="preserve"> </w:t>
+      </w:r>
+      <w:proofErr w:type="spellStart"/>
+      <w:r>
+        <w:t>irStats.m</w:t>
+      </w:r>
+      <w:proofErr w:type="spellEnd"/>
+      <w:r>
+        <w:t xml:space="preserve"> to usual, because </w:t>
+      </w:r>
+      <w:proofErr w:type="spellStart"/>
+      <w:r>
+        <w:t>im</w:t>
+      </w:r>
+      <w:proofErr w:type="spellEnd"/>
+      <w:r>
+        <w:t xml:space="preserve"> stupid and don’t understand code properly, it supposed to be 60 because that is the scaling</w:t>
+      </w:r>
+      <w:r>
+        <w:t>/extrapolation</w:t>
+      </w:r>
+      <w:r>
+        <w:t xml:space="preserve">, its already done… this also makes it easier to trial and error </w:t>
+      </w:r>
+      <w:proofErr w:type="spellStart"/>
+      <w:r>
+        <w:t>y_fit</w:t>
+      </w:r>
+      <w:proofErr w:type="spellEnd"/>
+      <w:r>
+        <w:t xml:space="preserve"> as only need to change 1 line instead.</w:t>
+      </w:r>
+    </w:p>
+    <w:p>
+      <w:r>
+        <w:rPr>
+          <w:noProof/>
+        </w:rPr>
+        <w:drawing>
+          <wp:anchor distT="0" distB="0" distL="114300" distR="114300" simplePos="0" relativeHeight="251663360" behindDoc="1" locked="0" layoutInCell="1" allowOverlap="1" wp14:anchorId="30E58AAA" wp14:editId="3C869193">
+            <wp:simplePos x="0" y="0"/>
+            <wp:positionH relativeFrom="column">
+              <wp:posOffset>0</wp:posOffset>
+            </wp:positionH>
+            <wp:positionV relativeFrom="paragraph">
+              <wp:posOffset>-2629</wp:posOffset>
+            </wp:positionV>
+            <wp:extent cx="4189228" cy="3690753"/>
+            <wp:effectExtent l="0" t="0" r="1905" b="5080"/>
+            <wp:wrapTight wrapText="bothSides">
+              <wp:wrapPolygon edited="0">
+                <wp:start x="0" y="0"/>
+                <wp:lineTo x="0" y="21518"/>
+                <wp:lineTo x="21512" y="21518"/>
+                <wp:lineTo x="21512" y="0"/>
+                <wp:lineTo x="0" y="0"/>
+              </wp:wrapPolygon>
+            </wp:wrapTight>
+            <wp:docPr id="8" name="Picture 8"/>
+            <wp:cNvGraphicFramePr>
+              <a:graphicFrameLocks xmlns:a="http://schemas.openxmlformats.org/drawingml/2006/main" noChangeAspect="1"/>
+            </wp:cNvGraphicFramePr>
+            <a:graphic xmlns:a="http://schemas.openxmlformats.org/drawingml/2006/main">
+              <a:graphicData uri="http://schemas.openxmlformats.org/drawingml/2006/picture">
+                <pic:pic xmlns:pic="http://schemas.openxmlformats.org/drawingml/2006/picture">
+                  <pic:nvPicPr>
+                    <pic:cNvPr id="1" name=""/>
+                    <pic:cNvPicPr/>
+                  </pic:nvPicPr>
+                  <pic:blipFill>
+                    <a:blip r:embed="rId14">
+                      <a:extLst>
+                        <a:ext uri="{28A0092B-C50C-407E-A947-70E740481C1C}">
+                          <a14:useLocalDpi xmlns:a14="http://schemas.microsoft.com/office/drawing/2010/main" val="0"/>
+                        </a:ext>
+                      </a:extLst>
+                    </a:blip>
+                    <a:stretch>
+                      <a:fillRect/>
+                    </a:stretch>
+                  </pic:blipFill>
+                  <pic:spPr>
+                    <a:xfrm>
+                      <a:off x="0" y="0"/>
+                      <a:ext cx="4189228" cy="3690753"/>
+                    </a:xfrm>
+                    <a:prstGeom prst="rect">
+                      <a:avLst/>
+                    </a:prstGeom>
+                  </pic:spPr>
+                </pic:pic>
+              </a:graphicData>
+            </a:graphic>
+          </wp:anchor>
+        </w:drawing>
+      </w:r>
+      <w:r>
+        <w:t xml:space="preserve">Also added the table to see RT60 and EDT for each bands more </w:t>
+      </w:r>
+      <w:proofErr w:type="gramStart"/>
+      <w:r>
+        <w:t>clearly..</w:t>
+      </w:r>
+      <w:proofErr w:type="gramEnd"/>
+    </w:p>
+    <w:p>
+      <w:r>
+        <w:br w:type="page"/>
+      </w:r>
+    </w:p>
+    <w:p>
+      <w:r>
+        <w:lastRenderedPageBreak/>
+        <w:drawing>
+          <wp:anchor distT="0" distB="0" distL="114300" distR="114300" simplePos="0" relativeHeight="251665408" behindDoc="1" locked="0" layoutInCell="1" allowOverlap="1" wp14:anchorId="1BFB685B" wp14:editId="0FEFF34F">
+            <wp:simplePos x="0" y="0"/>
+            <wp:positionH relativeFrom="margin">
+              <wp:posOffset>3039583</wp:posOffset>
+            </wp:positionH>
+            <wp:positionV relativeFrom="paragraph">
+              <wp:posOffset>169013</wp:posOffset>
+            </wp:positionV>
+            <wp:extent cx="2817495" cy="2011045"/>
+            <wp:effectExtent l="0" t="0" r="1905" b="8255"/>
+            <wp:wrapTight wrapText="bothSides">
+              <wp:wrapPolygon edited="0">
+                <wp:start x="0" y="0"/>
+                <wp:lineTo x="0" y="21484"/>
+                <wp:lineTo x="21469" y="21484"/>
+                <wp:lineTo x="21469" y="0"/>
+                <wp:lineTo x="0" y="0"/>
+              </wp:wrapPolygon>
+            </wp:wrapTight>
+            <wp:docPr id="10" name="Picture 10"/>
+            <wp:cNvGraphicFramePr>
+              <a:graphicFrameLocks xmlns:a="http://schemas.openxmlformats.org/drawingml/2006/main" noChangeAspect="1"/>
+            </wp:cNvGraphicFramePr>
+            <a:graphic xmlns:a="http://schemas.openxmlformats.org/drawingml/2006/main">
+              <a:graphicData uri="http://schemas.openxmlformats.org/drawingml/2006/picture">
+                <pic:pic xmlns:pic="http://schemas.openxmlformats.org/drawingml/2006/picture">
+                  <pic:nvPicPr>
+                    <pic:cNvPr id="1" name=""/>
+                    <pic:cNvPicPr/>
+                  </pic:nvPicPr>
+                  <pic:blipFill>
+                    <a:blip r:embed="rId15">
+                      <a:extLst>
+                        <a:ext uri="{28A0092B-C50C-407E-A947-70E740481C1C}">
+                          <a14:useLocalDpi xmlns:a14="http://schemas.microsoft.com/office/drawing/2010/main" val="0"/>
+                        </a:ext>
+                      </a:extLst>
+                    </a:blip>
+                    <a:stretch>
+                      <a:fillRect/>
+                    </a:stretch>
+                  </pic:blipFill>
+                  <pic:spPr>
+                    <a:xfrm>
+                      <a:off x="0" y="0"/>
+                      <a:ext cx="2817495" cy="2011045"/>
+                    </a:xfrm>
+                    <a:prstGeom prst="rect">
+                      <a:avLst/>
+                    </a:prstGeom>
+                  </pic:spPr>
+                </pic:pic>
+              </a:graphicData>
+            </a:graphic>
+            <wp14:sizeRelH relativeFrom="margin">
+              <wp14:pctWidth>0</wp14:pctWidth>
+            </wp14:sizeRelH>
+            <wp14:sizeRelV relativeFrom="margin">
+              <wp14:pctHeight>0</wp14:pctHeight>
+            </wp14:sizeRelV>
+          </wp:anchor>
+        </w:drawing>
+      </w:r>
+      <w:proofErr w:type="spellStart"/>
+      <w:proofErr w:type="gramStart"/>
+      <w:r>
+        <w:t>Lets</w:t>
+      </w:r>
+      <w:proofErr w:type="spellEnd"/>
+      <w:proofErr w:type="gramEnd"/>
+      <w:r>
+        <w:t xml:space="preserve"> redo everything!</w:t>
+      </w:r>
+    </w:p>
+    <w:p>
+      <w:pPr>
+        <w:pStyle w:val="Heading2"/>
+      </w:pPr>
+      <w:r>
+        <w:drawing>
+          <wp:anchor distT="0" distB="0" distL="114300" distR="114300" simplePos="0" relativeHeight="251664384" behindDoc="1" locked="0" layoutInCell="1" allowOverlap="1" wp14:anchorId="5E49F1FC" wp14:editId="40058366">
+            <wp:simplePos x="0" y="0"/>
+            <wp:positionH relativeFrom="margin">
+              <wp:align>left</wp:align>
+            </wp:positionH>
+            <wp:positionV relativeFrom="paragraph">
+              <wp:posOffset>213360</wp:posOffset>
+            </wp:positionV>
+            <wp:extent cx="3030220" cy="2286000"/>
+            <wp:effectExtent l="0" t="0" r="0" b="0"/>
+            <wp:wrapTight wrapText="bothSides">
+              <wp:wrapPolygon edited="0">
+                <wp:start x="0" y="0"/>
+                <wp:lineTo x="0" y="21420"/>
+                <wp:lineTo x="21455" y="21420"/>
+                <wp:lineTo x="21455" y="0"/>
+                <wp:lineTo x="0" y="0"/>
+              </wp:wrapPolygon>
+            </wp:wrapTight>
+            <wp:docPr id="9" name="Picture 9"/>
+            <wp:cNvGraphicFramePr>
+              <a:graphicFrameLocks xmlns:a="http://schemas.openxmlformats.org/drawingml/2006/main" noChangeAspect="1"/>
+            </wp:cNvGraphicFramePr>
+            <a:graphic xmlns:a="http://schemas.openxmlformats.org/drawingml/2006/main">
+              <a:graphicData uri="http://schemas.openxmlformats.org/drawingml/2006/picture">
+                <pic:pic xmlns:pic="http://schemas.openxmlformats.org/drawingml/2006/picture">
+                  <pic:nvPicPr>
+                    <pic:cNvPr id="1" name=""/>
+                    <pic:cNvPicPr/>
+                  </pic:nvPicPr>
+                  <pic:blipFill>
+                    <a:blip r:embed="rId16" cstate="print">
+                      <a:extLst>
+                        <a:ext uri="{28A0092B-C50C-407E-A947-70E740481C1C}">
+                          <a14:useLocalDpi xmlns:a14="http://schemas.microsoft.com/office/drawing/2010/main" val="0"/>
+                        </a:ext>
+                      </a:extLst>
+                    </a:blip>
+                    <a:stretch>
+                      <a:fillRect/>
+                    </a:stretch>
+                  </pic:blipFill>
+                  <pic:spPr>
+                    <a:xfrm>
+                      <a:off x="0" y="0"/>
+                      <a:ext cx="3039543" cy="2293407"/>
+                    </a:xfrm>
+                    <a:prstGeom prst="rect">
+                      <a:avLst/>
+                    </a:prstGeom>
+                  </pic:spPr>
+                </pic:pic>
+              </a:graphicData>
+            </a:graphic>
+            <wp14:sizeRelH relativeFrom="margin">
+              <wp14:pctWidth>0</wp14:pctWidth>
+            </wp14:sizeRelH>
+            <wp14:sizeRelV relativeFrom="margin">
+              <wp14:pctHeight>0</wp14:pctHeight>
+            </wp14:sizeRelV>
+          </wp:anchor>
+        </w:drawing>
+      </w:r>
+      <w:r>
+        <w:t>MR result v2</w:t>
+      </w:r>
+    </w:p>
+    <w:p>
+      <w:pPr>
+        <w:rPr>
+          <w:noProof/>
+        </w:rPr>
+      </w:pPr>
+      <w:r>
+        <w:rPr>
+          <w:noProof/>
+        </w:rPr>
+        <w:t xml:space="preserve">Uses </w:t>
+      </w:r>
+      <w:r>
+        <w:rPr>
+          <w:noProof/>
+        </w:rPr>
+        <w:t>y_fit</w:t>
+      </w:r>
+      <w:r>
+        <w:rPr>
+          <w:noProof/>
+        </w:rPr>
+        <w:t xml:space="preserve"> =</w:t>
+      </w:r>
+      <w:r>
+        <w:rPr>
+          <w:noProof/>
+        </w:rPr>
+        <w:t xml:space="preserve"> </w:t>
+      </w:r>
+      <w:r>
+        <w:rPr>
+          <w:noProof/>
+        </w:rPr>
+        <w:t>42.5</w:t>
+      </w:r>
+      <w:r>
+        <w:rPr>
+          <w:noProof/>
+        </w:rPr>
+        <w:t xml:space="preserve"> </w:t>
+      </w:r>
+      <w:r>
+        <w:rPr>
+          <w:noProof/>
+        </w:rPr>
+        <w:t>/</w:t>
+      </w:r>
+      <w:r>
+        <w:rPr>
+          <w:noProof/>
+        </w:rPr>
+        <w:t xml:space="preserve"> </w:t>
+      </w:r>
+      <w:r>
+        <w:rPr>
+          <w:noProof/>
+        </w:rPr>
+        <w:t>RT42.5</w:t>
+      </w:r>
+      <w:r>
+        <w:rPr>
+          <w:noProof/>
+        </w:rPr>
+        <w:br/>
+      </w:r>
+      <w:r>
+        <w:t xml:space="preserve">0.5 </w:t>
+      </w:r>
+      <w:proofErr w:type="gramStart"/>
+      <w:r>
+        <w:t>volume ,</w:t>
+      </w:r>
+      <w:proofErr w:type="gramEnd"/>
+      <w:r>
+        <w:t xml:space="preserve"> physics based attenuation, 1:1 direct to reflections mix</w:t>
+      </w:r>
+    </w:p>
+    <w:p>
+      <w:pPr>
+        <w:pStyle w:val="Heading2"/>
+        <w:rPr>
+          <w:noProof/>
+        </w:rPr>
+      </w:pPr>
+      <w:r>
+        <w:drawing>
+          <wp:anchor distT="0" distB="0" distL="114300" distR="114300" simplePos="0" relativeHeight="251666432" behindDoc="1" locked="0" layoutInCell="1" allowOverlap="1" wp14:anchorId="0C0C17B6" wp14:editId="6CE9E985">
+            <wp:simplePos x="0" y="0"/>
+            <wp:positionH relativeFrom="margin">
+              <wp:posOffset>-42545</wp:posOffset>
+            </wp:positionH>
+            <wp:positionV relativeFrom="paragraph">
+              <wp:posOffset>316865</wp:posOffset>
+            </wp:positionV>
+            <wp:extent cx="3295650" cy="2444115"/>
+            <wp:effectExtent l="0" t="0" r="0" b="0"/>
+            <wp:wrapTight wrapText="bothSides">
+              <wp:wrapPolygon edited="0">
+                <wp:start x="0" y="0"/>
+                <wp:lineTo x="0" y="21381"/>
+                <wp:lineTo x="21475" y="21381"/>
+                <wp:lineTo x="21475" y="0"/>
+                <wp:lineTo x="0" y="0"/>
+              </wp:wrapPolygon>
+            </wp:wrapTight>
+            <wp:docPr id="11" name="Picture 11"/>
+            <wp:cNvGraphicFramePr>
+              <a:graphicFrameLocks xmlns:a="http://schemas.openxmlformats.org/drawingml/2006/main" noChangeAspect="1"/>
+            </wp:cNvGraphicFramePr>
+            <a:graphic xmlns:a="http://schemas.openxmlformats.org/drawingml/2006/main">
+              <a:graphicData uri="http://schemas.openxmlformats.org/drawingml/2006/picture">
+                <pic:pic xmlns:pic="http://schemas.openxmlformats.org/drawingml/2006/picture">
+                  <pic:nvPicPr>
+                    <pic:cNvPr id="1" name=""/>
+                    <pic:cNvPicPr/>
+                  </pic:nvPicPr>
+                  <pic:blipFill>
+                    <a:blip r:embed="rId17" cstate="print">
+                      <a:extLst>
+                        <a:ext uri="{28A0092B-C50C-407E-A947-70E740481C1C}">
+                          <a14:useLocalDpi xmlns:a14="http://schemas.microsoft.com/office/drawing/2010/main" val="0"/>
+                        </a:ext>
+                      </a:extLst>
+                    </a:blip>
+                    <a:stretch>
+                      <a:fillRect/>
+                    </a:stretch>
+                  </pic:blipFill>
+                  <pic:spPr>
+                    <a:xfrm>
+                      <a:off x="0" y="0"/>
+                      <a:ext cx="3295650" cy="2444115"/>
+                    </a:xfrm>
+                    <a:prstGeom prst="rect">
+                      <a:avLst/>
+                    </a:prstGeom>
+                  </pic:spPr>
+                </pic:pic>
+              </a:graphicData>
+            </a:graphic>
+            <wp14:sizeRelH relativeFrom="margin">
+              <wp14:pctWidth>0</wp14:pctWidth>
+            </wp14:sizeRelH>
+            <wp14:sizeRelV relativeFrom="margin">
+              <wp14:pctHeight>0</wp14:pctHeight>
+            </wp14:sizeRelV>
+          </wp:anchor>
+        </w:drawing>
+      </w:r>
+      <w:r>
+        <w:drawing>
+          <wp:anchor distT="0" distB="0" distL="114300" distR="114300" simplePos="0" relativeHeight="251667456" behindDoc="1" locked="0" layoutInCell="1" allowOverlap="1" wp14:anchorId="0D9102D3" wp14:editId="38AE7161">
+            <wp:simplePos x="0" y="0"/>
+            <wp:positionH relativeFrom="margin">
+              <wp:posOffset>3327429</wp:posOffset>
+            </wp:positionH>
+            <wp:positionV relativeFrom="paragraph">
+              <wp:posOffset>110741</wp:posOffset>
+            </wp:positionV>
+            <wp:extent cx="2743200" cy="1974215"/>
+            <wp:effectExtent l="0" t="0" r="0" b="6985"/>
+            <wp:wrapTight wrapText="bothSides">
+              <wp:wrapPolygon edited="0">
+                <wp:start x="0" y="0"/>
+                <wp:lineTo x="0" y="21468"/>
+                <wp:lineTo x="21450" y="21468"/>
+                <wp:lineTo x="21450" y="0"/>
+                <wp:lineTo x="0" y="0"/>
+              </wp:wrapPolygon>
+            </wp:wrapTight>
+            <wp:docPr id="12" name="Picture 12"/>
+            <wp:cNvGraphicFramePr>
+              <a:graphicFrameLocks xmlns:a="http://schemas.openxmlformats.org/drawingml/2006/main" noChangeAspect="1"/>
+            </wp:cNvGraphicFramePr>
+            <a:graphic xmlns:a="http://schemas.openxmlformats.org/drawingml/2006/main">
+              <a:graphicData uri="http://schemas.openxmlformats.org/drawingml/2006/picture">
+                <pic:pic xmlns:pic="http://schemas.openxmlformats.org/drawingml/2006/picture">
+                  <pic:nvPicPr>
+                    <pic:cNvPr id="1" name=""/>
+                    <pic:cNvPicPr/>
+                  </pic:nvPicPr>
+                  <pic:blipFill>
+                    <a:blip r:embed="rId18">
+                      <a:extLst>
+                        <a:ext uri="{28A0092B-C50C-407E-A947-70E740481C1C}">
+                          <a14:useLocalDpi xmlns:a14="http://schemas.microsoft.com/office/drawing/2010/main" val="0"/>
+                        </a:ext>
+                      </a:extLst>
+                    </a:blip>
+                    <a:stretch>
+                      <a:fillRect/>
+                    </a:stretch>
+                  </pic:blipFill>
+                  <pic:spPr>
+                    <a:xfrm>
+                      <a:off x="0" y="0"/>
+                      <a:ext cx="2743200" cy="1974215"/>
+                    </a:xfrm>
+                    <a:prstGeom prst="rect">
+                      <a:avLst/>
+                    </a:prstGeom>
+                  </pic:spPr>
+                </pic:pic>
+              </a:graphicData>
+            </a:graphic>
+            <wp14:sizeRelH relativeFrom="margin">
+              <wp14:pctWidth>0</wp14:pctWidth>
+            </wp14:sizeRelH>
+            <wp14:sizeRelV relativeFrom="margin">
+              <wp14:pctHeight>0</wp14:pctHeight>
+            </wp14:sizeRelV>
+          </wp:anchor>
+        </w:drawing>
+      </w:r>
+      <w:r>
+        <w:rPr>
+          <w:noProof/>
+        </w:rPr>
+        <w:t>KT result v2</w:t>
+      </w:r>
+    </w:p>
+    <w:p>
+      <w:r>
+        <w:t>Uses RT60</w:t>
+      </w:r>
+      <w:r>
+        <w:br/>
+      </w:r>
+      <w:r>
+        <w:t xml:space="preserve">0.01 volume level, </w:t>
+      </w:r>
+      <w:proofErr w:type="gramStart"/>
+      <w:r>
+        <w:t>physics based</w:t>
+      </w:r>
+      <w:proofErr w:type="gramEnd"/>
+      <w:r>
+        <w:t xml:space="preserve"> attenuation, 1:1 direct to reflections mix</w:t>
+      </w:r>
+    </w:p>
+    <w:p>
+      <w:pPr>
+        <w:pStyle w:val="Heading2"/>
+        <w:rPr>
+          <w:noProof/>
+        </w:rPr>
+      </w:pPr>
+      <w:r>
+        <w:drawing>
+          <wp:anchor distT="0" distB="0" distL="114300" distR="114300" simplePos="0" relativeHeight="251668480" behindDoc="1" locked="0" layoutInCell="1" allowOverlap="1" wp14:anchorId="4E7AEE20" wp14:editId="1CAEC6BD">
+            <wp:simplePos x="0" y="0"/>
+            <wp:positionH relativeFrom="margin">
+              <wp:posOffset>-21309</wp:posOffset>
+            </wp:positionH>
+            <wp:positionV relativeFrom="paragraph">
+              <wp:posOffset>328443</wp:posOffset>
+            </wp:positionV>
+            <wp:extent cx="3274695" cy="2498090"/>
+            <wp:effectExtent l="0" t="0" r="1905" b="0"/>
+            <wp:wrapTight wrapText="bothSides">
+              <wp:wrapPolygon edited="0">
+                <wp:start x="0" y="0"/>
+                <wp:lineTo x="0" y="21413"/>
+                <wp:lineTo x="21487" y="21413"/>
+                <wp:lineTo x="21487" y="0"/>
+                <wp:lineTo x="0" y="0"/>
+              </wp:wrapPolygon>
+            </wp:wrapTight>
+            <wp:docPr id="13" name="Picture 13"/>
+            <wp:cNvGraphicFramePr>
+              <a:graphicFrameLocks xmlns:a="http://schemas.openxmlformats.org/drawingml/2006/main" noChangeAspect="1"/>
+            </wp:cNvGraphicFramePr>
+            <a:graphic xmlns:a="http://schemas.openxmlformats.org/drawingml/2006/main">
+              <a:graphicData uri="http://schemas.openxmlformats.org/drawingml/2006/picture">
+                <pic:pic xmlns:pic="http://schemas.openxmlformats.org/drawingml/2006/picture">
+                  <pic:nvPicPr>
+                    <pic:cNvPr id="1" name=""/>
+                    <pic:cNvPicPr/>
+                  </pic:nvPicPr>
+                  <pic:blipFill>
+                    <a:blip r:embed="rId19" cstate="print">
+                      <a:extLst>
+                        <a:ext uri="{28A0092B-C50C-407E-A947-70E740481C1C}">
+                          <a14:useLocalDpi xmlns:a14="http://schemas.microsoft.com/office/drawing/2010/main" val="0"/>
+                        </a:ext>
+                      </a:extLst>
+                    </a:blip>
+                    <a:stretch>
+                      <a:fillRect/>
+                    </a:stretch>
+                  </pic:blipFill>
+                  <pic:spPr>
+                    <a:xfrm>
+                      <a:off x="0" y="0"/>
+                      <a:ext cx="3274695" cy="2498090"/>
+                    </a:xfrm>
+                    <a:prstGeom prst="rect">
+                      <a:avLst/>
+                    </a:prstGeom>
+                  </pic:spPr>
+                </pic:pic>
+              </a:graphicData>
+            </a:graphic>
+            <wp14:sizeRelH relativeFrom="margin">
+              <wp14:pctWidth>0</wp14:pctWidth>
+            </wp14:sizeRelH>
+            <wp14:sizeRelV relativeFrom="margin">
+              <wp14:pctHeight>0</wp14:pctHeight>
+            </wp14:sizeRelV>
+          </wp:anchor>
+        </w:drawing>
+      </w:r>
+      <w:r>
+        <w:rPr>
+          <w:noProof/>
+        </w:rPr>
+        <w:drawing>
+          <wp:anchor distT="0" distB="0" distL="114300" distR="114300" simplePos="0" relativeHeight="251669504" behindDoc="1" locked="0" layoutInCell="1" allowOverlap="1" wp14:anchorId="1A147EF1" wp14:editId="64C6B8DA">
+            <wp:simplePos x="0" y="0"/>
+            <wp:positionH relativeFrom="margin">
+              <wp:align>right</wp:align>
+            </wp:positionH>
+            <wp:positionV relativeFrom="paragraph">
+              <wp:posOffset>212193</wp:posOffset>
+            </wp:positionV>
+            <wp:extent cx="2578100" cy="1881505"/>
+            <wp:effectExtent l="0" t="0" r="0" b="4445"/>
+            <wp:wrapTight wrapText="bothSides">
+              <wp:wrapPolygon edited="0">
+                <wp:start x="0" y="0"/>
+                <wp:lineTo x="0" y="21432"/>
+                <wp:lineTo x="21387" y="21432"/>
+                <wp:lineTo x="21387" y="0"/>
+                <wp:lineTo x="0" y="0"/>
+              </wp:wrapPolygon>
+            </wp:wrapTight>
+            <wp:docPr id="14" name="Picture 14"/>
+            <wp:cNvGraphicFramePr>
+              <a:graphicFrameLocks xmlns:a="http://schemas.openxmlformats.org/drawingml/2006/main" noChangeAspect="1"/>
+            </wp:cNvGraphicFramePr>
+            <a:graphic xmlns:a="http://schemas.openxmlformats.org/drawingml/2006/main">
+              <a:graphicData uri="http://schemas.openxmlformats.org/drawingml/2006/picture">
+                <pic:pic xmlns:pic="http://schemas.openxmlformats.org/drawingml/2006/picture">
+                  <pic:nvPicPr>
+                    <pic:cNvPr id="1" name=""/>
+                    <pic:cNvPicPr/>
+                  </pic:nvPicPr>
+                  <pic:blipFill>
+                    <a:blip r:embed="rId20">
+                      <a:extLst>
+                        <a:ext uri="{28A0092B-C50C-407E-A947-70E740481C1C}">
+                          <a14:useLocalDpi xmlns:a14="http://schemas.microsoft.com/office/drawing/2010/main" val="0"/>
+                        </a:ext>
+                      </a:extLst>
+                    </a:blip>
+                    <a:stretch>
+                      <a:fillRect/>
+                    </a:stretch>
+                  </pic:blipFill>
+                  <pic:spPr>
+                    <a:xfrm>
+                      <a:off x="0" y="0"/>
+                      <a:ext cx="2578100" cy="1881505"/>
+                    </a:xfrm>
+                    <a:prstGeom prst="rect">
+                      <a:avLst/>
+                    </a:prstGeom>
+                  </pic:spPr>
+                </pic:pic>
+              </a:graphicData>
+            </a:graphic>
+            <wp14:sizeRelH relativeFrom="margin">
+              <wp14:pctWidth>0</wp14:pctWidth>
+            </wp14:sizeRelH>
+            <wp14:sizeRelV relativeFrom="margin">
+              <wp14:pctHeight>0</wp14:pctHeight>
+            </wp14:sizeRelV>
+          </wp:anchor>
+        </w:drawing>
+      </w:r>
+      <w:r>
+        <w:t xml:space="preserve">LR result </w:t>
+      </w:r>
+      <w:proofErr w:type="gramStart"/>
+      <w:r>
+        <w:t>v2</w:t>
+      </w:r>
+      <w:proofErr w:type="gramEnd"/>
+      <w:r>
+        <w:rPr>
+          <w:noProof/>
+        </w:rPr>
+        <w:t xml:space="preserve"> </w:t>
+      </w:r>
+    </w:p>
+    <w:p>
+      <w:r>
+        <w:t xml:space="preserve">Uses RT30, </w:t>
+      </w:r>
+      <w:r>
+        <w:t xml:space="preserve">as we no longer modify </w:t>
+      </w:r>
+      <w:proofErr w:type="spellStart"/>
+      <w:r>
+        <w:t>irStats.m</w:t>
+      </w:r>
+      <w:proofErr w:type="spellEnd"/>
+      <w:r>
+        <w:t>, the EDT is very wrong.</w:t>
+      </w:r>
+    </w:p>
+    <w:p>
+      <w:pPr>
+        <w:pStyle w:val="ListParagraph"/>
+        <w:numPr>
+          <w:ilvl w:val="1"/>
+          <w:numId w:val="1"/>
+        </w:numPr>
+      </w:pPr>
+      <w:r>
+        <w:t xml:space="preserve">volume level, </w:t>
+      </w:r>
+      <w:proofErr w:type="gramStart"/>
+      <w:r>
+        <w:t>physics based</w:t>
+      </w:r>
+      <w:proofErr w:type="gramEnd"/>
+      <w:r>
+        <w:t xml:space="preserve"> attenuation, 1:1 direct to reflections mix</w:t>
+      </w:r>
+    </w:p>
+    <w:p>
+      <w:pPr>
+        <w:pStyle w:val="ListParagraph"/>
+        <w:numPr>
+          <w:ilvl w:val="1"/>
+          <w:numId w:val="1"/>
+        </w:numPr>
+      </w:pPr>
+      <w:r>
+        <w:t xml:space="preserve">and EDT </w:t>
+      </w:r>
+      <w:proofErr w:type="spellStart"/>
+      <w:proofErr w:type="gramStart"/>
+      <w:r>
+        <w:t>cant</w:t>
+      </w:r>
+      <w:proofErr w:type="spellEnd"/>
+      <w:proofErr w:type="gramEnd"/>
+      <w:r>
+        <w:t xml:space="preserve"> be fixed by reducing volume either as it is in lowest volume…</w:t>
+      </w:r>
+    </w:p>
+    <w:p>
+      <w:pPr>
+        <w:pStyle w:val="Heading2"/>
+      </w:pPr>
+      <w:r>
+        <w:lastRenderedPageBreak/>
+        <w:drawing>
+          <wp:anchor distT="0" distB="0" distL="114300" distR="114300" simplePos="0" relativeHeight="251671552" behindDoc="1" locked="0" layoutInCell="1" allowOverlap="1" wp14:anchorId="50E74CF7" wp14:editId="25A43632">
+            <wp:simplePos x="0" y="0"/>
+            <wp:positionH relativeFrom="margin">
+              <wp:posOffset>3048635</wp:posOffset>
+            </wp:positionH>
+            <wp:positionV relativeFrom="paragraph">
+              <wp:posOffset>354</wp:posOffset>
+            </wp:positionV>
+            <wp:extent cx="2423795" cy="1822450"/>
+            <wp:effectExtent l="0" t="0" r="0" b="6350"/>
+            <wp:wrapTight wrapText="bothSides">
+              <wp:wrapPolygon edited="0">
+                <wp:start x="0" y="0"/>
+                <wp:lineTo x="0" y="21449"/>
+                <wp:lineTo x="21391" y="21449"/>
+                <wp:lineTo x="21391" y="0"/>
+                <wp:lineTo x="0" y="0"/>
+              </wp:wrapPolygon>
+            </wp:wrapTight>
+            <wp:docPr id="16" name="Picture 16"/>
+            <wp:cNvGraphicFramePr>
+              <a:graphicFrameLocks xmlns:a="http://schemas.openxmlformats.org/drawingml/2006/main" noChangeAspect="1"/>
+            </wp:cNvGraphicFramePr>
+            <a:graphic xmlns:a="http://schemas.openxmlformats.org/drawingml/2006/main">
+              <a:graphicData uri="http://schemas.openxmlformats.org/drawingml/2006/picture">
+                <pic:pic xmlns:pic="http://schemas.openxmlformats.org/drawingml/2006/picture">
+                  <pic:nvPicPr>
+                    <pic:cNvPr id="1" name=""/>
+                    <pic:cNvPicPr/>
+                  </pic:nvPicPr>
+                  <pic:blipFill>
+                    <a:blip r:embed="rId21">
+                      <a:extLst>
+                        <a:ext uri="{28A0092B-C50C-407E-A947-70E740481C1C}">
+                          <a14:useLocalDpi xmlns:a14="http://schemas.microsoft.com/office/drawing/2010/main" val="0"/>
+                        </a:ext>
+                      </a:extLst>
+                    </a:blip>
+                    <a:stretch>
+                      <a:fillRect/>
+                    </a:stretch>
+                  </pic:blipFill>
+                  <pic:spPr>
+                    <a:xfrm>
+                      <a:off x="0" y="0"/>
+                      <a:ext cx="2423795" cy="1822450"/>
+                    </a:xfrm>
+                    <a:prstGeom prst="rect">
+                      <a:avLst/>
+                    </a:prstGeom>
+                  </pic:spPr>
+                </pic:pic>
+              </a:graphicData>
+            </a:graphic>
+            <wp14:sizeRelH relativeFrom="margin">
+              <wp14:pctWidth>0</wp14:pctWidth>
+            </wp14:sizeRelH>
+            <wp14:sizeRelV relativeFrom="margin">
+              <wp14:pctHeight>0</wp14:pctHeight>
+            </wp14:sizeRelV>
+          </wp:anchor>
+        </w:drawing>
+      </w:r>
+      <w:r>
+        <w:drawing>
+          <wp:anchor distT="0" distB="0" distL="114300" distR="114300" simplePos="0" relativeHeight="251670528" behindDoc="1" locked="0" layoutInCell="1" allowOverlap="1" wp14:anchorId="0CC16D68" wp14:editId="077B9F16">
+            <wp:simplePos x="0" y="0"/>
+            <wp:positionH relativeFrom="margin">
+              <wp:align>left</wp:align>
+            </wp:positionH>
+            <wp:positionV relativeFrom="paragraph">
+              <wp:posOffset>212090</wp:posOffset>
+            </wp:positionV>
+            <wp:extent cx="3048635" cy="2327910"/>
+            <wp:effectExtent l="0" t="0" r="0" b="0"/>
+            <wp:wrapTight wrapText="bothSides">
+              <wp:wrapPolygon edited="0">
+                <wp:start x="0" y="0"/>
+                <wp:lineTo x="0" y="21388"/>
+                <wp:lineTo x="21461" y="21388"/>
+                <wp:lineTo x="21461" y="0"/>
+                <wp:lineTo x="0" y="0"/>
+              </wp:wrapPolygon>
+            </wp:wrapTight>
+            <wp:docPr id="15" name="Picture 15"/>
+            <wp:cNvGraphicFramePr>
+              <a:graphicFrameLocks xmlns:a="http://schemas.openxmlformats.org/drawingml/2006/main" noChangeAspect="1"/>
+            </wp:cNvGraphicFramePr>
+            <a:graphic xmlns:a="http://schemas.openxmlformats.org/drawingml/2006/main">
+              <a:graphicData uri="http://schemas.openxmlformats.org/drawingml/2006/picture">
+                <pic:pic xmlns:pic="http://schemas.openxmlformats.org/drawingml/2006/picture">
+                  <pic:nvPicPr>
+                    <pic:cNvPr id="1" name=""/>
+                    <pic:cNvPicPr/>
+                  </pic:nvPicPr>
+                  <pic:blipFill>
+                    <a:blip r:embed="rId22" cstate="print">
+                      <a:extLst>
+                        <a:ext uri="{28A0092B-C50C-407E-A947-70E740481C1C}">
+                          <a14:useLocalDpi xmlns:a14="http://schemas.microsoft.com/office/drawing/2010/main" val="0"/>
+                        </a:ext>
+                      </a:extLst>
+                    </a:blip>
+                    <a:stretch>
+                      <a:fillRect/>
+                    </a:stretch>
+                  </pic:blipFill>
+                  <pic:spPr>
+                    <a:xfrm>
+                      <a:off x="0" y="0"/>
+                      <a:ext cx="3048635" cy="2327910"/>
+                    </a:xfrm>
+                    <a:prstGeom prst="rect">
+                      <a:avLst/>
+                    </a:prstGeom>
+                  </pic:spPr>
+                </pic:pic>
+              </a:graphicData>
+            </a:graphic>
+            <wp14:sizeRelH relativeFrom="margin">
+              <wp14:pctWidth>0</wp14:pctWidth>
+            </wp14:sizeRelH>
+            <wp14:sizeRelV relativeFrom="margin">
+              <wp14:pctHeight>0</wp14:pctHeight>
+            </wp14:sizeRelV>
+          </wp:anchor>
+        </w:drawing>
+      </w:r>
+      <w:r>
+        <w:t>ST result v2</w:t>
+      </w:r>
+    </w:p>
+    <w:p>
+      <w:r>
+        <w:t xml:space="preserve">Uses </w:t>
+      </w:r>
+      <w:proofErr w:type="spellStart"/>
+      <w:r>
+        <w:t>y_fit</w:t>
+      </w:r>
+      <w:proofErr w:type="spellEnd"/>
+      <w:r>
+        <w:t xml:space="preserve"> = 26 / RT26 …. Idk man.</w:t>
+      </w:r>
+    </w:p>
+    <w:p>
+      <w:r>
+        <w:t xml:space="preserve">0.5 volume level, </w:t>
+      </w:r>
+      <w:proofErr w:type="gramStart"/>
+      <w:r>
+        <w:t>physics based</w:t>
+      </w:r>
+      <w:proofErr w:type="gramEnd"/>
+      <w:r>
+        <w:t xml:space="preserve"> attenuation, 0.5:5 direct to reflection mix.</w:t>
+      </w:r>
+    </w:p>
+    <w:p>
+      <w:pPr>
+        <w:pStyle w:val="Heading2"/>
+      </w:pPr>
+      <w:r>
+        <w:drawing>
+          <wp:anchor distT="0" distB="0" distL="114300" distR="114300" simplePos="0" relativeHeight="251673600" behindDoc="1" locked="0" layoutInCell="1" allowOverlap="1" wp14:anchorId="4BE2FD20" wp14:editId="05D0BBFD">
+            <wp:simplePos x="0" y="0"/>
+            <wp:positionH relativeFrom="margin">
+              <wp:posOffset>2998381</wp:posOffset>
+            </wp:positionH>
+            <wp:positionV relativeFrom="paragraph">
+              <wp:posOffset>11489</wp:posOffset>
+            </wp:positionV>
+            <wp:extent cx="2583180" cy="1827530"/>
+            <wp:effectExtent l="0" t="0" r="7620" b="1270"/>
+            <wp:wrapTight wrapText="bothSides">
+              <wp:wrapPolygon edited="0">
+                <wp:start x="0" y="0"/>
+                <wp:lineTo x="0" y="21390"/>
+                <wp:lineTo x="21504" y="21390"/>
+                <wp:lineTo x="21504" y="0"/>
+                <wp:lineTo x="0" y="0"/>
+              </wp:wrapPolygon>
+            </wp:wrapTight>
+            <wp:docPr id="19" name="Picture 19"/>
+            <wp:cNvGraphicFramePr>
+              <a:graphicFrameLocks xmlns:a="http://schemas.openxmlformats.org/drawingml/2006/main" noChangeAspect="1"/>
+            </wp:cNvGraphicFramePr>
+            <a:graphic xmlns:a="http://schemas.openxmlformats.org/drawingml/2006/main">
+              <a:graphicData uri="http://schemas.openxmlformats.org/drawingml/2006/picture">
+                <pic:pic xmlns:pic="http://schemas.openxmlformats.org/drawingml/2006/picture">
+                  <pic:nvPicPr>
+                    <pic:cNvPr id="1" name=""/>
+                    <pic:cNvPicPr/>
+                  </pic:nvPicPr>
+                  <pic:blipFill>
+                    <a:blip r:embed="rId23">
+                      <a:extLst>
+                        <a:ext uri="{28A0092B-C50C-407E-A947-70E740481C1C}">
+                          <a14:useLocalDpi xmlns:a14="http://schemas.microsoft.com/office/drawing/2010/main" val="0"/>
+                        </a:ext>
+                      </a:extLst>
+                    </a:blip>
+                    <a:stretch>
+                      <a:fillRect/>
+                    </a:stretch>
+                  </pic:blipFill>
+                  <pic:spPr>
+                    <a:xfrm>
+                      <a:off x="0" y="0"/>
+                      <a:ext cx="2583180" cy="1827530"/>
+                    </a:xfrm>
+                    <a:prstGeom prst="rect">
+                      <a:avLst/>
+                    </a:prstGeom>
+                  </pic:spPr>
+                </pic:pic>
+              </a:graphicData>
+            </a:graphic>
+            <wp14:sizeRelH relativeFrom="margin">
+              <wp14:pctWidth>0</wp14:pctWidth>
+            </wp14:sizeRelH>
+            <wp14:sizeRelV relativeFrom="margin">
+              <wp14:pctHeight>0</wp14:pctHeight>
+            </wp14:sizeRelV>
+          </wp:anchor>
+        </w:drawing>
+      </w:r>
+      <w:r>
+        <w:drawing>
+          <wp:anchor distT="0" distB="0" distL="114300" distR="114300" simplePos="0" relativeHeight="251672576" behindDoc="1" locked="0" layoutInCell="1" allowOverlap="1" wp14:anchorId="049A3E5C" wp14:editId="7643DFB6">
+            <wp:simplePos x="0" y="0"/>
+            <wp:positionH relativeFrom="margin">
+              <wp:align>left</wp:align>
+            </wp:positionH>
+            <wp:positionV relativeFrom="paragraph">
+              <wp:posOffset>213360</wp:posOffset>
+            </wp:positionV>
+            <wp:extent cx="3035935" cy="2317750"/>
+            <wp:effectExtent l="0" t="0" r="0" b="6350"/>
+            <wp:wrapTight wrapText="bothSides">
+              <wp:wrapPolygon edited="0">
+                <wp:start x="0" y="0"/>
+                <wp:lineTo x="0" y="21482"/>
+                <wp:lineTo x="21415" y="21482"/>
+                <wp:lineTo x="21415" y="0"/>
+                <wp:lineTo x="0" y="0"/>
+              </wp:wrapPolygon>
+            </wp:wrapTight>
+            <wp:docPr id="18" name="Picture 18"/>
+            <wp:cNvGraphicFramePr>
+              <a:graphicFrameLocks xmlns:a="http://schemas.openxmlformats.org/drawingml/2006/main" noChangeAspect="1"/>
+            </wp:cNvGraphicFramePr>
+            <a:graphic xmlns:a="http://schemas.openxmlformats.org/drawingml/2006/main">
+              <a:graphicData uri="http://schemas.openxmlformats.org/drawingml/2006/picture">
+                <pic:pic xmlns:pic="http://schemas.openxmlformats.org/drawingml/2006/picture">
+                  <pic:nvPicPr>
+                    <pic:cNvPr id="1" name=""/>
+                    <pic:cNvPicPr/>
+                  </pic:nvPicPr>
+                  <pic:blipFill>
+                    <a:blip r:embed="rId24" cstate="print">
+                      <a:extLst>
+                        <a:ext uri="{28A0092B-C50C-407E-A947-70E740481C1C}">
+                          <a14:useLocalDpi xmlns:a14="http://schemas.microsoft.com/office/drawing/2010/main" val="0"/>
+                        </a:ext>
+                      </a:extLst>
+                    </a:blip>
+                    <a:stretch>
+                      <a:fillRect/>
+                    </a:stretch>
+                  </pic:blipFill>
+                  <pic:spPr>
+                    <a:xfrm>
+                      <a:off x="0" y="0"/>
+                      <a:ext cx="3035935" cy="2317750"/>
+                    </a:xfrm>
+                    <a:prstGeom prst="rect">
+                      <a:avLst/>
+                    </a:prstGeom>
+                  </pic:spPr>
+                </pic:pic>
+              </a:graphicData>
+            </a:graphic>
+            <wp14:sizeRelH relativeFrom="margin">
+              <wp14:pctWidth>0</wp14:pctWidth>
+            </wp14:sizeRelH>
+            <wp14:sizeRelV relativeFrom="margin">
+              <wp14:pctHeight>0</wp14:pctHeight>
+            </wp14:sizeRelV>
+          </wp:anchor>
+        </w:drawing>
+      </w:r>
+      <w:r>
+        <w:t>UL result v2</w:t>
+      </w:r>
+    </w:p>
+    <w:p>
+      <w:r>
+        <w:t xml:space="preserve">Uses </w:t>
+      </w:r>
+      <w:proofErr w:type="spellStart"/>
+      <w:r>
+        <w:t>y_fit</w:t>
+      </w:r>
+      <w:proofErr w:type="spellEnd"/>
+      <w:r>
+        <w:t xml:space="preserve"> = 36 / RT36 …</w:t>
+      </w:r>
+    </w:p>
+    <w:p>
+      <w:r>
+        <w:t xml:space="preserve">0.5 volume level, </w:t>
+      </w:r>
+      <w:proofErr w:type="gramStart"/>
+      <w:r>
+        <w:t>physics based</w:t>
+      </w:r>
+      <w:proofErr w:type="gramEnd"/>
+      <w:r>
+        <w:t xml:space="preserve"> attenuation, 1:1 direct to reflection mix.</w:t>
+      </w:r>
+    </w:p>
+    <w:p>
+      <w:r>
+        <w:t>As seen from all above graphs, this is obviously not correct as its not slightly balanced at all on all octave bands compared to</w:t>
+      </w:r>
+      <w:r>
+        <w:rPr>
+          <w:noProof/>
+        </w:rPr>
+        <w:t xml:space="preserve"> </w:t>
+      </w:r>
+      <w:r>
+        <w:rPr>
+          <w:noProof/>
+        </w:rPr>
+        <w:t xml:space="preserve">Kim21 result </w:t>
+      </w:r>
+      <w:hyperlink r:id="rId25" w:history="1">
+        <w:r>
+          <w:rPr>
+            <w:rStyle w:val="Hyperlink"/>
+          </w:rPr>
+          <w:t>28VR.pdf (3dkim.com)</w:t>
+        </w:r>
+      </w:hyperlink>
+      <w:r>
+        <w:drawing>
+          <wp:inline distT="0" distB="0" distL="0" distR="0" wp14:anchorId="44BB2A51" wp14:editId="1D8DC662">
+            <wp:extent cx="5731510" cy="1764030"/>
+            <wp:effectExtent l="0" t="0" r="2540" b="7620"/>
+            <wp:docPr id="20" name="Picture 20"/>
+            <wp:cNvGraphicFramePr>
+              <a:graphicFrameLocks xmlns:a="http://schemas.openxmlformats.org/drawingml/2006/main" noChangeAspect="1"/>
+            </wp:cNvGraphicFramePr>
+            <a:graphic xmlns:a="http://schemas.openxmlformats.org/drawingml/2006/main">
+              <a:graphicData uri="http://schemas.openxmlformats.org/drawingml/2006/picture">
+                <pic:pic xmlns:pic="http://schemas.openxmlformats.org/drawingml/2006/picture">
+                  <pic:nvPicPr>
+                    <pic:cNvPr id="1" name=""/>
+                    <pic:cNvPicPr/>
+                  </pic:nvPicPr>
+                  <pic:blipFill>
+                    <a:blip r:embed="rId26"/>
+                    <a:stretch>
+                      <a:fillRect/>
+                    </a:stretch>
+                  </pic:blipFill>
+                  <pic:spPr>
+                    <a:xfrm>
+                      <a:off x="0" y="0"/>
+                      <a:ext cx="5731510" cy="1764030"/>
+                    </a:xfrm>
+                    <a:prstGeom prst="rect">
+                      <a:avLst/>
+                    </a:prstGeom>
+                  </pic:spPr>
+                </pic:pic>
+              </a:graphicData>
+            </a:graphic>
+          </wp:inline>
+        </w:drawing>
+      </w:r>
+    </w:p>
+    <w:p>
+      <w:proofErr w:type="gramStart"/>
+      <w:r>
+        <w:t>Interestingly enough, latest</w:t>
+      </w:r>
+      <w:proofErr w:type="gramEnd"/>
+      <w:r>
+        <w:t xml:space="preserve"> 2022 paper</w:t>
+      </w:r>
+      <w:r>
+        <w:t xml:space="preserve"> (</w:t>
+      </w:r>
+      <w:hyperlink r:id="rId27" w:history="1">
+        <w:r>
+          <w:rPr>
+            <w:rStyle w:val="Hyperlink"/>
+          </w:rPr>
+          <w:t>29EUSIPCO.pdf (3dkim.com)</w:t>
+        </w:r>
+      </w:hyperlink>
+      <w:r>
+        <w:t>)</w:t>
+      </w:r>
+      <w:r>
+        <w:t xml:space="preserve"> doesn’t have the graph for each octave band in the paper which makes it more suspect…</w:t>
+      </w:r>
+    </w:p>
+    <w:p>
+      <w:r>
+        <w:t>This problem also is not isolated to only my mesh/result but Mona’s latest audio that I have as seen below.</w:t>
+      </w:r>
+      <w:r>
+        <w:br/>
+      </w:r>
+    </w:p>
+    <w:p>
+      <w:pPr>
+        <w:pStyle w:val="Heading2"/>
+      </w:pPr>
+      <w:r>
+        <w:lastRenderedPageBreak/>
+        <w:drawing>
+          <wp:anchor distT="0" distB="0" distL="114300" distR="114300" simplePos="0" relativeHeight="251675648" behindDoc="1" locked="0" layoutInCell="1" allowOverlap="1" wp14:anchorId="4498EFC4" wp14:editId="066C8480">
+            <wp:simplePos x="0" y="0"/>
+            <wp:positionH relativeFrom="column">
+              <wp:posOffset>3251945</wp:posOffset>
+            </wp:positionH>
+            <wp:positionV relativeFrom="paragraph">
+              <wp:posOffset>206568</wp:posOffset>
+            </wp:positionV>
+            <wp:extent cx="3044825" cy="2174875"/>
+            <wp:effectExtent l="0" t="0" r="3175" b="0"/>
+            <wp:wrapTight wrapText="bothSides">
+              <wp:wrapPolygon edited="0">
+                <wp:start x="0" y="0"/>
+                <wp:lineTo x="0" y="21379"/>
+                <wp:lineTo x="21487" y="21379"/>
+                <wp:lineTo x="21487" y="0"/>
+                <wp:lineTo x="0" y="0"/>
+              </wp:wrapPolygon>
+            </wp:wrapTight>
+            <wp:docPr id="22" name="Picture 22"/>
+            <wp:cNvGraphicFramePr>
+              <a:graphicFrameLocks xmlns:a="http://schemas.openxmlformats.org/drawingml/2006/main" noChangeAspect="1"/>
+            </wp:cNvGraphicFramePr>
+            <a:graphic xmlns:a="http://schemas.openxmlformats.org/drawingml/2006/main">
+              <a:graphicData uri="http://schemas.openxmlformats.org/drawingml/2006/picture">
+                <pic:pic xmlns:pic="http://schemas.openxmlformats.org/drawingml/2006/picture">
+                  <pic:nvPicPr>
+                    <pic:cNvPr id="1" name=""/>
+                    <pic:cNvPicPr/>
+                  </pic:nvPicPr>
+                  <pic:blipFill>
+                    <a:blip r:embed="rId28">
+                      <a:extLst>
+                        <a:ext uri="{28A0092B-C50C-407E-A947-70E740481C1C}">
+                          <a14:useLocalDpi xmlns:a14="http://schemas.microsoft.com/office/drawing/2010/main" val="0"/>
+                        </a:ext>
+                      </a:extLst>
+                    </a:blip>
+                    <a:stretch>
+                      <a:fillRect/>
+                    </a:stretch>
+                  </pic:blipFill>
+                  <pic:spPr>
+                    <a:xfrm>
+                      <a:off x="0" y="0"/>
+                      <a:ext cx="3044825" cy="2174875"/>
+                    </a:xfrm>
+                    <a:prstGeom prst="rect">
+                      <a:avLst/>
+                    </a:prstGeom>
+                  </pic:spPr>
+                </pic:pic>
+              </a:graphicData>
+            </a:graphic>
+            <wp14:sizeRelH relativeFrom="margin">
+              <wp14:pctWidth>0</wp14:pctWidth>
+            </wp14:sizeRelH>
+            <wp14:sizeRelV relativeFrom="margin">
+              <wp14:pctHeight>0</wp14:pctHeight>
+            </wp14:sizeRelV>
+          </wp:anchor>
+        </w:drawing>
+      </w:r>
+      <w:r>
+        <w:drawing>
+          <wp:anchor distT="0" distB="0" distL="114300" distR="114300" simplePos="0" relativeHeight="251674624" behindDoc="1" locked="0" layoutInCell="1" allowOverlap="1" wp14:anchorId="7F11A6E5" wp14:editId="68EAE390">
+            <wp:simplePos x="0" y="0"/>
+            <wp:positionH relativeFrom="margin">
+              <wp:align>left</wp:align>
+            </wp:positionH>
+            <wp:positionV relativeFrom="paragraph">
+              <wp:posOffset>214630</wp:posOffset>
+            </wp:positionV>
+            <wp:extent cx="3323590" cy="2529840"/>
+            <wp:effectExtent l="0" t="0" r="0" b="3810"/>
+            <wp:wrapTight wrapText="bothSides">
+              <wp:wrapPolygon edited="0">
+                <wp:start x="0" y="0"/>
+                <wp:lineTo x="0" y="21470"/>
+                <wp:lineTo x="21418" y="21470"/>
+                <wp:lineTo x="21418" y="0"/>
+                <wp:lineTo x="0" y="0"/>
+              </wp:wrapPolygon>
+            </wp:wrapTight>
+            <wp:docPr id="21" name="Picture 21"/>
+            <wp:cNvGraphicFramePr>
+              <a:graphicFrameLocks xmlns:a="http://schemas.openxmlformats.org/drawingml/2006/main" noChangeAspect="1"/>
+            </wp:cNvGraphicFramePr>
+            <a:graphic xmlns:a="http://schemas.openxmlformats.org/drawingml/2006/main">
+              <a:graphicData uri="http://schemas.openxmlformats.org/drawingml/2006/picture">
+                <pic:pic xmlns:pic="http://schemas.openxmlformats.org/drawingml/2006/picture">
+                  <pic:nvPicPr>
+                    <pic:cNvPr id="1" name=""/>
+                    <pic:cNvPicPr/>
+                  </pic:nvPicPr>
+                  <pic:blipFill>
+                    <a:blip r:embed="rId29" cstate="print">
+                      <a:extLst>
+                        <a:ext uri="{28A0092B-C50C-407E-A947-70E740481C1C}">
+                          <a14:useLocalDpi xmlns:a14="http://schemas.microsoft.com/office/drawing/2010/main" val="0"/>
+                        </a:ext>
+                      </a:extLst>
+                    </a:blip>
+                    <a:stretch>
+                      <a:fillRect/>
+                    </a:stretch>
+                  </pic:blipFill>
+                  <pic:spPr>
+                    <a:xfrm>
+                      <a:off x="0" y="0"/>
+                      <a:ext cx="3323590" cy="2529840"/>
+                    </a:xfrm>
+                    <a:prstGeom prst="rect">
+                      <a:avLst/>
+                    </a:prstGeom>
+                  </pic:spPr>
+                </pic:pic>
+              </a:graphicData>
+            </a:graphic>
+            <wp14:sizeRelH relativeFrom="margin">
+              <wp14:pctWidth>0</wp14:pctWidth>
+            </wp14:sizeRelH>
+            <wp14:sizeRelV relativeFrom="margin">
+              <wp14:pctHeight>0</wp14:pctHeight>
+            </wp14:sizeRelV>
+          </wp:anchor>
+        </w:drawing>
+      </w:r>
+      <w:r>
+        <w:t>Mona’s ST</w:t>
+      </w:r>
+    </w:p>
+    <w:p>
+      <w:r>
+        <w:t xml:space="preserve">Ignore the MR title on </w:t>
+      </w:r>
+      <w:proofErr w:type="gramStart"/>
+      <w:r>
+        <w:t>graph..</w:t>
+      </w:r>
+      <w:proofErr w:type="gramEnd"/>
+    </w:p>
+    <w:p>
+      <w:pPr>
+        <w:ind w:firstLine="720"/>
+      </w:pPr>
+    </w:p>
+    <w:p>
+      <w:pPr>
+        <w:pStyle w:val="Heading2"/>
+      </w:pPr>
+      <w:r>
+        <w:drawing>
+          <wp:anchor distT="0" distB="0" distL="114300" distR="114300" simplePos="0" relativeHeight="251677696" behindDoc="1" locked="0" layoutInCell="1" allowOverlap="1" wp14:anchorId="65B970F5" wp14:editId="09303D85">
+            <wp:simplePos x="0" y="0"/>
+            <wp:positionH relativeFrom="margin">
+              <wp:posOffset>3307743</wp:posOffset>
+            </wp:positionH>
+            <wp:positionV relativeFrom="paragraph">
+              <wp:posOffset>206872</wp:posOffset>
+            </wp:positionV>
+            <wp:extent cx="2687320" cy="1951990"/>
+            <wp:effectExtent l="0" t="0" r="0" b="0"/>
+            <wp:wrapTight wrapText="bothSides">
+              <wp:wrapPolygon edited="0">
+                <wp:start x="0" y="0"/>
+                <wp:lineTo x="0" y="21291"/>
+                <wp:lineTo x="21437" y="21291"/>
+                <wp:lineTo x="21437" y="0"/>
+                <wp:lineTo x="0" y="0"/>
+              </wp:wrapPolygon>
+            </wp:wrapTight>
+            <wp:docPr id="24" name="Picture 24"/>
+            <wp:cNvGraphicFramePr>
+              <a:graphicFrameLocks xmlns:a="http://schemas.openxmlformats.org/drawingml/2006/main" noChangeAspect="1"/>
+            </wp:cNvGraphicFramePr>
+            <a:graphic xmlns:a="http://schemas.openxmlformats.org/drawingml/2006/main">
+              <a:graphicData uri="http://schemas.openxmlformats.org/drawingml/2006/picture">
+                <pic:pic xmlns:pic="http://schemas.openxmlformats.org/drawingml/2006/picture">
+                  <pic:nvPicPr>
+                    <pic:cNvPr id="1" name=""/>
+                    <pic:cNvPicPr/>
+                  </pic:nvPicPr>
+                  <pic:blipFill>
+                    <a:blip r:embed="rId30">
+                      <a:extLst>
+                        <a:ext uri="{28A0092B-C50C-407E-A947-70E740481C1C}">
+                          <a14:useLocalDpi xmlns:a14="http://schemas.microsoft.com/office/drawing/2010/main" val="0"/>
+                        </a:ext>
+                      </a:extLst>
+                    </a:blip>
+                    <a:stretch>
+                      <a:fillRect/>
+                    </a:stretch>
+                  </pic:blipFill>
+                  <pic:spPr>
+                    <a:xfrm>
+                      <a:off x="0" y="0"/>
+                      <a:ext cx="2687320" cy="1951990"/>
+                    </a:xfrm>
+                    <a:prstGeom prst="rect">
+                      <a:avLst/>
+                    </a:prstGeom>
+                  </pic:spPr>
+                </pic:pic>
+              </a:graphicData>
+            </a:graphic>
+            <wp14:sizeRelH relativeFrom="margin">
+              <wp14:pctWidth>0</wp14:pctWidth>
+            </wp14:sizeRelH>
+            <wp14:sizeRelV relativeFrom="margin">
+              <wp14:pctHeight>0</wp14:pctHeight>
+            </wp14:sizeRelV>
+          </wp:anchor>
+        </w:drawing>
+      </w:r>
+      <w:r>
+        <w:t>Mona’s MR</w:t>
+      </w:r>
+    </w:p>
+    <w:p>
+      <w:r>
+        <w:drawing>
+          <wp:anchor distT="0" distB="0" distL="114300" distR="114300" simplePos="0" relativeHeight="251676672" behindDoc="1" locked="0" layoutInCell="1" allowOverlap="1" wp14:anchorId="3CF8BBB8" wp14:editId="0F4339DB">
+            <wp:simplePos x="0" y="0"/>
+            <wp:positionH relativeFrom="margin">
+              <wp:align>left</wp:align>
+            </wp:positionH>
+            <wp:positionV relativeFrom="paragraph">
+              <wp:posOffset>4915</wp:posOffset>
+            </wp:positionV>
+            <wp:extent cx="3335655" cy="2527935"/>
+            <wp:effectExtent l="0" t="0" r="0" b="5715"/>
+            <wp:wrapTight wrapText="bothSides">
+              <wp:wrapPolygon edited="0">
+                <wp:start x="0" y="0"/>
+                <wp:lineTo x="0" y="21486"/>
+                <wp:lineTo x="21464" y="21486"/>
+                <wp:lineTo x="21464" y="0"/>
+                <wp:lineTo x="0" y="0"/>
+              </wp:wrapPolygon>
+            </wp:wrapTight>
+            <wp:docPr id="23" name="Picture 23"/>
+            <wp:cNvGraphicFramePr>
+              <a:graphicFrameLocks xmlns:a="http://schemas.openxmlformats.org/drawingml/2006/main" noChangeAspect="1"/>
+            </wp:cNvGraphicFramePr>
+            <a:graphic xmlns:a="http://schemas.openxmlformats.org/drawingml/2006/main">
+              <a:graphicData uri="http://schemas.openxmlformats.org/drawingml/2006/picture">
+                <pic:pic xmlns:pic="http://schemas.openxmlformats.org/drawingml/2006/picture">
+                  <pic:nvPicPr>
+                    <pic:cNvPr id="1" name=""/>
+                    <pic:cNvPicPr/>
+                  </pic:nvPicPr>
+                  <pic:blipFill>
+                    <a:blip r:embed="rId31" cstate="print">
+                      <a:extLst>
+                        <a:ext uri="{28A0092B-C50C-407E-A947-70E740481C1C}">
+                          <a14:useLocalDpi xmlns:a14="http://schemas.microsoft.com/office/drawing/2010/main" val="0"/>
+                        </a:ext>
+                      </a:extLst>
+                    </a:blip>
+                    <a:stretch>
+                      <a:fillRect/>
+                    </a:stretch>
+                  </pic:blipFill>
+                  <pic:spPr>
+                    <a:xfrm>
+                      <a:off x="0" y="0"/>
+                      <a:ext cx="3341912" cy="2533186"/>
+                    </a:xfrm>
+                    <a:prstGeom prst="rect">
+                      <a:avLst/>
+                    </a:prstGeom>
+                  </pic:spPr>
+                </pic:pic>
+              </a:graphicData>
+            </a:graphic>
+            <wp14:sizeRelH relativeFrom="margin">
+              <wp14:pctWidth>0</wp14:pctWidth>
+            </wp14:sizeRelH>
+            <wp14:sizeRelV relativeFrom="margin">
+              <wp14:pctHeight>0</wp14:pctHeight>
+            </wp14:sizeRelV>
+          </wp:anchor>
+        </w:drawing>
+      </w:r>
+      <w:r>
+        <w:t>As seen from ST and MR, this doesn’t look right…</w:t>
+      </w:r>
+    </w:p>
+    <w:p/>
+    <w:p>
+      <w:pPr>
+        <w:pStyle w:val="Heading2"/>
+      </w:pPr>
+      <w:r>
+        <w:drawing>
+          <wp:anchor distT="0" distB="0" distL="114300" distR="114300" simplePos="0" relativeHeight="251679744" behindDoc="1" locked="0" layoutInCell="1" allowOverlap="1" wp14:anchorId="2009AA34" wp14:editId="52845364">
+            <wp:simplePos x="0" y="0"/>
+            <wp:positionH relativeFrom="margin">
+              <wp:align>right</wp:align>
+            </wp:positionH>
+            <wp:positionV relativeFrom="paragraph">
+              <wp:posOffset>11375</wp:posOffset>
+            </wp:positionV>
+            <wp:extent cx="2441575" cy="1748790"/>
+            <wp:effectExtent l="0" t="0" r="0" b="3810"/>
+            <wp:wrapTight wrapText="bothSides">
+              <wp:wrapPolygon edited="0">
+                <wp:start x="0" y="0"/>
+                <wp:lineTo x="0" y="21412"/>
+                <wp:lineTo x="21403" y="21412"/>
+                <wp:lineTo x="21403" y="0"/>
+                <wp:lineTo x="0" y="0"/>
+              </wp:wrapPolygon>
+            </wp:wrapTight>
+            <wp:docPr id="26" name="Picture 26"/>
+            <wp:cNvGraphicFramePr>
+              <a:graphicFrameLocks xmlns:a="http://schemas.openxmlformats.org/drawingml/2006/main" noChangeAspect="1"/>
+            </wp:cNvGraphicFramePr>
+            <a:graphic xmlns:a="http://schemas.openxmlformats.org/drawingml/2006/main">
+              <a:graphicData uri="http://schemas.openxmlformats.org/drawingml/2006/picture">
+                <pic:pic xmlns:pic="http://schemas.openxmlformats.org/drawingml/2006/picture">
+                  <pic:nvPicPr>
+                    <pic:cNvPr id="1" name=""/>
+                    <pic:cNvPicPr/>
+                  </pic:nvPicPr>
+                  <pic:blipFill>
+                    <a:blip r:embed="rId32">
+                      <a:extLst>
+                        <a:ext uri="{28A0092B-C50C-407E-A947-70E740481C1C}">
+                          <a14:useLocalDpi xmlns:a14="http://schemas.microsoft.com/office/drawing/2010/main" val="0"/>
+                        </a:ext>
+                      </a:extLst>
+                    </a:blip>
+                    <a:stretch>
+                      <a:fillRect/>
+                    </a:stretch>
+                  </pic:blipFill>
+                  <pic:spPr>
+                    <a:xfrm>
+                      <a:off x="0" y="0"/>
+                      <a:ext cx="2441575" cy="1748790"/>
+                    </a:xfrm>
+                    <a:prstGeom prst="rect">
+                      <a:avLst/>
+                    </a:prstGeom>
+                  </pic:spPr>
+                </pic:pic>
+              </a:graphicData>
+            </a:graphic>
+            <wp14:sizeRelH relativeFrom="margin">
+              <wp14:pctWidth>0</wp14:pctWidth>
+            </wp14:sizeRelH>
+            <wp14:sizeRelV relativeFrom="margin">
+              <wp14:pctHeight>0</wp14:pctHeight>
+            </wp14:sizeRelV>
+          </wp:anchor>
+        </w:drawing>
+      </w:r>
+      <w:r>
+        <w:t>Mona’s KT</w:t>
+      </w:r>
+    </w:p>
+    <w:p>
+      <w:r>
+        <w:drawing>
+          <wp:anchor distT="0" distB="0" distL="114300" distR="114300" simplePos="0" relativeHeight="251678720" behindDoc="1" locked="0" layoutInCell="1" allowOverlap="1" wp14:anchorId="74C26A47" wp14:editId="4BF46084">
+            <wp:simplePos x="0" y="0"/>
+            <wp:positionH relativeFrom="margin">
+              <wp:align>left</wp:align>
+            </wp:positionH>
+            <wp:positionV relativeFrom="paragraph">
+              <wp:posOffset>47984</wp:posOffset>
+            </wp:positionV>
+            <wp:extent cx="3083560" cy="2377440"/>
+            <wp:effectExtent l="0" t="0" r="2540" b="3810"/>
+            <wp:wrapTight wrapText="bothSides">
+              <wp:wrapPolygon edited="0">
+                <wp:start x="0" y="0"/>
+                <wp:lineTo x="0" y="21462"/>
+                <wp:lineTo x="21484" y="21462"/>
+                <wp:lineTo x="21484" y="0"/>
+                <wp:lineTo x="0" y="0"/>
+              </wp:wrapPolygon>
+            </wp:wrapTight>
+            <wp:docPr id="25" name="Picture 25"/>
+            <wp:cNvGraphicFramePr>
+              <a:graphicFrameLocks xmlns:a="http://schemas.openxmlformats.org/drawingml/2006/main" noChangeAspect="1"/>
+            </wp:cNvGraphicFramePr>
+            <a:graphic xmlns:a="http://schemas.openxmlformats.org/drawingml/2006/main">
+              <a:graphicData uri="http://schemas.openxmlformats.org/drawingml/2006/picture">
+                <pic:pic xmlns:pic="http://schemas.openxmlformats.org/drawingml/2006/picture">
+                  <pic:nvPicPr>
+                    <pic:cNvPr id="1" name=""/>
+                    <pic:cNvPicPr/>
+                  </pic:nvPicPr>
+                  <pic:blipFill>
+                    <a:blip r:embed="rId33" cstate="print">
+                      <a:extLst>
+                        <a:ext uri="{28A0092B-C50C-407E-A947-70E740481C1C}">
+                          <a14:useLocalDpi xmlns:a14="http://schemas.microsoft.com/office/drawing/2010/main" val="0"/>
+                        </a:ext>
+                      </a:extLst>
+                    </a:blip>
+                    <a:stretch>
+                      <a:fillRect/>
+                    </a:stretch>
+                  </pic:blipFill>
+                  <pic:spPr>
+                    <a:xfrm>
+                      <a:off x="0" y="0"/>
+                      <a:ext cx="3083560" cy="2377440"/>
+                    </a:xfrm>
+                    <a:prstGeom prst="rect">
+                      <a:avLst/>
+                    </a:prstGeom>
+                  </pic:spPr>
+                </pic:pic>
+              </a:graphicData>
+            </a:graphic>
+            <wp14:sizeRelH relativeFrom="margin">
+              <wp14:pctWidth>0</wp14:pctWidth>
+            </wp14:sizeRelH>
+            <wp14:sizeRelV relativeFrom="margin">
+              <wp14:pctHeight>0</wp14:pctHeight>
+            </wp14:sizeRelV>
+          </wp:anchor>
+        </w:drawing>
+      </w:r>
+      <w:r>
+        <w:t xml:space="preserve">Interestingly though, it looks </w:t>
+      </w:r>
+      <w:proofErr w:type="gramStart"/>
+      <w:r>
+        <w:t>pretty right</w:t>
+      </w:r>
+      <w:proofErr w:type="gramEnd"/>
+      <w:r>
+        <w:t xml:space="preserve"> for KT for some reason.</w:t>
+      </w:r>
+    </w:p>
+    <w:p/>
+    <w:p/>
+    <w:p>
+      <w:pPr>
+        <w:pStyle w:val="Heading2"/>
+        <w:rPr>
+          <w:noProof/>
+        </w:rPr>
+      </w:pPr>
+      <w:r>
+        <w:lastRenderedPageBreak/>
+        <w:drawing>
+          <wp:anchor distT="0" distB="0" distL="114300" distR="114300" simplePos="0" relativeHeight="251681792" behindDoc="1" locked="0" layoutInCell="1" allowOverlap="1" wp14:anchorId="406CE07A" wp14:editId="25B57B2E">
+            <wp:simplePos x="0" y="0"/>
+            <wp:positionH relativeFrom="margin">
+              <wp:posOffset>3037398</wp:posOffset>
+            </wp:positionH>
+            <wp:positionV relativeFrom="paragraph">
+              <wp:posOffset>87464</wp:posOffset>
+            </wp:positionV>
+            <wp:extent cx="2419985" cy="1764665"/>
+            <wp:effectExtent l="0" t="0" r="0" b="6985"/>
+            <wp:wrapTight wrapText="bothSides">
+              <wp:wrapPolygon edited="0">
+                <wp:start x="0" y="0"/>
+                <wp:lineTo x="0" y="21452"/>
+                <wp:lineTo x="21424" y="21452"/>
+                <wp:lineTo x="21424" y="0"/>
+                <wp:lineTo x="0" y="0"/>
+              </wp:wrapPolygon>
+            </wp:wrapTight>
+            <wp:docPr id="28" name="Picture 28"/>
+            <wp:cNvGraphicFramePr>
+              <a:graphicFrameLocks xmlns:a="http://schemas.openxmlformats.org/drawingml/2006/main" noChangeAspect="1"/>
+            </wp:cNvGraphicFramePr>
+            <a:graphic xmlns:a="http://schemas.openxmlformats.org/drawingml/2006/main">
+              <a:graphicData uri="http://schemas.openxmlformats.org/drawingml/2006/picture">
+                <pic:pic xmlns:pic="http://schemas.openxmlformats.org/drawingml/2006/picture">
+                  <pic:nvPicPr>
+                    <pic:cNvPr id="1" name=""/>
+                    <pic:cNvPicPr/>
+                  </pic:nvPicPr>
+                  <pic:blipFill>
+                    <a:blip r:embed="rId34">
+                      <a:extLst>
+                        <a:ext uri="{28A0092B-C50C-407E-A947-70E740481C1C}">
+                          <a14:useLocalDpi xmlns:a14="http://schemas.microsoft.com/office/drawing/2010/main" val="0"/>
+                        </a:ext>
+                      </a:extLst>
+                    </a:blip>
+                    <a:stretch>
+                      <a:fillRect/>
+                    </a:stretch>
+                  </pic:blipFill>
+                  <pic:spPr>
+                    <a:xfrm>
+                      <a:off x="0" y="0"/>
+                      <a:ext cx="2419985" cy="1764665"/>
+                    </a:xfrm>
+                    <a:prstGeom prst="rect">
+                      <a:avLst/>
+                    </a:prstGeom>
+                  </pic:spPr>
+                </pic:pic>
+              </a:graphicData>
+            </a:graphic>
+            <wp14:sizeRelH relativeFrom="margin">
+              <wp14:pctWidth>0</wp14:pctWidth>
+            </wp14:sizeRelH>
+            <wp14:sizeRelV relativeFrom="margin">
+              <wp14:pctHeight>0</wp14:pctHeight>
+            </wp14:sizeRelV>
+          </wp:anchor>
+        </w:drawing>
+      </w:r>
+      <w:r>
+        <w:drawing>
+          <wp:anchor distT="0" distB="0" distL="114300" distR="114300" simplePos="0" relativeHeight="251680768" behindDoc="1" locked="0" layoutInCell="1" allowOverlap="1" wp14:anchorId="5163E257" wp14:editId="012CC48D">
+            <wp:simplePos x="0" y="0"/>
+            <wp:positionH relativeFrom="margin">
+              <wp:align>left</wp:align>
+            </wp:positionH>
+            <wp:positionV relativeFrom="paragraph">
+              <wp:posOffset>214630</wp:posOffset>
+            </wp:positionV>
+            <wp:extent cx="3028950" cy="2275840"/>
+            <wp:effectExtent l="0" t="0" r="0" b="0"/>
+            <wp:wrapTight wrapText="bothSides">
+              <wp:wrapPolygon edited="0">
+                <wp:start x="0" y="0"/>
+                <wp:lineTo x="0" y="21335"/>
+                <wp:lineTo x="21464" y="21335"/>
+                <wp:lineTo x="21464" y="0"/>
+                <wp:lineTo x="0" y="0"/>
+              </wp:wrapPolygon>
+            </wp:wrapTight>
+            <wp:docPr id="27" name="Picture 27"/>
+            <wp:cNvGraphicFramePr>
+              <a:graphicFrameLocks xmlns:a="http://schemas.openxmlformats.org/drawingml/2006/main" noChangeAspect="1"/>
+            </wp:cNvGraphicFramePr>
+            <a:graphic xmlns:a="http://schemas.openxmlformats.org/drawingml/2006/main">
+              <a:graphicData uri="http://schemas.openxmlformats.org/drawingml/2006/picture">
+                <pic:pic xmlns:pic="http://schemas.openxmlformats.org/drawingml/2006/picture">
+                  <pic:nvPicPr>
+                    <pic:cNvPr id="1" name=""/>
+                    <pic:cNvPicPr/>
+                  </pic:nvPicPr>
+                  <pic:blipFill>
+                    <a:blip r:embed="rId35" cstate="print">
+                      <a:extLst>
+                        <a:ext uri="{28A0092B-C50C-407E-A947-70E740481C1C}">
+                          <a14:useLocalDpi xmlns:a14="http://schemas.microsoft.com/office/drawing/2010/main" val="0"/>
+                        </a:ext>
+                      </a:extLst>
+                    </a:blip>
+                    <a:stretch>
+                      <a:fillRect/>
+                    </a:stretch>
+                  </pic:blipFill>
+                  <pic:spPr>
+                    <a:xfrm>
+                      <a:off x="0" y="0"/>
+                      <a:ext cx="3028950" cy="2275840"/>
+                    </a:xfrm>
+                    <a:prstGeom prst="rect">
+                      <a:avLst/>
+                    </a:prstGeom>
+                  </pic:spPr>
+                </pic:pic>
+              </a:graphicData>
+            </a:graphic>
+            <wp14:sizeRelH relativeFrom="margin">
+              <wp14:pctWidth>0</wp14:pctWidth>
+            </wp14:sizeRelH>
+            <wp14:sizeRelV relativeFrom="margin">
+              <wp14:pctHeight>0</wp14:pctHeight>
+            </wp14:sizeRelV>
+          </wp:anchor>
+        </w:drawing>
+      </w:r>
+      <w:r>
+        <w:t>Mona’s UL</w:t>
+      </w:r>
+      <w:r>
+        <w:rPr>
+          <w:noProof/>
+        </w:rPr>
+        <w:t xml:space="preserve"> </w:t>
+      </w:r>
+    </w:p>
+    <w:p/>
+    <w:p/>
+    <w:p>
+      <w:pPr>
+        <w:pStyle w:val="Heading2"/>
+      </w:pPr>
+      <w:r>
+        <w:t>Verdict:</w:t>
+      </w:r>
+    </w:p>
+    <w:p>
+      <w:r>
+        <w:t>Theory right now is either a limitation in the way audio is recorded or the audio source itself (sine sweep), as in S3A, it seems evaluation scene uses sine ‘sweep-repeat’ instead, but I have no idea how to deconvolve or the correct way to record it because it is looping as well…</w:t>
       </w:r>
     </w:p>
     <w:p/>
@@ -577,6 +2491,176 @@
     </w:sectPr>
   </w:body>
 </w:document>
+</file>
+
+<file path=word/endnotes.xml><?xml version="1.0" encoding="utf-8"?>
+<w:endnotes xmlns:wpc="http://schemas.microsoft.com/office/word/2010/wordprocessingCanvas" xmlns:cx="http://schemas.microsoft.com/office/drawing/2014/chartex" xmlns:cx1="http://schemas.microsoft.com/office/drawing/2015/9/8/chartex" xmlns:cx2="http://schemas.microsoft.com/office/drawing/2015/10/21/chartex" xmlns:cx3="http://schemas.microsoft.com/office/drawing/2016/5/9/chartex" xmlns:cx4="http://schemas.microsoft.com/office/drawing/2016/5/10/chartex" xmlns:cx5="http://schemas.microsoft.com/office/drawing/2016/5/11/chartex" xmlns:cx6="http://schemas.microsoft.com/office/drawing/2016/5/12/chartex" xmlns:cx7="http://schemas.microsoft.com/office/drawing/2016/5/13/chartex" xmlns:cx8="http://schemas.microsoft.com/office/drawing/2016/5/14/chartex" xmlns:mc="http://schemas.openxmlformats.org/markup-compatibility/2006" xmlns:aink="http://schemas.microsoft.com/office/drawing/2016/ink" xmlns:am3d="http://schemas.microsoft.com/office/drawing/2017/model3d" xmlns:o="urn:schemas-microsoft-com:office:office" xmlns:oel="http://schemas.microsoft.com/office/2019/extlst" xmlns:r="http://schemas.openxmlformats.org/officeDocument/2006/relationships" xmlns:m="http://schemas.openxmlformats.org/officeDocument/2006/math" xmlns:v="urn:schemas-microsoft-com:vml" xmlns:wp14="http://schemas.microsoft.com/office/word/2010/wordprocessingDrawing" xmlns:wp="http://schemas.openxmlformats.org/drawingml/2006/wordprocessingDrawing" xmlns:w10="urn:schemas-microsoft-com:office:word" xmlns:w="http://schemas.openxmlformats.org/wordprocessingml/2006/main" xmlns:w14="http://schemas.microsoft.com/office/word/2010/wordml" xmlns:w15="http://schemas.microsoft.com/office/word/2012/wordml" xmlns:w16cex="http://schemas.microsoft.com/office/word/2018/wordml/cex" xmlns:w16cid="http://schemas.microsoft.com/office/word/2016/wordml/cid" xmlns:w16="http://schemas.microsoft.com/office/word/2018/wordml" xmlns:w16sdtdh="http://schemas.microsoft.com/office/word/2020/wordml/sdtdatahash" xmlns:w16se="http://schemas.microsoft.com/office/word/2015/wordml/symex" xmlns:wpg="http://schemas.microsoft.com/office/word/2010/wordprocessingGroup" xmlns:wpi="http://schemas.microsoft.com/office/word/2010/wordprocessingInk" xmlns:wne="http://schemas.microsoft.com/office/word/2006/wordml" xmlns:wps="http://schemas.microsoft.com/office/word/2010/wordprocessingShape" mc:Ignorable="w14 w15 w16se w16cid w16 w16cex w16sdtdh wp14">
+  <w:endnote w:type="separator" w:id="-1">
+    <w:p>
+      <w:pPr>
+        <w:spacing w:after="0" w:line="240" w:lineRule="auto"/>
+      </w:pPr>
+      <w:r>
+        <w:separator/>
+      </w:r>
+    </w:p>
+  </w:endnote>
+  <w:endnote w:type="continuationSeparator" w:id="0">
+    <w:p>
+      <w:pPr>
+        <w:spacing w:after="0" w:line="240" w:lineRule="auto"/>
+      </w:pPr>
+      <w:r>
+        <w:continuationSeparator/>
+      </w:r>
+    </w:p>
+  </w:endnote>
+</w:endnotes>
+</file>
+
+<file path=word/footnotes.xml><?xml version="1.0" encoding="utf-8"?>
+<w:footnotes xmlns:wpc="http://schemas.microsoft.com/office/word/2010/wordprocessingCanvas" xmlns:cx="http://schemas.microsoft.com/office/drawing/2014/chartex" xmlns:cx1="http://schemas.microsoft.com/office/drawing/2015/9/8/chartex" xmlns:cx2="http://schemas.microsoft.com/office/drawing/2015/10/21/chartex" xmlns:cx3="http://schemas.microsoft.com/office/drawing/2016/5/9/chartex" xmlns:cx4="http://schemas.microsoft.com/office/drawing/2016/5/10/chartex" xmlns:cx5="http://schemas.microsoft.com/office/drawing/2016/5/11/chartex" xmlns:cx6="http://schemas.microsoft.com/office/drawing/2016/5/12/chartex" xmlns:cx7="http://schemas.microsoft.com/office/drawing/2016/5/13/chartex" xmlns:cx8="http://schemas.microsoft.com/office/drawing/2016/5/14/chartex" xmlns:mc="http://schemas.openxmlformats.org/markup-compatibility/2006" xmlns:aink="http://schemas.microsoft.com/office/drawing/2016/ink" xmlns:am3d="http://schemas.microsoft.com/office/drawing/2017/model3d" xmlns:o="urn:schemas-microsoft-com:office:office" xmlns:oel="http://schemas.microsoft.com/office/2019/extlst" xmlns:r="http://schemas.openxmlformats.org/officeDocument/2006/relationships" xmlns:m="http://schemas.openxmlformats.org/officeDocument/2006/math" xmlns:v="urn:schemas-microsoft-com:vml" xmlns:wp14="http://schemas.microsoft.com/office/word/2010/wordprocessingDrawing" xmlns:wp="http://schemas.openxmlformats.org/drawingml/2006/wordprocessingDrawing" xmlns:w10="urn:schemas-microsoft-com:office:word" xmlns:w="http://schemas.openxmlformats.org/wordprocessingml/2006/main" xmlns:w14="http://schemas.microsoft.com/office/word/2010/wordml" xmlns:w15="http://schemas.microsoft.com/office/word/2012/wordml" xmlns:w16cex="http://schemas.microsoft.com/office/word/2018/wordml/cex" xmlns:w16cid="http://schemas.microsoft.com/office/word/2016/wordml/cid" xmlns:w16="http://schemas.microsoft.com/office/word/2018/wordml" xmlns:w16sdtdh="http://schemas.microsoft.com/office/word/2020/wordml/sdtdatahash" xmlns:w16se="http://schemas.microsoft.com/office/word/2015/wordml/symex" xmlns:wpg="http://schemas.microsoft.com/office/word/2010/wordprocessingGroup" xmlns:wpi="http://schemas.microsoft.com/office/word/2010/wordprocessingInk" xmlns:wne="http://schemas.microsoft.com/office/word/2006/wordml" xmlns:wps="http://schemas.microsoft.com/office/word/2010/wordprocessingShape" mc:Ignorable="w14 w15 w16se w16cid w16 w16cex w16sdtdh wp14">
+  <w:footnote w:type="separator" w:id="-1">
+    <w:p>
+      <w:pPr>
+        <w:spacing w:after="0" w:line="240" w:lineRule="auto"/>
+      </w:pPr>
+      <w:r>
+        <w:separator/>
+      </w:r>
+    </w:p>
+  </w:footnote>
+  <w:footnote w:type="continuationSeparator" w:id="0">
+    <w:p>
+      <w:pPr>
+        <w:spacing w:after="0" w:line="240" w:lineRule="auto"/>
+      </w:pPr>
+      <w:r>
+        <w:continuationSeparator/>
+      </w:r>
+    </w:p>
+  </w:footnote>
+</w:footnotes>
+</file>
+
+<file path=word/numbering.xml><?xml version="1.0" encoding="utf-8"?>
+<w:numbering xmlns:wpc="http://schemas.microsoft.com/office/word/2010/wordprocessingCanvas" xmlns:cx="http://schemas.microsoft.com/office/drawing/2014/chartex" xmlns:cx1="http://schemas.microsoft.com/office/drawing/2015/9/8/chartex" xmlns:cx2="http://schemas.microsoft.com/office/drawing/2015/10/21/chartex" xmlns:cx3="http://schemas.microsoft.com/office/drawing/2016/5/9/chartex" xmlns:cx4="http://schemas.microsoft.com/office/drawing/2016/5/10/chartex" xmlns:cx5="http://schemas.microsoft.com/office/drawing/2016/5/11/chartex" xmlns:cx6="http://schemas.microsoft.com/office/drawing/2016/5/12/chartex" xmlns:cx7="http://schemas.microsoft.com/office/drawing/2016/5/13/chartex" xmlns:cx8="http://schemas.microsoft.com/office/drawing/2016/5/14/chartex" xmlns:mc="http://schemas.openxmlformats.org/markup-compatibility/2006" xmlns:aink="http://schemas.microsoft.com/office/drawing/2016/ink" xmlns:am3d="http://schemas.microsoft.com/office/drawing/2017/model3d" xmlns:o="urn:schemas-microsoft-com:office:office" xmlns:oel="http://schemas.microsoft.com/office/2019/extlst" xmlns:r="http://schemas.openxmlformats.org/officeDocument/2006/relationships" xmlns:m="http://schemas.openxmlformats.org/officeDocument/2006/math" xmlns:v="urn:schemas-microsoft-com:vml" xmlns:wp14="http://schemas.microsoft.com/office/word/2010/wordprocessingDrawing" xmlns:wp="http://schemas.openxmlformats.org/drawingml/2006/wordprocessingDrawing" xmlns:w10="urn:schemas-microsoft-com:office:word" xmlns:w="http://schemas.openxmlformats.org/wordprocessingml/2006/main" xmlns:w14="http://schemas.microsoft.com/office/word/2010/wordml" xmlns:w15="http://schemas.microsoft.com/office/word/2012/wordml" xmlns:w16cex="http://schemas.microsoft.com/office/word/2018/wordml/cex" xmlns:w16cid="http://schemas.microsoft.com/office/word/2016/wordml/cid" xmlns:w16="http://schemas.microsoft.com/office/word/2018/wordml" xmlns:w16sdtdh="http://schemas.microsoft.com/office/word/2020/wordml/sdtdatahash" xmlns:w16se="http://schemas.microsoft.com/office/word/2015/wordml/symex" xmlns:wpg="http://schemas.microsoft.com/office/word/2010/wordprocessingGroup" xmlns:wpi="http://schemas.microsoft.com/office/word/2010/wordprocessingInk" xmlns:wne="http://schemas.microsoft.com/office/word/2006/wordml" xmlns:wps="http://schemas.microsoft.com/office/word/2010/wordprocessingShape" mc:Ignorable="w14 w15 w16se w16cid w16 w16cex w16sdtdh wp14">
+  <w:abstractNum w:abstractNumId="0" w15:restartNumberingAfterBreak="0">
+    <w:nsid w:val="2E0078EF"/>
+    <w:multiLevelType w:val="multilevel"/>
+    <w:tmpl w:val="62D01A84"/>
+    <w:lvl w:ilvl="0">
+      <w:numFmt w:val="decimal"/>
+      <w:lvlText w:val="%1"/>
+      <w:lvlJc w:val="left"/>
+      <w:pPr>
+        <w:ind w:left="440" w:hanging="440"/>
+      </w:pPr>
+      <w:rPr>
+        <w:rFonts w:hint="default"/>
+      </w:rPr>
+    </w:lvl>
+    <w:lvl w:ilvl="1">
+      <w:start w:val="1"/>
+      <w:numFmt w:val="decimalZero"/>
+      <w:lvlText w:val="%1.%2"/>
+      <w:lvlJc w:val="left"/>
+      <w:pPr>
+        <w:ind w:left="440" w:hanging="440"/>
+      </w:pPr>
+      <w:rPr>
+        <w:rFonts w:hint="default"/>
+      </w:rPr>
+    </w:lvl>
+    <w:lvl w:ilvl="2">
+      <w:start w:val="1"/>
+      <w:numFmt w:val="decimal"/>
+      <w:lvlText w:val="%1.%2.%3"/>
+      <w:lvlJc w:val="left"/>
+      <w:pPr>
+        <w:ind w:left="720" w:hanging="720"/>
+      </w:pPr>
+      <w:rPr>
+        <w:rFonts w:hint="default"/>
+      </w:rPr>
+    </w:lvl>
+    <w:lvl w:ilvl="3">
+      <w:start w:val="1"/>
+      <w:numFmt w:val="decimal"/>
+      <w:lvlText w:val="%1.%2.%3.%4"/>
+      <w:lvlJc w:val="left"/>
+      <w:pPr>
+        <w:ind w:left="720" w:hanging="720"/>
+      </w:pPr>
+      <w:rPr>
+        <w:rFonts w:hint="default"/>
+      </w:rPr>
+    </w:lvl>
+    <w:lvl w:ilvl="4">
+      <w:start w:val="1"/>
+      <w:numFmt w:val="decimal"/>
+      <w:lvlText w:val="%1.%2.%3.%4.%5"/>
+      <w:lvlJc w:val="left"/>
+      <w:pPr>
+        <w:ind w:left="1080" w:hanging="1080"/>
+      </w:pPr>
+      <w:rPr>
+        <w:rFonts w:hint="default"/>
+      </w:rPr>
+    </w:lvl>
+    <w:lvl w:ilvl="5">
+      <w:start w:val="1"/>
+      <w:numFmt w:val="decimal"/>
+      <w:lvlText w:val="%1.%2.%3.%4.%5.%6"/>
+      <w:lvlJc w:val="left"/>
+      <w:pPr>
+        <w:ind w:left="1080" w:hanging="1080"/>
+      </w:pPr>
+      <w:rPr>
+        <w:rFonts w:hint="default"/>
+      </w:rPr>
+    </w:lvl>
+    <w:lvl w:ilvl="6">
+      <w:start w:val="1"/>
+      <w:numFmt w:val="decimal"/>
+      <w:lvlText w:val="%1.%2.%3.%4.%5.%6.%7"/>
+      <w:lvlJc w:val="left"/>
+      <w:pPr>
+        <w:ind w:left="1440" w:hanging="1440"/>
+      </w:pPr>
+      <w:rPr>
+        <w:rFonts w:hint="default"/>
+      </w:rPr>
+    </w:lvl>
+    <w:lvl w:ilvl="7">
+      <w:start w:val="1"/>
+      <w:numFmt w:val="decimal"/>
+      <w:lvlText w:val="%1.%2.%3.%4.%5.%6.%7.%8"/>
+      <w:lvlJc w:val="left"/>
+      <w:pPr>
+        <w:ind w:left="1440" w:hanging="1440"/>
+      </w:pPr>
+      <w:rPr>
+        <w:rFonts w:hint="default"/>
+      </w:rPr>
+    </w:lvl>
+    <w:lvl w:ilvl="8">
+      <w:start w:val="1"/>
+      <w:numFmt w:val="decimal"/>
+      <w:lvlText w:val="%1.%2.%3.%4.%5.%6.%7.%8.%9"/>
+      <w:lvlJc w:val="left"/>
+      <w:pPr>
+        <w:ind w:left="1440" w:hanging="1440"/>
+      </w:pPr>
+      <w:rPr>
+        <w:rFonts w:hint="default"/>
+      </w:rPr>
+    </w:lvl>
+  </w:abstractNum>
+  <w:num w:numId="1" w16cid:durableId="1321226024">
+    <w:abstractNumId w:val="0"/>
+  </w:num>
+</w:numbering>
 </file>
 
 <file path=word/styles.xml><?xml version="1.0" encoding="utf-8"?>
@@ -979,6 +3063,7 @@
   <w:style w:type="paragraph" w:default="1" w:styleId="Normal">
     <w:name w:val="Normal"/>
     <w:qFormat/>
+    <w:rsid w:val="00F84F84"/>
   </w:style>
   <w:style w:type="paragraph" w:styleId="Heading1">
     <w:name w:val="heading 1"/>
@@ -1114,6 +3199,73 @@
       <w:color w:val="2F5496" w:themeColor="accent1" w:themeShade="BF"/>
       <w:sz w:val="26"/>
       <w:szCs w:val="26"/>
+    </w:rPr>
+  </w:style>
+  <w:style w:type="paragraph" w:styleId="ListParagraph">
+    <w:name w:val="List Paragraph"/>
+    <w:basedOn w:val="Normal"/>
+    <w:uiPriority w:val="34"/>
+    <w:qFormat/>
+    <w:rsid w:val="00105D66"/>
+    <w:pPr>
+      <w:ind w:left="720"/>
+      <w:contextualSpacing/>
+    </w:pPr>
+  </w:style>
+  <w:style w:type="paragraph" w:styleId="Header">
+    <w:name w:val="header"/>
+    <w:basedOn w:val="Normal"/>
+    <w:link w:val="HeaderChar"/>
+    <w:uiPriority w:val="99"/>
+    <w:unhideWhenUsed/>
+    <w:rsid w:val="00D42FE4"/>
+    <w:pPr>
+      <w:tabs>
+        <w:tab w:val="center" w:pos="4513"/>
+        <w:tab w:val="right" w:pos="9026"/>
+      </w:tabs>
+      <w:spacing w:after="0" w:line="240" w:lineRule="auto"/>
+    </w:pPr>
+  </w:style>
+  <w:style w:type="character" w:customStyle="1" w:styleId="HeaderChar">
+    <w:name w:val="Header Char"/>
+    <w:basedOn w:val="DefaultParagraphFont"/>
+    <w:link w:val="Header"/>
+    <w:uiPriority w:val="99"/>
+    <w:rsid w:val="00D42FE4"/>
+  </w:style>
+  <w:style w:type="paragraph" w:styleId="Footer">
+    <w:name w:val="footer"/>
+    <w:basedOn w:val="Normal"/>
+    <w:link w:val="FooterChar"/>
+    <w:uiPriority w:val="99"/>
+    <w:unhideWhenUsed/>
+    <w:rsid w:val="00D42FE4"/>
+    <w:pPr>
+      <w:tabs>
+        <w:tab w:val="center" w:pos="4513"/>
+        <w:tab w:val="right" w:pos="9026"/>
+      </w:tabs>
+      <w:spacing w:after="0" w:line="240" w:lineRule="auto"/>
+    </w:pPr>
+  </w:style>
+  <w:style w:type="character" w:customStyle="1" w:styleId="FooterChar">
+    <w:name w:val="Footer Char"/>
+    <w:basedOn w:val="DefaultParagraphFont"/>
+    <w:link w:val="Footer"/>
+    <w:uiPriority w:val="99"/>
+    <w:rsid w:val="00D42FE4"/>
+  </w:style>
+  <w:style w:type="character" w:styleId="Hyperlink">
+    <w:name w:val="Hyperlink"/>
+    <w:basedOn w:val="DefaultParagraphFont"/>
+    <w:uiPriority w:val="99"/>
+    <w:semiHidden/>
+    <w:unhideWhenUsed/>
+    <w:rsid w:val="004C3CBE"/>
+    <w:rPr>
+      <w:color w:val="0000FF"/>
+      <w:u w:val="single"/>
     </w:rPr>
   </w:style>
 </w:styles>

</xml_diff>

<commit_message>
Added basic audio recording through unity (still buggy)
</commit_message>
<xml_diff>
--- a/Intern-Logs/Week 7.docx
+++ b/Intern-Logs/Week 7.docx
@@ -75,56 +75,16 @@
     </w:p>
     <w:p>
       <w:r>
-        <w:t xml:space="preserve">OK just realised that to show the hypothesis that the results might just be coincidence due to octave band energy curve and not accurate, I should’ve had the energy curve saved as well. </w:t>
-      </w:r>
-      <w:proofErr w:type="gramStart"/>
-      <w:r>
-        <w:t>So</w:t>
-      </w:r>
-      <w:proofErr w:type="gramEnd"/>
-      <w:r>
-        <w:t xml:space="preserve"> let’s save those as well into a folder</w:t>
-      </w:r>
-      <w:r>
-        <w:t xml:space="preserve"> named ResultsV1 in </w:t>
-      </w:r>
-      <w:proofErr w:type="spellStart"/>
-      <w:r>
-        <w:t>Atiyed-Matlab</w:t>
-      </w:r>
-      <w:proofErr w:type="spellEnd"/>
-      <w:r>
-        <w:t xml:space="preserve"> folder.</w:t>
-      </w:r>
-      <w:r>
-        <w:t xml:space="preserve"> Also, to make it easier to compare with the Kim21, let’s follow the order </w:t>
-      </w:r>
-      <w:proofErr w:type="gramStart"/>
-      <w:r>
-        <w:t>its</w:t>
-      </w:r>
-      <w:proofErr w:type="gramEnd"/>
-      <w:r>
-        <w:t xml:space="preserve"> using as well.</w:t>
-      </w:r>
-      <w:r>
-        <w:t xml:space="preserve"> Added lines in </w:t>
-      </w:r>
-      <w:proofErr w:type="spellStart"/>
-      <w:r>
-        <w:t>matlab</w:t>
-      </w:r>
-      <w:proofErr w:type="spellEnd"/>
-      <w:r>
-        <w:t xml:space="preserve"> script to </w:t>
-      </w:r>
-      <w:proofErr w:type="gramStart"/>
-      <w:r>
-        <w:t>compared</w:t>
-      </w:r>
-      <w:proofErr w:type="gramEnd"/>
-      <w:r>
-        <w:t xml:space="preserve"> the RT60 in octave bands as well as created separated script for each scene results (less commenting/uncommenting)</w:t>
+        <w:t>OK just realised that to show the hypothesis that the results might just be coincidence due to octave band energy curve and not accurate, I should’ve had the energy curve saved as well. So let’s save those as well into a folder</w:t>
+      </w:r>
+      <w:r>
+        <w:t xml:space="preserve"> named ResultsV1 in Atiyed-Matlab folder.</w:t>
+      </w:r>
+      <w:r>
+        <w:t xml:space="preserve"> Also, to make it easier to compare with the Kim21, let’s follow the order its using as well.</w:t>
+      </w:r>
+      <w:r>
+        <w:t xml:space="preserve"> Added lines in matlab script to compared the RT60 in octave bands as well as created separated script for each scene results (less commenting/uncommenting)</w:t>
       </w:r>
     </w:p>
     <w:p>
@@ -276,15 +236,7 @@
         </w:rPr>
       </w:pPr>
       <w:r>
-        <w:t xml:space="preserve">0.5 </w:t>
-      </w:r>
-      <w:proofErr w:type="gramStart"/>
-      <w:r>
-        <w:t>volume ,</w:t>
-      </w:r>
-      <w:proofErr w:type="gramEnd"/>
-      <w:r>
-        <w:t xml:space="preserve"> physics based attenuation</w:t>
+        <w:t>0.5 volume , physics based attenuation</w:t>
       </w:r>
       <w:r>
         <w:t>, 1:1 direct to reflections mix</w:t>
@@ -457,15 +409,7 @@
     </w:p>
     <w:p>
       <w:r>
-        <w:t xml:space="preserve">0.01 volume level, </w:t>
-      </w:r>
-      <w:proofErr w:type="gramStart"/>
-      <w:r>
-        <w:t>physics based</w:t>
-      </w:r>
-      <w:proofErr w:type="gramEnd"/>
-      <w:r>
-        <w:t xml:space="preserve"> attenuation</w:t>
+        <w:t>0.01 volume level, physics based attenuation</w:t>
       </w:r>
       <w:r>
         <w:t>, 1:1 direct to reflections mix</w:t>
@@ -546,13 +490,8 @@
         </w:drawing>
       </w:r>
       <w:r>
-        <w:t xml:space="preserve">LR result </w:t>
-      </w:r>
-      <w:proofErr w:type="gramStart"/>
-      <w:r>
-        <w:t>v1</w:t>
-      </w:r>
-      <w:proofErr w:type="gramEnd"/>
+        <w:t>LR result v1</w:t>
+      </w:r>
     </w:p>
     <w:p>
       <w:r>
@@ -631,36 +570,12 @@
     <w:p/>
     <w:p>
       <w:r>
-        <w:t xml:space="preserve">Uses RT30, </w:t>
-      </w:r>
-      <w:proofErr w:type="spellStart"/>
-      <w:r>
-        <w:t>decay_range</w:t>
-      </w:r>
-      <w:proofErr w:type="spellEnd"/>
-      <w:r>
-        <w:t xml:space="preserve"> value in </w:t>
-      </w:r>
-      <w:proofErr w:type="spellStart"/>
-      <w:r>
-        <w:t>irStats.m</w:t>
-      </w:r>
-      <w:proofErr w:type="spellEnd"/>
-      <w:r>
-        <w:t xml:space="preserve"> divided by 2 for EDT.</w:t>
-      </w:r>
-    </w:p>
-    <w:p>
-      <w:r>
-        <w:t xml:space="preserve">0.01 volume level, </w:t>
-      </w:r>
-      <w:proofErr w:type="gramStart"/>
-      <w:r>
-        <w:t>physics based</w:t>
-      </w:r>
-      <w:proofErr w:type="gramEnd"/>
-      <w:r>
-        <w:t xml:space="preserve"> attenuation</w:t>
+        <w:t>Uses RT30, decay_range value in irStats.m divided by 2 for EDT.</w:t>
+      </w:r>
+    </w:p>
+    <w:p>
+      <w:r>
+        <w:t>0.01 volume level, physics based attenuation</w:t>
       </w:r>
       <w:r>
         <w:t>, 1:1 direct to reflections mix</w:t>
@@ -685,6 +600,9 @@
     </w:p>
     <w:p>
       <w:r>
+        <w:rPr>
+          <w:noProof/>
+        </w:rPr>
         <w:drawing>
           <wp:inline distT="0" distB="0" distL="0" distR="0" wp14:anchorId="10943FF7" wp14:editId="3E75FEE9">
             <wp:extent cx="5731510" cy="285115"/>
@@ -727,37 +645,16 @@
         <w:t>Reverted back</w:t>
       </w:r>
       <w:r>
-        <w:t xml:space="preserve"> </w:t>
-      </w:r>
-      <w:proofErr w:type="spellStart"/>
-      <w:r>
-        <w:t>irStats.m</w:t>
-      </w:r>
-      <w:proofErr w:type="spellEnd"/>
-      <w:r>
-        <w:t xml:space="preserve"> to usual, because </w:t>
-      </w:r>
-      <w:proofErr w:type="spellStart"/>
-      <w:r>
-        <w:t>im</w:t>
-      </w:r>
-      <w:proofErr w:type="spellEnd"/>
-      <w:r>
-        <w:t xml:space="preserve"> stupid and don’t understand code properly, it supposed to be 60 because that is the scaling</w:t>
+        <w:t xml:space="preserve"> irStats.m</w:t>
+      </w:r>
+      <w:r>
+        <w:t xml:space="preserve"> to usual, because im stupid and don’t understand code properly, it supposed to be 60 because that is the scaling</w:t>
       </w:r>
       <w:r>
         <w:t>/extrapolation</w:t>
       </w:r>
       <w:r>
-        <w:t xml:space="preserve">, its already done… this also makes it easier to trial and error </w:t>
-      </w:r>
-      <w:proofErr w:type="spellStart"/>
-      <w:r>
-        <w:t>y_fit</w:t>
-      </w:r>
-      <w:proofErr w:type="spellEnd"/>
-      <w:r>
-        <w:t xml:space="preserve"> as only need to change 1 line instead.</w:t>
+        <w:t>, its already done… this also makes it easier to trial and error y_fit as only need to change 1 line instead.</w:t>
       </w:r>
     </w:p>
     <w:p>
@@ -824,13 +721,8 @@
         </w:drawing>
       </w:r>
       <w:r>
-        <w:t xml:space="preserve">Also added the table to see RT60 and EDT for each bands more </w:t>
-      </w:r>
-      <w:proofErr w:type="gramStart"/>
-      <w:r>
-        <w:t>clearly..</w:t>
-      </w:r>
-      <w:proofErr w:type="gramEnd"/>
+        <w:t>Also added the table to see RT60 and EDT for each bands more clearly..</w:t>
+      </w:r>
     </w:p>
     <w:p>
       <w:r>
@@ -839,6 +731,9 @@
     </w:p>
     <w:p>
       <w:r>
+        <w:rPr>
+          <w:noProof/>
+        </w:rPr>
         <w:lastRenderedPageBreak/>
         <w:drawing>
           <wp:anchor distT="0" distB="0" distL="114300" distR="114300" simplePos="0" relativeHeight="251665408" behindDoc="1" locked="0" layoutInCell="1" allowOverlap="1" wp14:anchorId="1BFB685B" wp14:editId="0FEFF34F">
@@ -904,15 +799,8 @@
           </wp:anchor>
         </w:drawing>
       </w:r>
-      <w:proofErr w:type="spellStart"/>
-      <w:proofErr w:type="gramStart"/>
-      <w:r>
-        <w:t>Lets</w:t>
-      </w:r>
-      <w:proofErr w:type="spellEnd"/>
-      <w:proofErr w:type="gramEnd"/>
-      <w:r>
-        <w:t xml:space="preserve"> redo everything!</w:t>
+      <w:r>
+        <w:t>Lets redo everything!</w:t>
       </w:r>
     </w:p>
     <w:p>
@@ -920,8 +808,11 @@
         <w:pStyle w:val="Heading2"/>
       </w:pPr>
       <w:r>
+        <w:rPr>
+          <w:noProof/>
+        </w:rPr>
         <w:drawing>
-          <wp:anchor distT="0" distB="0" distL="114300" distR="114300" simplePos="0" relativeHeight="251664384" behindDoc="1" locked="0" layoutInCell="1" allowOverlap="1" wp14:anchorId="5E49F1FC" wp14:editId="40058366">
+          <wp:anchor distT="0" distB="0" distL="114300" distR="114300" simplePos="0" relativeHeight="251664384" behindDoc="1" locked="0" layoutInCell="1" allowOverlap="1" wp14:anchorId="5E49F1FC" wp14:editId="046A218B">
             <wp:simplePos x="0" y="0"/>
             <wp:positionH relativeFrom="margin">
               <wp:align>left</wp:align>
@@ -998,13 +889,7 @@
         <w:rPr>
           <w:noProof/>
         </w:rPr>
-        <w:t xml:space="preserve">Uses </w:t>
-      </w:r>
-      <w:r>
-        <w:rPr>
-          <w:noProof/>
-        </w:rPr>
-        <w:t>y_fit</w:t>
+        <w:t>Uses y_fit</w:t>
       </w:r>
       <w:r>
         <w:rPr>
@@ -1016,13 +901,19 @@
         <w:rPr>
           <w:noProof/>
         </w:rPr>
+        <w:t xml:space="preserve"> 42.5</w:t>
+      </w:r>
+      <w:r>
+        <w:rPr>
+          <w:noProof/>
+        </w:rPr>
         <w:t xml:space="preserve"> </w:t>
       </w:r>
       <w:r>
         <w:rPr>
           <w:noProof/>
         </w:rPr>
-        <w:t>42.5</w:t>
+        <w:t>/</w:t>
       </w:r>
       <w:r>
         <w:rPr>
@@ -1034,18 +925,6 @@
         <w:rPr>
           <w:noProof/>
         </w:rPr>
-        <w:t>/</w:t>
-      </w:r>
-      <w:r>
-        <w:rPr>
-          <w:noProof/>
-        </w:rPr>
-        <w:t xml:space="preserve"> </w:t>
-      </w:r>
-      <w:r>
-        <w:rPr>
-          <w:noProof/>
-        </w:rPr>
         <w:t>RT42.5</w:t>
       </w:r>
       <w:r>
@@ -1055,15 +934,7 @@
         <w:br/>
       </w:r>
       <w:r>
-        <w:t xml:space="preserve">0.5 </w:t>
-      </w:r>
-      <w:proofErr w:type="gramStart"/>
-      <w:r>
-        <w:t>volume ,</w:t>
-      </w:r>
-      <w:proofErr w:type="gramEnd"/>
-      <w:r>
-        <w:t xml:space="preserve"> physics based attenuation, 1:1 direct to reflections mix</w:t>
+        <w:t>0.5 volume , physics based attenuation, 1:1 direct to reflections mix</w:t>
       </w:r>
     </w:p>
     <w:p>
@@ -1074,8 +945,11 @@
         </w:rPr>
       </w:pPr>
       <w:r>
+        <w:rPr>
+          <w:noProof/>
+        </w:rPr>
         <w:drawing>
-          <wp:anchor distT="0" distB="0" distL="114300" distR="114300" simplePos="0" relativeHeight="251666432" behindDoc="1" locked="0" layoutInCell="1" allowOverlap="1" wp14:anchorId="0C0C17B6" wp14:editId="6CE9E985">
+          <wp:anchor distT="0" distB="0" distL="114300" distR="114300" simplePos="0" relativeHeight="251666432" behindDoc="1" locked="0" layoutInCell="1" allowOverlap="1" wp14:anchorId="0C0C17B6" wp14:editId="663E7061">
             <wp:simplePos x="0" y="0"/>
             <wp:positionH relativeFrom="margin">
               <wp:posOffset>-42545</wp:posOffset>
@@ -1139,6 +1013,9 @@
         </w:drawing>
       </w:r>
       <w:r>
+        <w:rPr>
+          <w:noProof/>
+        </w:rPr>
         <w:drawing>
           <wp:anchor distT="0" distB="0" distL="114300" distR="114300" simplePos="0" relativeHeight="251667456" behindDoc="1" locked="0" layoutInCell="1" allowOverlap="1" wp14:anchorId="0D9102D3" wp14:editId="38AE7161">
             <wp:simplePos x="0" y="0"/>
@@ -1216,17 +1093,7 @@
       </w:r>
       <w:r>
         <w:br/>
-      </w:r>
-      <w:r>
-        <w:t xml:space="preserve">0.01 volume level, </w:t>
-      </w:r>
-      <w:proofErr w:type="gramStart"/>
-      <w:r>
-        <w:t>physics based</w:t>
-      </w:r>
-      <w:proofErr w:type="gramEnd"/>
-      <w:r>
-        <w:t xml:space="preserve"> attenuation, 1:1 direct to reflections mix</w:t>
+        <w:t>0.01 volume level, physics based attenuation, 1:1 direct to reflections mix</w:t>
       </w:r>
     </w:p>
     <w:p>
@@ -1237,8 +1104,11 @@
         </w:rPr>
       </w:pPr>
       <w:r>
+        <w:rPr>
+          <w:noProof/>
+        </w:rPr>
         <w:drawing>
-          <wp:anchor distT="0" distB="0" distL="114300" distR="114300" simplePos="0" relativeHeight="251668480" behindDoc="1" locked="0" layoutInCell="1" allowOverlap="1" wp14:anchorId="4E7AEE20" wp14:editId="1CAEC6BD">
+          <wp:anchor distT="0" distB="0" distL="114300" distR="114300" simplePos="0" relativeHeight="251668480" behindDoc="1" locked="0" layoutInCell="1" allowOverlap="1" wp14:anchorId="4E7AEE20" wp14:editId="3C997586">
             <wp:simplePos x="0" y="0"/>
             <wp:positionH relativeFrom="margin">
               <wp:posOffset>-21309</wp:posOffset>
@@ -1370,13 +1240,8 @@
         </w:drawing>
       </w:r>
       <w:r>
-        <w:t xml:space="preserve">LR result </w:t>
-      </w:r>
-      <w:proofErr w:type="gramStart"/>
-      <w:r>
-        <w:t>v2</w:t>
-      </w:r>
-      <w:proofErr w:type="gramEnd"/>
+        <w:t>LR result v2</w:t>
+      </w:r>
       <w:r>
         <w:rPr>
           <w:noProof/>
@@ -1386,18 +1251,7 @@
     </w:p>
     <w:p>
       <w:r>
-        <w:t xml:space="preserve">Uses RT30, </w:t>
-      </w:r>
-      <w:r>
-        <w:t xml:space="preserve">as we no longer modify </w:t>
-      </w:r>
-      <w:proofErr w:type="spellStart"/>
-      <w:r>
-        <w:t>irStats.m</w:t>
-      </w:r>
-      <w:proofErr w:type="spellEnd"/>
-      <w:r>
-        <w:t>, the EDT is very wrong.</w:t>
+        <w:t>Uses RT30, as we no longer modify irStats.m, the EDT is very wrong.</w:t>
       </w:r>
     </w:p>
     <w:p>
@@ -1409,15 +1263,7 @@
         </w:numPr>
       </w:pPr>
       <w:r>
-        <w:t xml:space="preserve">volume level, </w:t>
-      </w:r>
-      <w:proofErr w:type="gramStart"/>
-      <w:r>
-        <w:t>physics based</w:t>
-      </w:r>
-      <w:proofErr w:type="gramEnd"/>
-      <w:r>
-        <w:t xml:space="preserve"> attenuation, 1:1 direct to reflections mix</w:t>
+        <w:t>volume level, physics based attenuation, 1:1 direct to reflections mix</w:t>
       </w:r>
     </w:p>
     <w:p>
@@ -1429,17 +1275,7 @@
         </w:numPr>
       </w:pPr>
       <w:r>
-        <w:t xml:space="preserve">and EDT </w:t>
-      </w:r>
-      <w:proofErr w:type="spellStart"/>
-      <w:proofErr w:type="gramStart"/>
-      <w:r>
-        <w:t>cant</w:t>
-      </w:r>
-      <w:proofErr w:type="spellEnd"/>
-      <w:proofErr w:type="gramEnd"/>
-      <w:r>
-        <w:t xml:space="preserve"> be fixed by reducing volume either as it is in lowest volume…</w:t>
+        <w:t>and EDT cant be fixed by reducing volume either as it is in lowest volume…</w:t>
       </w:r>
     </w:p>
     <w:p>
@@ -1447,6 +1283,9 @@
         <w:pStyle w:val="Heading2"/>
       </w:pPr>
       <w:r>
+        <w:rPr>
+          <w:noProof/>
+        </w:rPr>
         <w:lastRenderedPageBreak/>
         <w:drawing>
           <wp:anchor distT="0" distB="0" distL="114300" distR="114300" simplePos="0" relativeHeight="251671552" behindDoc="1" locked="0" layoutInCell="1" allowOverlap="1" wp14:anchorId="50E74CF7" wp14:editId="25A43632">
@@ -1513,8 +1352,11 @@
         </w:drawing>
       </w:r>
       <w:r>
+        <w:rPr>
+          <w:noProof/>
+        </w:rPr>
         <w:drawing>
-          <wp:anchor distT="0" distB="0" distL="114300" distR="114300" simplePos="0" relativeHeight="251670528" behindDoc="1" locked="0" layoutInCell="1" allowOverlap="1" wp14:anchorId="0CC16D68" wp14:editId="077B9F16">
+          <wp:anchor distT="0" distB="0" distL="114300" distR="114300" simplePos="0" relativeHeight="251670528" behindDoc="1" locked="0" layoutInCell="1" allowOverlap="1" wp14:anchorId="0CC16D68" wp14:editId="075E02AE">
             <wp:simplePos x="0" y="0"/>
             <wp:positionH relativeFrom="margin">
               <wp:align>left</wp:align>
@@ -1583,28 +1425,12 @@
     </w:p>
     <w:p>
       <w:r>
-        <w:t xml:space="preserve">Uses </w:t>
-      </w:r>
-      <w:proofErr w:type="spellStart"/>
-      <w:r>
-        <w:t>y_fit</w:t>
-      </w:r>
-      <w:proofErr w:type="spellEnd"/>
-      <w:r>
-        <w:t xml:space="preserve"> = 26 / RT26 …. Idk man.</w:t>
-      </w:r>
-    </w:p>
-    <w:p>
-      <w:r>
-        <w:t xml:space="preserve">0.5 volume level, </w:t>
-      </w:r>
-      <w:proofErr w:type="gramStart"/>
-      <w:r>
-        <w:t>physics based</w:t>
-      </w:r>
-      <w:proofErr w:type="gramEnd"/>
-      <w:r>
-        <w:t xml:space="preserve"> attenuation, 0.5:5 direct to reflection mix.</w:t>
+        <w:t>Uses y_fit = 26 / RT26 …. Idk man.</w:t>
+      </w:r>
+    </w:p>
+    <w:p>
+      <w:r>
+        <w:t>0.5 volume level, physics based attenuation, 0.5:5 direct to reflection mix.</w:t>
       </w:r>
     </w:p>
     <w:p>
@@ -1612,6 +1438,9 @@
         <w:pStyle w:val="Heading2"/>
       </w:pPr>
       <w:r>
+        <w:rPr>
+          <w:noProof/>
+        </w:rPr>
         <w:drawing>
           <wp:anchor distT="0" distB="0" distL="114300" distR="114300" simplePos="0" relativeHeight="251673600" behindDoc="1" locked="0" layoutInCell="1" allowOverlap="1" wp14:anchorId="4BE2FD20" wp14:editId="05D0BBFD">
             <wp:simplePos x="0" y="0"/>
@@ -1677,8 +1506,11 @@
         </w:drawing>
       </w:r>
       <w:r>
+        <w:rPr>
+          <w:noProof/>
+        </w:rPr>
         <w:drawing>
-          <wp:anchor distT="0" distB="0" distL="114300" distR="114300" simplePos="0" relativeHeight="251672576" behindDoc="1" locked="0" layoutInCell="1" allowOverlap="1" wp14:anchorId="049A3E5C" wp14:editId="7643DFB6">
+          <wp:anchor distT="0" distB="0" distL="114300" distR="114300" simplePos="0" relativeHeight="251672576" behindDoc="1" locked="0" layoutInCell="1" allowOverlap="1" wp14:anchorId="049A3E5C" wp14:editId="01752D78">
             <wp:simplePos x="0" y="0"/>
             <wp:positionH relativeFrom="margin">
               <wp:align>left</wp:align>
@@ -1747,28 +1579,12 @@
     </w:p>
     <w:p>
       <w:r>
-        <w:t xml:space="preserve">Uses </w:t>
-      </w:r>
-      <w:proofErr w:type="spellStart"/>
-      <w:r>
-        <w:t>y_fit</w:t>
-      </w:r>
-      <w:proofErr w:type="spellEnd"/>
-      <w:r>
-        <w:t xml:space="preserve"> = 36 / RT36 …</w:t>
-      </w:r>
-    </w:p>
-    <w:p>
-      <w:r>
-        <w:t xml:space="preserve">0.5 volume level, </w:t>
-      </w:r>
-      <w:proofErr w:type="gramStart"/>
-      <w:r>
-        <w:t>physics based</w:t>
-      </w:r>
-      <w:proofErr w:type="gramEnd"/>
-      <w:r>
-        <w:t xml:space="preserve"> attenuation, 1:1 direct to reflection mix.</w:t>
+        <w:t>Uses y_fit = 36 / RT36 …</w:t>
+      </w:r>
+    </w:p>
+    <w:p>
+      <w:r>
+        <w:t>0.5 volume level, physics based attenuation, 1:1 direct to reflection mix.</w:t>
       </w:r>
     </w:p>
     <w:p>
@@ -1796,6 +1612,9 @@
         </w:r>
       </w:hyperlink>
       <w:r>
+        <w:rPr>
+          <w:noProof/>
+        </w:rPr>
         <w:drawing>
           <wp:inline distT="0" distB="0" distL="0" distR="0" wp14:anchorId="44BB2A51" wp14:editId="1D8DC662">
             <wp:extent cx="5731510" cy="1764030"/>
@@ -1834,13 +1653,8 @@
       </w:r>
     </w:p>
     <w:p>
-      <w:proofErr w:type="gramStart"/>
-      <w:r>
-        <w:t>Interestingly enough, latest</w:t>
-      </w:r>
-      <w:proofErr w:type="gramEnd"/>
-      <w:r>
-        <w:t xml:space="preserve"> 2022 paper</w:t>
+      <w:r>
+        <w:t>Interestingly enough, latest 2022 paper</w:t>
       </w:r>
       <w:r>
         <w:t xml:space="preserve"> (</w:t>
@@ -1873,6 +1687,9 @@
         <w:pStyle w:val="Heading2"/>
       </w:pPr>
       <w:r>
+        <w:rPr>
+          <w:noProof/>
+        </w:rPr>
         <w:lastRenderedPageBreak/>
         <w:drawing>
           <wp:anchor distT="0" distB="0" distL="114300" distR="114300" simplePos="0" relativeHeight="251675648" behindDoc="1" locked="0" layoutInCell="1" allowOverlap="1" wp14:anchorId="4498EFC4" wp14:editId="066C8480">
@@ -1939,8 +1756,11 @@
         </w:drawing>
       </w:r>
       <w:r>
+        <w:rPr>
+          <w:noProof/>
+        </w:rPr>
         <w:drawing>
-          <wp:anchor distT="0" distB="0" distL="114300" distR="114300" simplePos="0" relativeHeight="251674624" behindDoc="1" locked="0" layoutInCell="1" allowOverlap="1" wp14:anchorId="7F11A6E5" wp14:editId="68EAE390">
+          <wp:anchor distT="0" distB="0" distL="114300" distR="114300" simplePos="0" relativeHeight="251674624" behindDoc="1" locked="0" layoutInCell="1" allowOverlap="1" wp14:anchorId="7F11A6E5" wp14:editId="06B8FAAB">
             <wp:simplePos x="0" y="0"/>
             <wp:positionH relativeFrom="margin">
               <wp:align>left</wp:align>
@@ -2009,13 +1829,8 @@
     </w:p>
     <w:p>
       <w:r>
-        <w:t xml:space="preserve">Ignore the MR title on </w:t>
-      </w:r>
-      <w:proofErr w:type="gramStart"/>
-      <w:r>
-        <w:t>graph..</w:t>
-      </w:r>
-      <w:proofErr w:type="gramEnd"/>
+        <w:t>Ignore the MR title on graph..</w:t>
+      </w:r>
     </w:p>
     <w:p>
       <w:pPr>
@@ -2027,6 +1842,9 @@
         <w:pStyle w:val="Heading2"/>
       </w:pPr>
       <w:r>
+        <w:rPr>
+          <w:noProof/>
+        </w:rPr>
         <w:drawing>
           <wp:anchor distT="0" distB="0" distL="114300" distR="114300" simplePos="0" relativeHeight="251677696" behindDoc="1" locked="0" layoutInCell="1" allowOverlap="1" wp14:anchorId="65B970F5" wp14:editId="09303D85">
             <wp:simplePos x="0" y="0"/>
@@ -2097,8 +1915,11 @@
     </w:p>
     <w:p>
       <w:r>
+        <w:rPr>
+          <w:noProof/>
+        </w:rPr>
         <w:drawing>
-          <wp:anchor distT="0" distB="0" distL="114300" distR="114300" simplePos="0" relativeHeight="251676672" behindDoc="1" locked="0" layoutInCell="1" allowOverlap="1" wp14:anchorId="3CF8BBB8" wp14:editId="0F4339DB">
+          <wp:anchor distT="0" distB="0" distL="114300" distR="114300" simplePos="0" relativeHeight="251676672" behindDoc="1" locked="0" layoutInCell="1" allowOverlap="1" wp14:anchorId="3CF8BBB8" wp14:editId="4B93F8B4">
             <wp:simplePos x="0" y="0"/>
             <wp:positionH relativeFrom="margin">
               <wp:align>left</wp:align>
@@ -2171,6 +1992,9 @@
         <w:pStyle w:val="Heading2"/>
       </w:pPr>
       <w:r>
+        <w:rPr>
+          <w:noProof/>
+        </w:rPr>
         <w:drawing>
           <wp:anchor distT="0" distB="0" distL="114300" distR="114300" simplePos="0" relativeHeight="251679744" behindDoc="1" locked="0" layoutInCell="1" allowOverlap="1" wp14:anchorId="2009AA34" wp14:editId="52845364">
             <wp:simplePos x="0" y="0"/>
@@ -2241,8 +2065,11 @@
     </w:p>
     <w:p>
       <w:r>
+        <w:rPr>
+          <w:noProof/>
+        </w:rPr>
         <w:drawing>
-          <wp:anchor distT="0" distB="0" distL="114300" distR="114300" simplePos="0" relativeHeight="251678720" behindDoc="1" locked="0" layoutInCell="1" allowOverlap="1" wp14:anchorId="74C26A47" wp14:editId="4BF46084">
+          <wp:anchor distT="0" distB="0" distL="114300" distR="114300" simplePos="0" relativeHeight="251678720" behindDoc="1" locked="0" layoutInCell="1" allowOverlap="1" wp14:anchorId="74C26A47" wp14:editId="7FA3D79F">
             <wp:simplePos x="0" y="0"/>
             <wp:positionH relativeFrom="margin">
               <wp:align>left</wp:align>
@@ -2306,15 +2133,7 @@
         </w:drawing>
       </w:r>
       <w:r>
-        <w:t xml:space="preserve">Interestingly though, it looks </w:t>
-      </w:r>
-      <w:proofErr w:type="gramStart"/>
-      <w:r>
-        <w:t>pretty right</w:t>
-      </w:r>
-      <w:proofErr w:type="gramEnd"/>
-      <w:r>
-        <w:t xml:space="preserve"> for KT for some reason.</w:t>
+        <w:t>Interestingly though, it looks pretty right for KT for some reason.</w:t>
       </w:r>
     </w:p>
     <w:p/>
@@ -2327,6 +2146,9 @@
         </w:rPr>
       </w:pPr>
       <w:r>
+        <w:rPr>
+          <w:noProof/>
+        </w:rPr>
         <w:lastRenderedPageBreak/>
         <w:drawing>
           <wp:anchor distT="0" distB="0" distL="114300" distR="114300" simplePos="0" relativeHeight="251681792" behindDoc="1" locked="0" layoutInCell="1" allowOverlap="1" wp14:anchorId="406CE07A" wp14:editId="25B57B2E">
@@ -2393,8 +2215,11 @@
         </w:drawing>
       </w:r>
       <w:r>
+        <w:rPr>
+          <w:noProof/>
+        </w:rPr>
         <w:drawing>
-          <wp:anchor distT="0" distB="0" distL="114300" distR="114300" simplePos="0" relativeHeight="251680768" behindDoc="1" locked="0" layoutInCell="1" allowOverlap="1" wp14:anchorId="5163E257" wp14:editId="012CC48D">
+          <wp:anchor distT="0" distB="0" distL="114300" distR="114300" simplePos="0" relativeHeight="251680768" behindDoc="1" locked="0" layoutInCell="1" allowOverlap="1" wp14:anchorId="5163E257" wp14:editId="2A685579">
             <wp:simplePos x="0" y="0"/>
             <wp:positionH relativeFrom="margin">
               <wp:align>left</wp:align>
@@ -2482,7 +2307,227 @@
         <w:t>Theory right now is either a limitation in the way audio is recorded or the audio source itself (sine sweep), as in S3A, it seems evaluation scene uses sine ‘sweep-repeat’ instead, but I have no idea how to deconvolve or the correct way to record it because it is looping as well…</w:t>
       </w:r>
     </w:p>
-    <w:p/>
+    <w:p>
+      <w:pPr>
+        <w:pStyle w:val="Heading1"/>
+      </w:pPr>
+      <w:r>
+        <w:t>Tuesday, 6 August 2024</w:t>
+      </w:r>
+    </w:p>
+    <w:p>
+      <w:r>
+        <w:t>Meeting prep.</w:t>
+      </w:r>
+    </w:p>
+    <w:p>
+      <w:pPr>
+        <w:pStyle w:val="Heading2"/>
+      </w:pPr>
+      <w:r>
+        <w:t>Work summarised:</w:t>
+      </w:r>
+    </w:p>
+    <w:p>
+      <w:pPr>
+        <w:pStyle w:val="ListParagraph"/>
+        <w:numPr>
+          <w:ilvl w:val="0"/>
+          <w:numId w:val="2"/>
+        </w:numPr>
+      </w:pPr>
+      <w:r>
+        <w:t>Conducted extensive troubleshooting of EDT/RT60 analysis issues across all scenes, including experimenting with various audio settings, Steam Audio parameters, and MATLAB code modifications.</w:t>
+      </w:r>
+    </w:p>
+    <w:p>
+      <w:pPr>
+        <w:pStyle w:val="ListParagraph"/>
+        <w:numPr>
+          <w:ilvl w:val="0"/>
+          <w:numId w:val="2"/>
+        </w:numPr>
+      </w:pPr>
+      <w:r>
+        <w:t>Refined and standardized the audio evaluation process, creating separate scripts for each scene, adjusting parameters individually, and improving result presentation for easier comparison with Kim21 data.</w:t>
+      </w:r>
+    </w:p>
+    <w:p>
+      <w:pPr>
+        <w:pStyle w:val="Heading2"/>
+      </w:pPr>
+      <w:r>
+        <w:t>Problem encountered:</w:t>
+      </w:r>
+    </w:p>
+    <w:p>
+      <w:pPr>
+        <w:pStyle w:val="ListParagraph"/>
+        <w:numPr>
+          <w:ilvl w:val="0"/>
+          <w:numId w:val="2"/>
+        </w:numPr>
+      </w:pPr>
+      <w:r>
+        <w:t>Identified persistent inconsistencies in octave band results compared to Kim21, analyzed Mona's latest audio results, and theorized potential limitations in recording methods or audio source as causes for discrepancies.</w:t>
+      </w:r>
+    </w:p>
+    <w:p>
+      <w:pPr>
+        <w:pStyle w:val="ListParagraph"/>
+        <w:numPr>
+          <w:ilvl w:val="0"/>
+          <w:numId w:val="3"/>
+        </w:numPr>
+      </w:pPr>
+      <w:r>
+        <w:t xml:space="preserve">Not having Kim21’s </w:t>
+      </w:r>
+      <w:r>
+        <w:t>audio files</w:t>
+      </w:r>
+      <w:r>
+        <w:t xml:space="preserve"> (RIRs) &amp; Mona’s Unity files makes it very hard for comparison and sanity check.</w:t>
+      </w:r>
+    </w:p>
+    <w:p>
+      <w:pPr>
+        <w:pStyle w:val="Heading2"/>
+      </w:pPr>
+      <w:r>
+        <w:t>Plans for next week:</w:t>
+      </w:r>
+    </w:p>
+    <w:p>
+      <w:r>
+        <w:t>No clue, TBD during meeting, very stuck rn.</w:t>
+      </w:r>
+    </w:p>
+    <w:p>
+      <w:pPr>
+        <w:pStyle w:val="ListParagraph"/>
+        <w:numPr>
+          <w:ilvl w:val="0"/>
+          <w:numId w:val="5"/>
+        </w:numPr>
+      </w:pPr>
+      <w:r>
+        <w:t>Find a way to record sounds directly through Unity instead of 3</w:t>
+      </w:r>
+      <w:r>
+        <w:rPr>
+          <w:vertAlign w:val="superscript"/>
+        </w:rPr>
+        <w:t>rd</w:t>
+      </w:r>
+      <w:r>
+        <w:t xml:space="preserve"> party apps.</w:t>
+      </w:r>
+    </w:p>
+    <w:p>
+      <w:pPr>
+        <w:pStyle w:val="ListParagraph"/>
+        <w:numPr>
+          <w:ilvl w:val="0"/>
+          <w:numId w:val="5"/>
+        </w:numPr>
+      </w:pPr>
+      <w:r>
+        <w:t>If still doesn’t work, email Dr to contact Atiyeh for more help.</w:t>
+      </w:r>
+    </w:p>
+    <w:p>
+      <w:r>
+        <w:t>If result is okay and can proceed, continue with plan on Week 5.</w:t>
+      </w:r>
+    </w:p>
+    <w:p>
+      <w:r>
+        <w:t>Question to ask (for confirmation/elimination of anomalies):</w:t>
+      </w:r>
+    </w:p>
+    <w:p>
+      <w:pPr>
+        <w:pStyle w:val="ListParagraph"/>
+        <w:numPr>
+          <w:ilvl w:val="0"/>
+          <w:numId w:val="4"/>
+        </w:numPr>
+      </w:pPr>
+      <w:r>
+        <w:t>How is audio recorded on Kim21? External apps like audacity/obs?</w:t>
+      </w:r>
+      <w:r>
+        <w:t xml:space="preserve"> Nope, record directly</w:t>
+      </w:r>
+    </w:p>
+    <w:p>
+      <w:pPr>
+        <w:pStyle w:val="ListParagraph"/>
+        <w:numPr>
+          <w:ilvl w:val="0"/>
+          <w:numId w:val="4"/>
+        </w:numPr>
+      </w:pPr>
+      <w:r>
+        <w:lastRenderedPageBreak/>
+        <w:t>Is there ceiling? (a bit stupid but could be because the mesh</w:t>
+      </w:r>
+      <w:r>
+        <w:t xml:space="preserve"> </w:t>
+      </w:r>
+      <w:r>
+        <w:t>in GDP and</w:t>
+      </w:r>
+      <w:r>
+        <w:t xml:space="preserve"> voxel</w:t>
+      </w:r>
+      <w:r>
+        <w:t xml:space="preserve"> in Kim21/Mona’s</w:t>
+      </w:r>
+      <w:r>
+        <w:t xml:space="preserve"> is different? Should I email Mona to ask for her unity project files so I can reproduce her result for my sanity check?)</w:t>
+      </w:r>
+      <w:r>
+        <w:t xml:space="preserve"> Yes ceiling a must!</w:t>
+      </w:r>
+    </w:p>
+    <w:p>
+      <w:pPr>
+        <w:pStyle w:val="ListParagraph"/>
+        <w:numPr>
+          <w:ilvl w:val="0"/>
+          <w:numId w:val="4"/>
+        </w:numPr>
+      </w:pPr>
+      <w:r>
+        <w:t>Unrelated but did Dr Hansung get my timesheet for uniworkforce pay claim and submitted it yet?</w:t>
+      </w:r>
+      <w:r>
+        <w:t xml:space="preserve"> Yes!</w:t>
+      </w:r>
+    </w:p>
+    <w:p>
+      <w:r>
+        <w:t>No meeting next week, meeting next 2 week instead.</w:t>
+      </w:r>
+    </w:p>
+    <w:p>
+      <w:r>
+        <w:t>Post meeting: In hindsight, maybe I should’ve tried internal Unity recording straight away instead of using Audacity/WavePad like Mona suggested. Because if trash in (audio file), trash out for analysis obviously.</w:t>
+      </w:r>
+    </w:p>
+    <w:p>
+      <w:r>
+        <w:t>Implementing direct audio capture/recording in Unity, but not fruitful yet.</w:t>
+      </w:r>
+      <w:r>
+        <w:t xml:space="preserve"> OK, works but for some reason it cuts off at </w:t>
+      </w:r>
+      <w:r>
+        <w:t>4 second max.</w:t>
+      </w:r>
+    </w:p>
     <w:sectPr>
       <w:pgSz w:w="11906" w:h="16838"/>
       <w:pgMar w:top="1440" w:right="1440" w:bottom="1440" w:left="1440" w:header="708" w:footer="708" w:gutter="0"/>
@@ -2546,6 +2591,119 @@
 <file path=word/numbering.xml><?xml version="1.0" encoding="utf-8"?>
 <w:numbering xmlns:wpc="http://schemas.microsoft.com/office/word/2010/wordprocessingCanvas" xmlns:cx="http://schemas.microsoft.com/office/drawing/2014/chartex" xmlns:cx1="http://schemas.microsoft.com/office/drawing/2015/9/8/chartex" xmlns:cx2="http://schemas.microsoft.com/office/drawing/2015/10/21/chartex" xmlns:cx3="http://schemas.microsoft.com/office/drawing/2016/5/9/chartex" xmlns:cx4="http://schemas.microsoft.com/office/drawing/2016/5/10/chartex" xmlns:cx5="http://schemas.microsoft.com/office/drawing/2016/5/11/chartex" xmlns:cx6="http://schemas.microsoft.com/office/drawing/2016/5/12/chartex" xmlns:cx7="http://schemas.microsoft.com/office/drawing/2016/5/13/chartex" xmlns:cx8="http://schemas.microsoft.com/office/drawing/2016/5/14/chartex" xmlns:mc="http://schemas.openxmlformats.org/markup-compatibility/2006" xmlns:aink="http://schemas.microsoft.com/office/drawing/2016/ink" xmlns:am3d="http://schemas.microsoft.com/office/drawing/2017/model3d" xmlns:o="urn:schemas-microsoft-com:office:office" xmlns:oel="http://schemas.microsoft.com/office/2019/extlst" xmlns:r="http://schemas.openxmlformats.org/officeDocument/2006/relationships" xmlns:m="http://schemas.openxmlformats.org/officeDocument/2006/math" xmlns:v="urn:schemas-microsoft-com:vml" xmlns:wp14="http://schemas.microsoft.com/office/word/2010/wordprocessingDrawing" xmlns:wp="http://schemas.openxmlformats.org/drawingml/2006/wordprocessingDrawing" xmlns:w10="urn:schemas-microsoft-com:office:word" xmlns:w="http://schemas.openxmlformats.org/wordprocessingml/2006/main" xmlns:w14="http://schemas.microsoft.com/office/word/2010/wordml" xmlns:w15="http://schemas.microsoft.com/office/word/2012/wordml" xmlns:w16cex="http://schemas.microsoft.com/office/word/2018/wordml/cex" xmlns:w16cid="http://schemas.microsoft.com/office/word/2016/wordml/cid" xmlns:w16="http://schemas.microsoft.com/office/word/2018/wordml" xmlns:w16sdtdh="http://schemas.microsoft.com/office/word/2020/wordml/sdtdatahash" xmlns:w16se="http://schemas.microsoft.com/office/word/2015/wordml/symex" xmlns:wpg="http://schemas.microsoft.com/office/word/2010/wordprocessingGroup" xmlns:wpi="http://schemas.microsoft.com/office/word/2010/wordprocessingInk" xmlns:wne="http://schemas.microsoft.com/office/word/2006/wordml" xmlns:wps="http://schemas.microsoft.com/office/word/2010/wordprocessingShape" mc:Ignorable="w14 w15 w16se w16cid w16 w16cex w16sdtdh wp14">
   <w:abstractNum w:abstractNumId="0" w15:restartNumberingAfterBreak="0">
+    <w:nsid w:val="1E41613A"/>
+    <w:multiLevelType w:val="hybridMultilevel"/>
+    <w:tmpl w:val="63423BF2"/>
+    <w:lvl w:ilvl="0" w:tplc="08090001">
+      <w:start w:val="1"/>
+      <w:numFmt w:val="bullet"/>
+      <w:lvlText w:val=""/>
+      <w:lvlJc w:val="left"/>
+      <w:pPr>
+        <w:ind w:left="720" w:hanging="360"/>
+      </w:pPr>
+      <w:rPr>
+        <w:rFonts w:ascii="Symbol" w:hAnsi="Symbol" w:hint="default"/>
+      </w:rPr>
+    </w:lvl>
+    <w:lvl w:ilvl="1" w:tplc="08090003" w:tentative="1">
+      <w:start w:val="1"/>
+      <w:numFmt w:val="bullet"/>
+      <w:lvlText w:val="o"/>
+      <w:lvlJc w:val="left"/>
+      <w:pPr>
+        <w:ind w:left="1440" w:hanging="360"/>
+      </w:pPr>
+      <w:rPr>
+        <w:rFonts w:ascii="Courier New" w:hAnsi="Courier New" w:cs="Courier New" w:hint="default"/>
+      </w:rPr>
+    </w:lvl>
+    <w:lvl w:ilvl="2" w:tplc="08090005" w:tentative="1">
+      <w:start w:val="1"/>
+      <w:numFmt w:val="bullet"/>
+      <w:lvlText w:val=""/>
+      <w:lvlJc w:val="left"/>
+      <w:pPr>
+        <w:ind w:left="2160" w:hanging="360"/>
+      </w:pPr>
+      <w:rPr>
+        <w:rFonts w:ascii="Wingdings" w:hAnsi="Wingdings" w:hint="default"/>
+      </w:rPr>
+    </w:lvl>
+    <w:lvl w:ilvl="3" w:tplc="08090001" w:tentative="1">
+      <w:start w:val="1"/>
+      <w:numFmt w:val="bullet"/>
+      <w:lvlText w:val=""/>
+      <w:lvlJc w:val="left"/>
+      <w:pPr>
+        <w:ind w:left="2880" w:hanging="360"/>
+      </w:pPr>
+      <w:rPr>
+        <w:rFonts w:ascii="Symbol" w:hAnsi="Symbol" w:hint="default"/>
+      </w:rPr>
+    </w:lvl>
+    <w:lvl w:ilvl="4" w:tplc="08090003" w:tentative="1">
+      <w:start w:val="1"/>
+      <w:numFmt w:val="bullet"/>
+      <w:lvlText w:val="o"/>
+      <w:lvlJc w:val="left"/>
+      <w:pPr>
+        <w:ind w:left="3600" w:hanging="360"/>
+      </w:pPr>
+      <w:rPr>
+        <w:rFonts w:ascii="Courier New" w:hAnsi="Courier New" w:cs="Courier New" w:hint="default"/>
+      </w:rPr>
+    </w:lvl>
+    <w:lvl w:ilvl="5" w:tplc="08090005" w:tentative="1">
+      <w:start w:val="1"/>
+      <w:numFmt w:val="bullet"/>
+      <w:lvlText w:val=""/>
+      <w:lvlJc w:val="left"/>
+      <w:pPr>
+        <w:ind w:left="4320" w:hanging="360"/>
+      </w:pPr>
+      <w:rPr>
+        <w:rFonts w:ascii="Wingdings" w:hAnsi="Wingdings" w:hint="default"/>
+      </w:rPr>
+    </w:lvl>
+    <w:lvl w:ilvl="6" w:tplc="08090001" w:tentative="1">
+      <w:start w:val="1"/>
+      <w:numFmt w:val="bullet"/>
+      <w:lvlText w:val=""/>
+      <w:lvlJc w:val="left"/>
+      <w:pPr>
+        <w:ind w:left="5040" w:hanging="360"/>
+      </w:pPr>
+      <w:rPr>
+        <w:rFonts w:ascii="Symbol" w:hAnsi="Symbol" w:hint="default"/>
+      </w:rPr>
+    </w:lvl>
+    <w:lvl w:ilvl="7" w:tplc="08090003" w:tentative="1">
+      <w:start w:val="1"/>
+      <w:numFmt w:val="bullet"/>
+      <w:lvlText w:val="o"/>
+      <w:lvlJc w:val="left"/>
+      <w:pPr>
+        <w:ind w:left="5760" w:hanging="360"/>
+      </w:pPr>
+      <w:rPr>
+        <w:rFonts w:ascii="Courier New" w:hAnsi="Courier New" w:cs="Courier New" w:hint="default"/>
+      </w:rPr>
+    </w:lvl>
+    <w:lvl w:ilvl="8" w:tplc="08090005" w:tentative="1">
+      <w:start w:val="1"/>
+      <w:numFmt w:val="bullet"/>
+      <w:lvlText w:val=""/>
+      <w:lvlJc w:val="left"/>
+      <w:pPr>
+        <w:ind w:left="6480" w:hanging="360"/>
+      </w:pPr>
+      <w:rPr>
+        <w:rFonts w:ascii="Wingdings" w:hAnsi="Wingdings" w:hint="default"/>
+      </w:rPr>
+    </w:lvl>
+  </w:abstractNum>
+  <w:abstractNum w:abstractNumId="1" w15:restartNumberingAfterBreak="0">
     <w:nsid w:val="2E0078EF"/>
     <w:multiLevelType w:val="multilevel"/>
     <w:tmpl w:val="62D01A84"/>
@@ -2657,8 +2815,335 @@
       </w:rPr>
     </w:lvl>
   </w:abstractNum>
+  <w:abstractNum w:abstractNumId="2" w15:restartNumberingAfterBreak="0">
+    <w:nsid w:val="32C14215"/>
+    <w:multiLevelType w:val="hybridMultilevel"/>
+    <w:tmpl w:val="A73E6B4C"/>
+    <w:lvl w:ilvl="0" w:tplc="08090001">
+      <w:start w:val="1"/>
+      <w:numFmt w:val="bullet"/>
+      <w:lvlText w:val=""/>
+      <w:lvlJc w:val="left"/>
+      <w:pPr>
+        <w:ind w:left="720" w:hanging="360"/>
+      </w:pPr>
+      <w:rPr>
+        <w:rFonts w:ascii="Symbol" w:hAnsi="Symbol" w:hint="default"/>
+      </w:rPr>
+    </w:lvl>
+    <w:lvl w:ilvl="1" w:tplc="08090003" w:tentative="1">
+      <w:start w:val="1"/>
+      <w:numFmt w:val="bullet"/>
+      <w:lvlText w:val="o"/>
+      <w:lvlJc w:val="left"/>
+      <w:pPr>
+        <w:ind w:left="1440" w:hanging="360"/>
+      </w:pPr>
+      <w:rPr>
+        <w:rFonts w:ascii="Courier New" w:hAnsi="Courier New" w:cs="Courier New" w:hint="default"/>
+      </w:rPr>
+    </w:lvl>
+    <w:lvl w:ilvl="2" w:tplc="08090005" w:tentative="1">
+      <w:start w:val="1"/>
+      <w:numFmt w:val="bullet"/>
+      <w:lvlText w:val=""/>
+      <w:lvlJc w:val="left"/>
+      <w:pPr>
+        <w:ind w:left="2160" w:hanging="360"/>
+      </w:pPr>
+      <w:rPr>
+        <w:rFonts w:ascii="Wingdings" w:hAnsi="Wingdings" w:hint="default"/>
+      </w:rPr>
+    </w:lvl>
+    <w:lvl w:ilvl="3" w:tplc="08090001" w:tentative="1">
+      <w:start w:val="1"/>
+      <w:numFmt w:val="bullet"/>
+      <w:lvlText w:val=""/>
+      <w:lvlJc w:val="left"/>
+      <w:pPr>
+        <w:ind w:left="2880" w:hanging="360"/>
+      </w:pPr>
+      <w:rPr>
+        <w:rFonts w:ascii="Symbol" w:hAnsi="Symbol" w:hint="default"/>
+      </w:rPr>
+    </w:lvl>
+    <w:lvl w:ilvl="4" w:tplc="08090003" w:tentative="1">
+      <w:start w:val="1"/>
+      <w:numFmt w:val="bullet"/>
+      <w:lvlText w:val="o"/>
+      <w:lvlJc w:val="left"/>
+      <w:pPr>
+        <w:ind w:left="3600" w:hanging="360"/>
+      </w:pPr>
+      <w:rPr>
+        <w:rFonts w:ascii="Courier New" w:hAnsi="Courier New" w:cs="Courier New" w:hint="default"/>
+      </w:rPr>
+    </w:lvl>
+    <w:lvl w:ilvl="5" w:tplc="08090005" w:tentative="1">
+      <w:start w:val="1"/>
+      <w:numFmt w:val="bullet"/>
+      <w:lvlText w:val=""/>
+      <w:lvlJc w:val="left"/>
+      <w:pPr>
+        <w:ind w:left="4320" w:hanging="360"/>
+      </w:pPr>
+      <w:rPr>
+        <w:rFonts w:ascii="Wingdings" w:hAnsi="Wingdings" w:hint="default"/>
+      </w:rPr>
+    </w:lvl>
+    <w:lvl w:ilvl="6" w:tplc="08090001" w:tentative="1">
+      <w:start w:val="1"/>
+      <w:numFmt w:val="bullet"/>
+      <w:lvlText w:val=""/>
+      <w:lvlJc w:val="left"/>
+      <w:pPr>
+        <w:ind w:left="5040" w:hanging="360"/>
+      </w:pPr>
+      <w:rPr>
+        <w:rFonts w:ascii="Symbol" w:hAnsi="Symbol" w:hint="default"/>
+      </w:rPr>
+    </w:lvl>
+    <w:lvl w:ilvl="7" w:tplc="08090003" w:tentative="1">
+      <w:start w:val="1"/>
+      <w:numFmt w:val="bullet"/>
+      <w:lvlText w:val="o"/>
+      <w:lvlJc w:val="left"/>
+      <w:pPr>
+        <w:ind w:left="5760" w:hanging="360"/>
+      </w:pPr>
+      <w:rPr>
+        <w:rFonts w:ascii="Courier New" w:hAnsi="Courier New" w:cs="Courier New" w:hint="default"/>
+      </w:rPr>
+    </w:lvl>
+    <w:lvl w:ilvl="8" w:tplc="08090005" w:tentative="1">
+      <w:start w:val="1"/>
+      <w:numFmt w:val="bullet"/>
+      <w:lvlText w:val=""/>
+      <w:lvlJc w:val="left"/>
+      <w:pPr>
+        <w:ind w:left="6480" w:hanging="360"/>
+      </w:pPr>
+      <w:rPr>
+        <w:rFonts w:ascii="Wingdings" w:hAnsi="Wingdings" w:hint="default"/>
+      </w:rPr>
+    </w:lvl>
+  </w:abstractNum>
+  <w:abstractNum w:abstractNumId="3" w15:restartNumberingAfterBreak="0">
+    <w:nsid w:val="4C5467F2"/>
+    <w:multiLevelType w:val="hybridMultilevel"/>
+    <w:tmpl w:val="F99444BA"/>
+    <w:lvl w:ilvl="0" w:tplc="0809000F">
+      <w:start w:val="1"/>
+      <w:numFmt w:val="decimal"/>
+      <w:lvlText w:val="%1."/>
+      <w:lvlJc w:val="left"/>
+      <w:pPr>
+        <w:ind w:left="720" w:hanging="360"/>
+      </w:pPr>
+      <w:rPr>
+        <w:rFonts w:hint="default"/>
+      </w:rPr>
+    </w:lvl>
+    <w:lvl w:ilvl="1" w:tplc="08090019" w:tentative="1">
+      <w:start w:val="1"/>
+      <w:numFmt w:val="lowerLetter"/>
+      <w:lvlText w:val="%2."/>
+      <w:lvlJc w:val="left"/>
+      <w:pPr>
+        <w:ind w:left="1440" w:hanging="360"/>
+      </w:pPr>
+    </w:lvl>
+    <w:lvl w:ilvl="2" w:tplc="0809001B" w:tentative="1">
+      <w:start w:val="1"/>
+      <w:numFmt w:val="lowerRoman"/>
+      <w:lvlText w:val="%3."/>
+      <w:lvlJc w:val="right"/>
+      <w:pPr>
+        <w:ind w:left="2160" w:hanging="180"/>
+      </w:pPr>
+    </w:lvl>
+    <w:lvl w:ilvl="3" w:tplc="0809000F" w:tentative="1">
+      <w:start w:val="1"/>
+      <w:numFmt w:val="decimal"/>
+      <w:lvlText w:val="%4."/>
+      <w:lvlJc w:val="left"/>
+      <w:pPr>
+        <w:ind w:left="2880" w:hanging="360"/>
+      </w:pPr>
+    </w:lvl>
+    <w:lvl w:ilvl="4" w:tplc="08090019" w:tentative="1">
+      <w:start w:val="1"/>
+      <w:numFmt w:val="lowerLetter"/>
+      <w:lvlText w:val="%5."/>
+      <w:lvlJc w:val="left"/>
+      <w:pPr>
+        <w:ind w:left="3600" w:hanging="360"/>
+      </w:pPr>
+    </w:lvl>
+    <w:lvl w:ilvl="5" w:tplc="0809001B" w:tentative="1">
+      <w:start w:val="1"/>
+      <w:numFmt w:val="lowerRoman"/>
+      <w:lvlText w:val="%6."/>
+      <w:lvlJc w:val="right"/>
+      <w:pPr>
+        <w:ind w:left="4320" w:hanging="180"/>
+      </w:pPr>
+    </w:lvl>
+    <w:lvl w:ilvl="6" w:tplc="0809000F" w:tentative="1">
+      <w:start w:val="1"/>
+      <w:numFmt w:val="decimal"/>
+      <w:lvlText w:val="%7."/>
+      <w:lvlJc w:val="left"/>
+      <w:pPr>
+        <w:ind w:left="5040" w:hanging="360"/>
+      </w:pPr>
+    </w:lvl>
+    <w:lvl w:ilvl="7" w:tplc="08090019" w:tentative="1">
+      <w:start w:val="1"/>
+      <w:numFmt w:val="lowerLetter"/>
+      <w:lvlText w:val="%8."/>
+      <w:lvlJc w:val="left"/>
+      <w:pPr>
+        <w:ind w:left="5760" w:hanging="360"/>
+      </w:pPr>
+    </w:lvl>
+    <w:lvl w:ilvl="8" w:tplc="0809001B" w:tentative="1">
+      <w:start w:val="1"/>
+      <w:numFmt w:val="lowerRoman"/>
+      <w:lvlText w:val="%9."/>
+      <w:lvlJc w:val="right"/>
+      <w:pPr>
+        <w:ind w:left="6480" w:hanging="180"/>
+      </w:pPr>
+    </w:lvl>
+  </w:abstractNum>
+  <w:abstractNum w:abstractNumId="4" w15:restartNumberingAfterBreak="0">
+    <w:nsid w:val="70DC049F"/>
+    <w:multiLevelType w:val="hybridMultilevel"/>
+    <w:tmpl w:val="6518BDFA"/>
+    <w:lvl w:ilvl="0" w:tplc="1D72F53A">
+      <w:start w:val="1"/>
+      <w:numFmt w:val="bullet"/>
+      <w:lvlText w:val="-"/>
+      <w:lvlJc w:val="left"/>
+      <w:pPr>
+        <w:ind w:left="720" w:hanging="360"/>
+      </w:pPr>
+      <w:rPr>
+        <w:rFonts w:ascii="Calibri" w:eastAsiaTheme="minorHAnsi" w:hAnsi="Calibri" w:cs="Calibri" w:hint="default"/>
+      </w:rPr>
+    </w:lvl>
+    <w:lvl w:ilvl="1" w:tplc="08090003" w:tentative="1">
+      <w:start w:val="1"/>
+      <w:numFmt w:val="bullet"/>
+      <w:lvlText w:val="o"/>
+      <w:lvlJc w:val="left"/>
+      <w:pPr>
+        <w:ind w:left="1440" w:hanging="360"/>
+      </w:pPr>
+      <w:rPr>
+        <w:rFonts w:ascii="Courier New" w:hAnsi="Courier New" w:cs="Courier New" w:hint="default"/>
+      </w:rPr>
+    </w:lvl>
+    <w:lvl w:ilvl="2" w:tplc="08090005" w:tentative="1">
+      <w:start w:val="1"/>
+      <w:numFmt w:val="bullet"/>
+      <w:lvlText w:val=""/>
+      <w:lvlJc w:val="left"/>
+      <w:pPr>
+        <w:ind w:left="2160" w:hanging="360"/>
+      </w:pPr>
+      <w:rPr>
+        <w:rFonts w:ascii="Wingdings" w:hAnsi="Wingdings" w:hint="default"/>
+      </w:rPr>
+    </w:lvl>
+    <w:lvl w:ilvl="3" w:tplc="08090001" w:tentative="1">
+      <w:start w:val="1"/>
+      <w:numFmt w:val="bullet"/>
+      <w:lvlText w:val=""/>
+      <w:lvlJc w:val="left"/>
+      <w:pPr>
+        <w:ind w:left="2880" w:hanging="360"/>
+      </w:pPr>
+      <w:rPr>
+        <w:rFonts w:ascii="Symbol" w:hAnsi="Symbol" w:hint="default"/>
+      </w:rPr>
+    </w:lvl>
+    <w:lvl w:ilvl="4" w:tplc="08090003" w:tentative="1">
+      <w:start w:val="1"/>
+      <w:numFmt w:val="bullet"/>
+      <w:lvlText w:val="o"/>
+      <w:lvlJc w:val="left"/>
+      <w:pPr>
+        <w:ind w:left="3600" w:hanging="360"/>
+      </w:pPr>
+      <w:rPr>
+        <w:rFonts w:ascii="Courier New" w:hAnsi="Courier New" w:cs="Courier New" w:hint="default"/>
+      </w:rPr>
+    </w:lvl>
+    <w:lvl w:ilvl="5" w:tplc="08090005" w:tentative="1">
+      <w:start w:val="1"/>
+      <w:numFmt w:val="bullet"/>
+      <w:lvlText w:val=""/>
+      <w:lvlJc w:val="left"/>
+      <w:pPr>
+        <w:ind w:left="4320" w:hanging="360"/>
+      </w:pPr>
+      <w:rPr>
+        <w:rFonts w:ascii="Wingdings" w:hAnsi="Wingdings" w:hint="default"/>
+      </w:rPr>
+    </w:lvl>
+    <w:lvl w:ilvl="6" w:tplc="08090001" w:tentative="1">
+      <w:start w:val="1"/>
+      <w:numFmt w:val="bullet"/>
+      <w:lvlText w:val=""/>
+      <w:lvlJc w:val="left"/>
+      <w:pPr>
+        <w:ind w:left="5040" w:hanging="360"/>
+      </w:pPr>
+      <w:rPr>
+        <w:rFonts w:ascii="Symbol" w:hAnsi="Symbol" w:hint="default"/>
+      </w:rPr>
+    </w:lvl>
+    <w:lvl w:ilvl="7" w:tplc="08090003" w:tentative="1">
+      <w:start w:val="1"/>
+      <w:numFmt w:val="bullet"/>
+      <w:lvlText w:val="o"/>
+      <w:lvlJc w:val="left"/>
+      <w:pPr>
+        <w:ind w:left="5760" w:hanging="360"/>
+      </w:pPr>
+      <w:rPr>
+        <w:rFonts w:ascii="Courier New" w:hAnsi="Courier New" w:cs="Courier New" w:hint="default"/>
+      </w:rPr>
+    </w:lvl>
+    <w:lvl w:ilvl="8" w:tplc="08090005" w:tentative="1">
+      <w:start w:val="1"/>
+      <w:numFmt w:val="bullet"/>
+      <w:lvlText w:val=""/>
+      <w:lvlJc w:val="left"/>
+      <w:pPr>
+        <w:ind w:left="6480" w:hanging="360"/>
+      </w:pPr>
+      <w:rPr>
+        <w:rFonts w:ascii="Wingdings" w:hAnsi="Wingdings" w:hint="default"/>
+      </w:rPr>
+    </w:lvl>
+  </w:abstractNum>
   <w:num w:numId="1" w16cid:durableId="1321226024">
+    <w:abstractNumId w:val="1"/>
+  </w:num>
+  <w:num w:numId="2" w16cid:durableId="1399326196">
     <w:abstractNumId w:val="0"/>
+  </w:num>
+  <w:num w:numId="3" w16cid:durableId="301161415">
+    <w:abstractNumId w:val="2"/>
+  </w:num>
+  <w:num w:numId="4" w16cid:durableId="1431466618">
+    <w:abstractNumId w:val="3"/>
+  </w:num>
+  <w:num w:numId="5" w16cid:durableId="1326396135">
+    <w:abstractNumId w:val="4"/>
   </w:num>
 </w:numbering>
 </file>

</xml_diff>

<commit_message>
restructured folder and signoff backup
</commit_message>
<xml_diff>
--- a/Intern-Logs/Week 7.docx
+++ b/Intern-Logs/Week 7.docx
@@ -812,7 +812,7 @@
           <w:noProof/>
         </w:rPr>
         <w:drawing>
-          <wp:anchor distT="0" distB="0" distL="114300" distR="114300" simplePos="0" relativeHeight="251664384" behindDoc="1" locked="0" layoutInCell="1" allowOverlap="1" wp14:anchorId="5E49F1FC" wp14:editId="046A218B">
+          <wp:anchor distT="0" distB="0" distL="114300" distR="114300" simplePos="0" relativeHeight="251664384" behindDoc="1" locked="0" layoutInCell="1" allowOverlap="1" wp14:anchorId="5E49F1FC" wp14:editId="4BA36208">
             <wp:simplePos x="0" y="0"/>
             <wp:positionH relativeFrom="margin">
               <wp:align>left</wp:align>
@@ -949,7 +949,7 @@
           <w:noProof/>
         </w:rPr>
         <w:drawing>
-          <wp:anchor distT="0" distB="0" distL="114300" distR="114300" simplePos="0" relativeHeight="251666432" behindDoc="1" locked="0" layoutInCell="1" allowOverlap="1" wp14:anchorId="0C0C17B6" wp14:editId="663E7061">
+          <wp:anchor distT="0" distB="0" distL="114300" distR="114300" simplePos="0" relativeHeight="251666432" behindDoc="1" locked="0" layoutInCell="1" allowOverlap="1" wp14:anchorId="0C0C17B6" wp14:editId="14D1B1EC">
             <wp:simplePos x="0" y="0"/>
             <wp:positionH relativeFrom="margin">
               <wp:posOffset>-42545</wp:posOffset>
@@ -1108,7 +1108,7 @@
           <w:noProof/>
         </w:rPr>
         <w:drawing>
-          <wp:anchor distT="0" distB="0" distL="114300" distR="114300" simplePos="0" relativeHeight="251668480" behindDoc="1" locked="0" layoutInCell="1" allowOverlap="1" wp14:anchorId="4E7AEE20" wp14:editId="3C997586">
+          <wp:anchor distT="0" distB="0" distL="114300" distR="114300" simplePos="0" relativeHeight="251668480" behindDoc="1" locked="0" layoutInCell="1" allowOverlap="1" wp14:anchorId="4E7AEE20" wp14:editId="57B6A480">
             <wp:simplePos x="0" y="0"/>
             <wp:positionH relativeFrom="margin">
               <wp:posOffset>-21309</wp:posOffset>
@@ -1356,7 +1356,7 @@
           <w:noProof/>
         </w:rPr>
         <w:drawing>
-          <wp:anchor distT="0" distB="0" distL="114300" distR="114300" simplePos="0" relativeHeight="251670528" behindDoc="1" locked="0" layoutInCell="1" allowOverlap="1" wp14:anchorId="0CC16D68" wp14:editId="075E02AE">
+          <wp:anchor distT="0" distB="0" distL="114300" distR="114300" simplePos="0" relativeHeight="251670528" behindDoc="1" locked="0" layoutInCell="1" allowOverlap="1" wp14:anchorId="0CC16D68" wp14:editId="70DC8A68">
             <wp:simplePos x="0" y="0"/>
             <wp:positionH relativeFrom="margin">
               <wp:align>left</wp:align>
@@ -1510,7 +1510,7 @@
           <w:noProof/>
         </w:rPr>
         <w:drawing>
-          <wp:anchor distT="0" distB="0" distL="114300" distR="114300" simplePos="0" relativeHeight="251672576" behindDoc="1" locked="0" layoutInCell="1" allowOverlap="1" wp14:anchorId="049A3E5C" wp14:editId="01752D78">
+          <wp:anchor distT="0" distB="0" distL="114300" distR="114300" simplePos="0" relativeHeight="251672576" behindDoc="1" locked="0" layoutInCell="1" allowOverlap="1" wp14:anchorId="049A3E5C" wp14:editId="33C6E8C5">
             <wp:simplePos x="0" y="0"/>
             <wp:positionH relativeFrom="margin">
               <wp:align>left</wp:align>
@@ -1760,7 +1760,7 @@
           <w:noProof/>
         </w:rPr>
         <w:drawing>
-          <wp:anchor distT="0" distB="0" distL="114300" distR="114300" simplePos="0" relativeHeight="251674624" behindDoc="1" locked="0" layoutInCell="1" allowOverlap="1" wp14:anchorId="7F11A6E5" wp14:editId="06B8FAAB">
+          <wp:anchor distT="0" distB="0" distL="114300" distR="114300" simplePos="0" relativeHeight="251674624" behindDoc="1" locked="0" layoutInCell="1" allowOverlap="1" wp14:anchorId="7F11A6E5" wp14:editId="62961C42">
             <wp:simplePos x="0" y="0"/>
             <wp:positionH relativeFrom="margin">
               <wp:align>left</wp:align>
@@ -1919,7 +1919,7 @@
           <w:noProof/>
         </w:rPr>
         <w:drawing>
-          <wp:anchor distT="0" distB="0" distL="114300" distR="114300" simplePos="0" relativeHeight="251676672" behindDoc="1" locked="0" layoutInCell="1" allowOverlap="1" wp14:anchorId="3CF8BBB8" wp14:editId="4B93F8B4">
+          <wp:anchor distT="0" distB="0" distL="114300" distR="114300" simplePos="0" relativeHeight="251676672" behindDoc="1" locked="0" layoutInCell="1" allowOverlap="1" wp14:anchorId="3CF8BBB8" wp14:editId="124E5817">
             <wp:simplePos x="0" y="0"/>
             <wp:positionH relativeFrom="margin">
               <wp:align>left</wp:align>
@@ -2069,7 +2069,7 @@
           <w:noProof/>
         </w:rPr>
         <w:drawing>
-          <wp:anchor distT="0" distB="0" distL="114300" distR="114300" simplePos="0" relativeHeight="251678720" behindDoc="1" locked="0" layoutInCell="1" allowOverlap="1" wp14:anchorId="74C26A47" wp14:editId="7FA3D79F">
+          <wp:anchor distT="0" distB="0" distL="114300" distR="114300" simplePos="0" relativeHeight="251678720" behindDoc="1" locked="0" layoutInCell="1" allowOverlap="1" wp14:anchorId="74C26A47" wp14:editId="24740772">
             <wp:simplePos x="0" y="0"/>
             <wp:positionH relativeFrom="margin">
               <wp:align>left</wp:align>
@@ -2219,7 +2219,7 @@
           <w:noProof/>
         </w:rPr>
         <w:drawing>
-          <wp:anchor distT="0" distB="0" distL="114300" distR="114300" simplePos="0" relativeHeight="251680768" behindDoc="1" locked="0" layoutInCell="1" allowOverlap="1" wp14:anchorId="5163E257" wp14:editId="2A685579">
+          <wp:anchor distT="0" distB="0" distL="114300" distR="114300" simplePos="0" relativeHeight="251680768" behindDoc="1" locked="0" layoutInCell="1" allowOverlap="1" wp14:anchorId="5163E257" wp14:editId="782AFE8B">
             <wp:simplePos x="0" y="0"/>
             <wp:positionH relativeFrom="margin">
               <wp:align>left</wp:align>
@@ -2381,13 +2381,7 @@
         </w:numPr>
       </w:pPr>
       <w:r>
-        <w:t xml:space="preserve">Not having Kim21’s </w:t>
-      </w:r>
-      <w:r>
-        <w:t>audio files</w:t>
-      </w:r>
-      <w:r>
-        <w:t xml:space="preserve"> (RIRs) &amp; Mona’s Unity files makes it very hard for comparison and sanity check.</w:t>
+        <w:t>Not having Kim21’s audio files (RIRs) &amp; Mona’s Unity files makes it very hard for comparison and sanity check.</w:t>
       </w:r>
     </w:p>
     <w:p>
@@ -2526,6 +2520,93 @@
       </w:r>
       <w:r>
         <w:t>4 second max.</w:t>
+      </w:r>
+    </w:p>
+    <w:p>
+      <w:r>
+        <w:t xml:space="preserve">FIXED IT! Audio capture directly from Unity works now thanks to AudioCapture.cs and AudioRecorder.cs, Go to window -&gt; Audio Recorder to use it </w:t>
+      </w:r>
+      <w:r>
+        <w:drawing>
+          <wp:inline distT="0" distB="0" distL="0" distR="0" wp14:anchorId="5CEA4339" wp14:editId="415F1810">
+            <wp:extent cx="5731510" cy="615315"/>
+            <wp:effectExtent l="0" t="0" r="2540" b="0"/>
+            <wp:docPr id="29" name="Picture 29"/>
+            <wp:cNvGraphicFramePr>
+              <a:graphicFrameLocks xmlns:a="http://schemas.openxmlformats.org/drawingml/2006/main" noChangeAspect="1"/>
+            </wp:cNvGraphicFramePr>
+            <a:graphic xmlns:a="http://schemas.openxmlformats.org/drawingml/2006/main">
+              <a:graphicData uri="http://schemas.openxmlformats.org/drawingml/2006/picture">
+                <pic:pic xmlns:pic="http://schemas.openxmlformats.org/drawingml/2006/picture">
+                  <pic:nvPicPr>
+                    <pic:cNvPr id="1" name=""/>
+                    <pic:cNvPicPr/>
+                  </pic:nvPicPr>
+                  <pic:blipFill>
+                    <a:blip r:embed="rId36"/>
+                    <a:stretch>
+                      <a:fillRect/>
+                    </a:stretch>
+                  </pic:blipFill>
+                  <pic:spPr>
+                    <a:xfrm>
+                      <a:off x="0" y="0"/>
+                      <a:ext cx="5731510" cy="615315"/>
+                    </a:xfrm>
+                    <a:prstGeom prst="rect">
+                      <a:avLst/>
+                    </a:prstGeom>
+                  </pic:spPr>
+                </pic:pic>
+              </a:graphicData>
+            </a:graphic>
+          </wp:inline>
+        </w:drawing>
+      </w:r>
+      <w:r>
+        <w:drawing>
+          <wp:inline distT="0" distB="0" distL="0" distR="0" wp14:anchorId="05EEE3F6" wp14:editId="7BE363A0">
+            <wp:extent cx="5731510" cy="1471295"/>
+            <wp:effectExtent l="0" t="0" r="2540" b="0"/>
+            <wp:docPr id="17" name="Picture 17"/>
+            <wp:cNvGraphicFramePr>
+              <a:graphicFrameLocks xmlns:a="http://schemas.openxmlformats.org/drawingml/2006/main" noChangeAspect="1"/>
+            </wp:cNvGraphicFramePr>
+            <a:graphic xmlns:a="http://schemas.openxmlformats.org/drawingml/2006/main">
+              <a:graphicData uri="http://schemas.openxmlformats.org/drawingml/2006/picture">
+                <pic:pic xmlns:pic="http://schemas.openxmlformats.org/drawingml/2006/picture">
+                  <pic:nvPicPr>
+                    <pic:cNvPr id="1" name=""/>
+                    <pic:cNvPicPr/>
+                  </pic:nvPicPr>
+                  <pic:blipFill>
+                    <a:blip r:embed="rId37"/>
+                    <a:stretch>
+                      <a:fillRect/>
+                    </a:stretch>
+                  </pic:blipFill>
+                  <pic:spPr>
+                    <a:xfrm>
+                      <a:off x="0" y="0"/>
+                      <a:ext cx="5731510" cy="1471295"/>
+                    </a:xfrm>
+                    <a:prstGeom prst="rect">
+                      <a:avLst/>
+                    </a:prstGeom>
+                  </pic:spPr>
+                </pic:pic>
+              </a:graphicData>
+            </a:graphic>
+          </wp:inline>
+        </w:drawing>
+      </w:r>
+    </w:p>
+    <w:p>
+      <w:r>
+        <w:t>Tomorrow lets try this on the sine sweep for RIR, finger crossed this fixes the problem…</w:t>
+      </w:r>
+      <w:r>
+        <w:t xml:space="preserve"> If not lets email Dr Hansung Kim my finding.</w:t>
       </w:r>
     </w:p>
     <w:sectPr>

</xml_diff>

<commit_message>
Wednesday 7 August trial and error
</commit_message>
<xml_diff>
--- a/Intern-Logs/Week 7.docx
+++ b/Intern-Logs/Week 7.docx
@@ -75,16 +75,56 @@
     </w:p>
     <w:p>
       <w:r>
-        <w:t>OK just realised that to show the hypothesis that the results might just be coincidence due to octave band energy curve and not accurate, I should’ve had the energy curve saved as well. So let’s save those as well into a folder</w:t>
-      </w:r>
-      <w:r>
-        <w:t xml:space="preserve"> named ResultsV1 in Atiyed-Matlab folder.</w:t>
-      </w:r>
-      <w:r>
-        <w:t xml:space="preserve"> Also, to make it easier to compare with the Kim21, let’s follow the order its using as well.</w:t>
-      </w:r>
-      <w:r>
-        <w:t xml:space="preserve"> Added lines in matlab script to compared the RT60 in octave bands as well as created separated script for each scene results (less commenting/uncommenting)</w:t>
+        <w:t xml:space="preserve">OK just realised that to show the hypothesis that the results might just be coincidence due to octave band energy curve and not accurate, I should’ve had the energy curve saved as well. </w:t>
+      </w:r>
+      <w:proofErr w:type="gramStart"/>
+      <w:r>
+        <w:t>So</w:t>
+      </w:r>
+      <w:proofErr w:type="gramEnd"/>
+      <w:r>
+        <w:t xml:space="preserve"> let’s save those as well into a folder</w:t>
+      </w:r>
+      <w:r>
+        <w:t xml:space="preserve"> named ResultsV1 in </w:t>
+      </w:r>
+      <w:proofErr w:type="spellStart"/>
+      <w:r>
+        <w:t>Atiyed-Matlab</w:t>
+      </w:r>
+      <w:proofErr w:type="spellEnd"/>
+      <w:r>
+        <w:t xml:space="preserve"> folder.</w:t>
+      </w:r>
+      <w:r>
+        <w:t xml:space="preserve"> Also, to make it easier to compare with the Kim21, let’s follow the order </w:t>
+      </w:r>
+      <w:proofErr w:type="gramStart"/>
+      <w:r>
+        <w:t>its</w:t>
+      </w:r>
+      <w:proofErr w:type="gramEnd"/>
+      <w:r>
+        <w:t xml:space="preserve"> using as well.</w:t>
+      </w:r>
+      <w:r>
+        <w:t xml:space="preserve"> Added lines in </w:t>
+      </w:r>
+      <w:proofErr w:type="spellStart"/>
+      <w:r>
+        <w:t>matlab</w:t>
+      </w:r>
+      <w:proofErr w:type="spellEnd"/>
+      <w:r>
+        <w:t xml:space="preserve"> script to </w:t>
+      </w:r>
+      <w:proofErr w:type="gramStart"/>
+      <w:r>
+        <w:t>compared</w:t>
+      </w:r>
+      <w:proofErr w:type="gramEnd"/>
+      <w:r>
+        <w:t xml:space="preserve"> the RT60 in octave bands as well as created separated script for each scene results (less commenting/uncommenting)</w:t>
       </w:r>
     </w:p>
     <w:p>
@@ -236,7 +276,15 @@
         </w:rPr>
       </w:pPr>
       <w:r>
-        <w:t>0.5 volume , physics based attenuation</w:t>
+        <w:t xml:space="preserve">0.5 </w:t>
+      </w:r>
+      <w:proofErr w:type="gramStart"/>
+      <w:r>
+        <w:t>volume ,</w:t>
+      </w:r>
+      <w:proofErr w:type="gramEnd"/>
+      <w:r>
+        <w:t xml:space="preserve"> physics based attenuation</w:t>
       </w:r>
       <w:r>
         <w:t>, 1:1 direct to reflections mix</w:t>
@@ -409,7 +457,15 @@
     </w:p>
     <w:p>
       <w:r>
-        <w:t>0.01 volume level, physics based attenuation</w:t>
+        <w:t xml:space="preserve">0.01 volume level, </w:t>
+      </w:r>
+      <w:proofErr w:type="gramStart"/>
+      <w:r>
+        <w:t>physics based</w:t>
+      </w:r>
+      <w:proofErr w:type="gramEnd"/>
+      <w:r>
+        <w:t xml:space="preserve"> attenuation</w:t>
       </w:r>
       <w:r>
         <w:t>, 1:1 direct to reflections mix</w:t>
@@ -490,8 +546,13 @@
         </w:drawing>
       </w:r>
       <w:r>
-        <w:t>LR result v1</w:t>
-      </w:r>
+        <w:t xml:space="preserve">LR result </w:t>
+      </w:r>
+      <w:proofErr w:type="gramStart"/>
+      <w:r>
+        <w:t>v1</w:t>
+      </w:r>
+      <w:proofErr w:type="gramEnd"/>
     </w:p>
     <w:p>
       <w:r>
@@ -570,12 +631,36 @@
     <w:p/>
     <w:p>
       <w:r>
-        <w:t>Uses RT30, decay_range value in irStats.m divided by 2 for EDT.</w:t>
-      </w:r>
-    </w:p>
-    <w:p>
-      <w:r>
-        <w:t>0.01 volume level, physics based attenuation</w:t>
+        <w:t xml:space="preserve">Uses RT30, </w:t>
+      </w:r>
+      <w:proofErr w:type="spellStart"/>
+      <w:r>
+        <w:t>decay_range</w:t>
+      </w:r>
+      <w:proofErr w:type="spellEnd"/>
+      <w:r>
+        <w:t xml:space="preserve"> value in </w:t>
+      </w:r>
+      <w:proofErr w:type="spellStart"/>
+      <w:r>
+        <w:t>irStats.m</w:t>
+      </w:r>
+      <w:proofErr w:type="spellEnd"/>
+      <w:r>
+        <w:t xml:space="preserve"> divided by 2 for EDT.</w:t>
+      </w:r>
+    </w:p>
+    <w:p>
+      <w:r>
+        <w:t xml:space="preserve">0.01 volume level, </w:t>
+      </w:r>
+      <w:proofErr w:type="gramStart"/>
+      <w:r>
+        <w:t>physics based</w:t>
+      </w:r>
+      <w:proofErr w:type="gramEnd"/>
+      <w:r>
+        <w:t xml:space="preserve"> attenuation</w:t>
       </w:r>
       <w:r>
         <w:t>, 1:1 direct to reflections mix</w:t>
@@ -645,16 +730,37 @@
         <w:t>Reverted back</w:t>
       </w:r>
       <w:r>
-        <w:t xml:space="preserve"> irStats.m</w:t>
-      </w:r>
-      <w:r>
-        <w:t xml:space="preserve"> to usual, because im stupid and don’t understand code properly, it supposed to be 60 because that is the scaling</w:t>
+        <w:t xml:space="preserve"> </w:t>
+      </w:r>
+      <w:proofErr w:type="spellStart"/>
+      <w:r>
+        <w:t>irStats.m</w:t>
+      </w:r>
+      <w:proofErr w:type="spellEnd"/>
+      <w:r>
+        <w:t xml:space="preserve"> to usual, because </w:t>
+      </w:r>
+      <w:proofErr w:type="spellStart"/>
+      <w:r>
+        <w:t>im</w:t>
+      </w:r>
+      <w:proofErr w:type="spellEnd"/>
+      <w:r>
+        <w:t xml:space="preserve"> stupid and don’t understand code properly, it supposed to be 60 because that is the scaling</w:t>
       </w:r>
       <w:r>
         <w:t>/extrapolation</w:t>
       </w:r>
       <w:r>
-        <w:t>, its already done… this also makes it easier to trial and error y_fit as only need to change 1 line instead.</w:t>
+        <w:t xml:space="preserve">, its already done… this also makes it easier to trial and error </w:t>
+      </w:r>
+      <w:proofErr w:type="spellStart"/>
+      <w:r>
+        <w:t>y_fit</w:t>
+      </w:r>
+      <w:proofErr w:type="spellEnd"/>
+      <w:r>
+        <w:t xml:space="preserve"> as only need to change 1 line instead.</w:t>
       </w:r>
     </w:p>
     <w:p>
@@ -721,8 +827,13 @@
         </w:drawing>
       </w:r>
       <w:r>
-        <w:t>Also added the table to see RT60 and EDT for each bands more clearly..</w:t>
-      </w:r>
+        <w:t xml:space="preserve">Also added the table to see RT60 and EDT for each bands more </w:t>
+      </w:r>
+      <w:proofErr w:type="gramStart"/>
+      <w:r>
+        <w:t>clearly..</w:t>
+      </w:r>
+      <w:proofErr w:type="gramEnd"/>
     </w:p>
     <w:p>
       <w:r>
@@ -799,8 +910,15 @@
           </wp:anchor>
         </w:drawing>
       </w:r>
-      <w:r>
-        <w:t>Lets redo everything!</w:t>
+      <w:proofErr w:type="spellStart"/>
+      <w:proofErr w:type="gramStart"/>
+      <w:r>
+        <w:t>Lets</w:t>
+      </w:r>
+      <w:proofErr w:type="spellEnd"/>
+      <w:proofErr w:type="gramEnd"/>
+      <w:r>
+        <w:t xml:space="preserve"> redo everything!</w:t>
       </w:r>
     </w:p>
     <w:p>
@@ -812,7 +930,7 @@
           <w:noProof/>
         </w:rPr>
         <w:drawing>
-          <wp:anchor distT="0" distB="0" distL="114300" distR="114300" simplePos="0" relativeHeight="251664384" behindDoc="1" locked="0" layoutInCell="1" allowOverlap="1" wp14:anchorId="5E49F1FC" wp14:editId="4BA36208">
+          <wp:anchor distT="0" distB="0" distL="114300" distR="114300" simplePos="0" relativeHeight="251664384" behindDoc="1" locked="0" layoutInCell="1" allowOverlap="1" wp14:anchorId="5E49F1FC" wp14:editId="2BF8EBC1">
             <wp:simplePos x="0" y="0"/>
             <wp:positionH relativeFrom="margin">
               <wp:align>left</wp:align>
@@ -934,7 +1052,15 @@
         <w:br/>
       </w:r>
       <w:r>
-        <w:t>0.5 volume , physics based attenuation, 1:1 direct to reflections mix</w:t>
+        <w:t xml:space="preserve">0.5 </w:t>
+      </w:r>
+      <w:proofErr w:type="gramStart"/>
+      <w:r>
+        <w:t>volume ,</w:t>
+      </w:r>
+      <w:proofErr w:type="gramEnd"/>
+      <w:r>
+        <w:t xml:space="preserve"> physics based attenuation, 1:1 direct to reflections mix</w:t>
       </w:r>
     </w:p>
     <w:p>
@@ -949,7 +1075,7 @@
           <w:noProof/>
         </w:rPr>
         <w:drawing>
-          <wp:anchor distT="0" distB="0" distL="114300" distR="114300" simplePos="0" relativeHeight="251666432" behindDoc="1" locked="0" layoutInCell="1" allowOverlap="1" wp14:anchorId="0C0C17B6" wp14:editId="14D1B1EC">
+          <wp:anchor distT="0" distB="0" distL="114300" distR="114300" simplePos="0" relativeHeight="251666432" behindDoc="1" locked="0" layoutInCell="1" allowOverlap="1" wp14:anchorId="0C0C17B6" wp14:editId="552C9FBD">
             <wp:simplePos x="0" y="0"/>
             <wp:positionH relativeFrom="margin">
               <wp:posOffset>-42545</wp:posOffset>
@@ -1093,7 +1219,15 @@
       </w:r>
       <w:r>
         <w:br/>
-        <w:t>0.01 volume level, physics based attenuation, 1:1 direct to reflections mix</w:t>
+        <w:t xml:space="preserve">0.01 volume level, </w:t>
+      </w:r>
+      <w:proofErr w:type="gramStart"/>
+      <w:r>
+        <w:t>physics based</w:t>
+      </w:r>
+      <w:proofErr w:type="gramEnd"/>
+      <w:r>
+        <w:t xml:space="preserve"> attenuation, 1:1 direct to reflections mix</w:t>
       </w:r>
     </w:p>
     <w:p>
@@ -1108,7 +1242,7 @@
           <w:noProof/>
         </w:rPr>
         <w:drawing>
-          <wp:anchor distT="0" distB="0" distL="114300" distR="114300" simplePos="0" relativeHeight="251668480" behindDoc="1" locked="0" layoutInCell="1" allowOverlap="1" wp14:anchorId="4E7AEE20" wp14:editId="57B6A480">
+          <wp:anchor distT="0" distB="0" distL="114300" distR="114300" simplePos="0" relativeHeight="251668480" behindDoc="1" locked="0" layoutInCell="1" allowOverlap="1" wp14:anchorId="4E7AEE20" wp14:editId="2A107A32">
             <wp:simplePos x="0" y="0"/>
             <wp:positionH relativeFrom="margin">
               <wp:posOffset>-21309</wp:posOffset>
@@ -1240,8 +1374,13 @@
         </w:drawing>
       </w:r>
       <w:r>
-        <w:t>LR result v2</w:t>
-      </w:r>
+        <w:t xml:space="preserve">LR result </w:t>
+      </w:r>
+      <w:proofErr w:type="gramStart"/>
+      <w:r>
+        <w:t>v2</w:t>
+      </w:r>
+      <w:proofErr w:type="gramEnd"/>
       <w:r>
         <w:rPr>
           <w:noProof/>
@@ -1251,7 +1390,15 @@
     </w:p>
     <w:p>
       <w:r>
-        <w:t>Uses RT30, as we no longer modify irStats.m, the EDT is very wrong.</w:t>
+        <w:t xml:space="preserve">Uses RT30, as we no longer modify </w:t>
+      </w:r>
+      <w:proofErr w:type="spellStart"/>
+      <w:r>
+        <w:t>irStats.m</w:t>
+      </w:r>
+      <w:proofErr w:type="spellEnd"/>
+      <w:r>
+        <w:t>, the EDT is very wrong.</w:t>
       </w:r>
     </w:p>
     <w:p>
@@ -1263,7 +1410,15 @@
         </w:numPr>
       </w:pPr>
       <w:r>
-        <w:t>volume level, physics based attenuation, 1:1 direct to reflections mix</w:t>
+        <w:t xml:space="preserve">volume level, </w:t>
+      </w:r>
+      <w:proofErr w:type="gramStart"/>
+      <w:r>
+        <w:t>physics based</w:t>
+      </w:r>
+      <w:proofErr w:type="gramEnd"/>
+      <w:r>
+        <w:t xml:space="preserve"> attenuation, 1:1 direct to reflections mix</w:t>
       </w:r>
     </w:p>
     <w:p>
@@ -1275,7 +1430,17 @@
         </w:numPr>
       </w:pPr>
       <w:r>
-        <w:t>and EDT cant be fixed by reducing volume either as it is in lowest volume…</w:t>
+        <w:t xml:space="preserve">and EDT </w:t>
+      </w:r>
+      <w:proofErr w:type="spellStart"/>
+      <w:proofErr w:type="gramStart"/>
+      <w:r>
+        <w:t>cant</w:t>
+      </w:r>
+      <w:proofErr w:type="spellEnd"/>
+      <w:proofErr w:type="gramEnd"/>
+      <w:r>
+        <w:t xml:space="preserve"> be fixed by reducing volume either as it is in lowest volume…</w:t>
       </w:r>
     </w:p>
     <w:p>
@@ -1356,7 +1521,7 @@
           <w:noProof/>
         </w:rPr>
         <w:drawing>
-          <wp:anchor distT="0" distB="0" distL="114300" distR="114300" simplePos="0" relativeHeight="251670528" behindDoc="1" locked="0" layoutInCell="1" allowOverlap="1" wp14:anchorId="0CC16D68" wp14:editId="70DC8A68">
+          <wp:anchor distT="0" distB="0" distL="114300" distR="114300" simplePos="0" relativeHeight="251670528" behindDoc="1" locked="0" layoutInCell="1" allowOverlap="1" wp14:anchorId="0CC16D68" wp14:editId="184BABF4">
             <wp:simplePos x="0" y="0"/>
             <wp:positionH relativeFrom="margin">
               <wp:align>left</wp:align>
@@ -1425,12 +1590,28 @@
     </w:p>
     <w:p>
       <w:r>
-        <w:t>Uses y_fit = 26 / RT26 …. Idk man.</w:t>
-      </w:r>
-    </w:p>
-    <w:p>
-      <w:r>
-        <w:t>0.5 volume level, physics based attenuation, 0.5:5 direct to reflection mix.</w:t>
+        <w:t xml:space="preserve">Uses </w:t>
+      </w:r>
+      <w:proofErr w:type="spellStart"/>
+      <w:r>
+        <w:t>y_fit</w:t>
+      </w:r>
+      <w:proofErr w:type="spellEnd"/>
+      <w:r>
+        <w:t xml:space="preserve"> = 26 / RT26 …. Idk man.</w:t>
+      </w:r>
+    </w:p>
+    <w:p>
+      <w:r>
+        <w:t xml:space="preserve">0.5 volume level, </w:t>
+      </w:r>
+      <w:proofErr w:type="gramStart"/>
+      <w:r>
+        <w:t>physics based</w:t>
+      </w:r>
+      <w:proofErr w:type="gramEnd"/>
+      <w:r>
+        <w:t xml:space="preserve"> attenuation, 0.5:5 direct to reflection mix.</w:t>
       </w:r>
     </w:p>
     <w:p>
@@ -1510,7 +1691,7 @@
           <w:noProof/>
         </w:rPr>
         <w:drawing>
-          <wp:anchor distT="0" distB="0" distL="114300" distR="114300" simplePos="0" relativeHeight="251672576" behindDoc="1" locked="0" layoutInCell="1" allowOverlap="1" wp14:anchorId="049A3E5C" wp14:editId="33C6E8C5">
+          <wp:anchor distT="0" distB="0" distL="114300" distR="114300" simplePos="0" relativeHeight="251672576" behindDoc="1" locked="0" layoutInCell="1" allowOverlap="1" wp14:anchorId="049A3E5C" wp14:editId="7B44C522">
             <wp:simplePos x="0" y="0"/>
             <wp:positionH relativeFrom="margin">
               <wp:align>left</wp:align>
@@ -1579,12 +1760,28 @@
     </w:p>
     <w:p>
       <w:r>
-        <w:t>Uses y_fit = 36 / RT36 …</w:t>
-      </w:r>
-    </w:p>
-    <w:p>
-      <w:r>
-        <w:t>0.5 volume level, physics based attenuation, 1:1 direct to reflection mix.</w:t>
+        <w:t xml:space="preserve">Uses </w:t>
+      </w:r>
+      <w:proofErr w:type="spellStart"/>
+      <w:r>
+        <w:t>y_fit</w:t>
+      </w:r>
+      <w:proofErr w:type="spellEnd"/>
+      <w:r>
+        <w:t xml:space="preserve"> = 36 / RT36 …</w:t>
+      </w:r>
+    </w:p>
+    <w:p>
+      <w:r>
+        <w:t xml:space="preserve">0.5 volume level, </w:t>
+      </w:r>
+      <w:proofErr w:type="gramStart"/>
+      <w:r>
+        <w:t>physics based</w:t>
+      </w:r>
+      <w:proofErr w:type="gramEnd"/>
+      <w:r>
+        <w:t xml:space="preserve"> attenuation, 1:1 direct to reflection mix.</w:t>
       </w:r>
     </w:p>
     <w:p>
@@ -1653,8 +1850,13 @@
       </w:r>
     </w:p>
     <w:p>
-      <w:r>
-        <w:t>Interestingly enough, latest 2022 paper</w:t>
+      <w:proofErr w:type="gramStart"/>
+      <w:r>
+        <w:t>Interestingly enough, latest</w:t>
+      </w:r>
+      <w:proofErr w:type="gramEnd"/>
+      <w:r>
+        <w:t xml:space="preserve"> 2022 paper</w:t>
       </w:r>
       <w:r>
         <w:t xml:space="preserve"> (</w:t>
@@ -1760,7 +1962,7 @@
           <w:noProof/>
         </w:rPr>
         <w:drawing>
-          <wp:anchor distT="0" distB="0" distL="114300" distR="114300" simplePos="0" relativeHeight="251674624" behindDoc="1" locked="0" layoutInCell="1" allowOverlap="1" wp14:anchorId="7F11A6E5" wp14:editId="62961C42">
+          <wp:anchor distT="0" distB="0" distL="114300" distR="114300" simplePos="0" relativeHeight="251674624" behindDoc="1" locked="0" layoutInCell="1" allowOverlap="1" wp14:anchorId="7F11A6E5" wp14:editId="2B8A7F5C">
             <wp:simplePos x="0" y="0"/>
             <wp:positionH relativeFrom="margin">
               <wp:align>left</wp:align>
@@ -1829,8 +2031,13 @@
     </w:p>
     <w:p>
       <w:r>
-        <w:t>Ignore the MR title on graph..</w:t>
-      </w:r>
+        <w:t xml:space="preserve">Ignore the MR title on </w:t>
+      </w:r>
+      <w:proofErr w:type="gramStart"/>
+      <w:r>
+        <w:t>graph..</w:t>
+      </w:r>
+      <w:proofErr w:type="gramEnd"/>
     </w:p>
     <w:p>
       <w:pPr>
@@ -1919,7 +2126,7 @@
           <w:noProof/>
         </w:rPr>
         <w:drawing>
-          <wp:anchor distT="0" distB="0" distL="114300" distR="114300" simplePos="0" relativeHeight="251676672" behindDoc="1" locked="0" layoutInCell="1" allowOverlap="1" wp14:anchorId="3CF8BBB8" wp14:editId="124E5817">
+          <wp:anchor distT="0" distB="0" distL="114300" distR="114300" simplePos="0" relativeHeight="251676672" behindDoc="1" locked="0" layoutInCell="1" allowOverlap="1" wp14:anchorId="3CF8BBB8" wp14:editId="426EB109">
             <wp:simplePos x="0" y="0"/>
             <wp:positionH relativeFrom="margin">
               <wp:align>left</wp:align>
@@ -2069,7 +2276,7 @@
           <w:noProof/>
         </w:rPr>
         <w:drawing>
-          <wp:anchor distT="0" distB="0" distL="114300" distR="114300" simplePos="0" relativeHeight="251678720" behindDoc="1" locked="0" layoutInCell="1" allowOverlap="1" wp14:anchorId="74C26A47" wp14:editId="24740772">
+          <wp:anchor distT="0" distB="0" distL="114300" distR="114300" simplePos="0" relativeHeight="251678720" behindDoc="1" locked="0" layoutInCell="1" allowOverlap="1" wp14:anchorId="74C26A47" wp14:editId="76695855">
             <wp:simplePos x="0" y="0"/>
             <wp:positionH relativeFrom="margin">
               <wp:align>left</wp:align>
@@ -2133,7 +2340,15 @@
         </w:drawing>
       </w:r>
       <w:r>
-        <w:t>Interestingly though, it looks pretty right for KT for some reason.</w:t>
+        <w:t xml:space="preserve">Interestingly though, it looks </w:t>
+      </w:r>
+      <w:proofErr w:type="gramStart"/>
+      <w:r>
+        <w:t>pretty right</w:t>
+      </w:r>
+      <w:proofErr w:type="gramEnd"/>
+      <w:r>
+        <w:t xml:space="preserve"> for KT for some reason.</w:t>
       </w:r>
     </w:p>
     <w:p/>
@@ -2219,7 +2434,7 @@
           <w:noProof/>
         </w:rPr>
         <w:drawing>
-          <wp:anchor distT="0" distB="0" distL="114300" distR="114300" simplePos="0" relativeHeight="251680768" behindDoc="1" locked="0" layoutInCell="1" allowOverlap="1" wp14:anchorId="5163E257" wp14:editId="782AFE8B">
+          <wp:anchor distT="0" distB="0" distL="114300" distR="114300" simplePos="0" relativeHeight="251680768" behindDoc="1" locked="0" layoutInCell="1" allowOverlap="1" wp14:anchorId="5163E257" wp14:editId="315A75E3">
             <wp:simplePos x="0" y="0"/>
             <wp:positionH relativeFrom="margin">
               <wp:align>left</wp:align>
@@ -2369,7 +2584,15 @@
         </w:numPr>
       </w:pPr>
       <w:r>
-        <w:t>Identified persistent inconsistencies in octave band results compared to Kim21, analyzed Mona's latest audio results, and theorized potential limitations in recording methods or audio source as causes for discrepancies.</w:t>
+        <w:t xml:space="preserve">Identified persistent inconsistencies in octave band results compared to Kim21, </w:t>
+      </w:r>
+      <w:proofErr w:type="spellStart"/>
+      <w:r>
+        <w:t>analyzed</w:t>
+      </w:r>
+      <w:proofErr w:type="spellEnd"/>
+      <w:r>
+        <w:t xml:space="preserve"> Mona's latest audio results, and theorized potential limitations in recording methods or audio source as causes for discrepancies.</w:t>
       </w:r>
     </w:p>
     <w:p>
@@ -2394,7 +2617,15 @@
     </w:p>
     <w:p>
       <w:r>
-        <w:t>No clue, TBD during meeting, very stuck rn.</w:t>
+        <w:t xml:space="preserve">No clue, TBD during meeting, very stuck </w:t>
+      </w:r>
+      <w:proofErr w:type="spellStart"/>
+      <w:r>
+        <w:t>rn</w:t>
+      </w:r>
+      <w:proofErr w:type="spellEnd"/>
+      <w:r>
+        <w:t>.</w:t>
       </w:r>
     </w:p>
     <w:p>
@@ -2449,11 +2680,24 @@
         </w:numPr>
       </w:pPr>
       <w:r>
-        <w:t>How is audio recorded on Kim21? External apps like audacity/obs?</w:t>
-      </w:r>
-      <w:r>
-        <w:t xml:space="preserve"> Nope, record directly</w:t>
-      </w:r>
+        <w:t>How is audio recorded on Kim21? External apps like audacity/</w:t>
+      </w:r>
+      <w:proofErr w:type="spellStart"/>
+      <w:r>
+        <w:t>obs</w:t>
+      </w:r>
+      <w:proofErr w:type="spellEnd"/>
+      <w:r>
+        <w:t>?</w:t>
+      </w:r>
+      <w:r>
+        <w:t xml:space="preserve"> Nope, record </w:t>
+      </w:r>
+      <w:proofErr w:type="gramStart"/>
+      <w:r>
+        <w:t>directly</w:t>
+      </w:r>
+      <w:proofErr w:type="gramEnd"/>
     </w:p>
     <w:p>
       <w:pPr>
@@ -2483,7 +2727,15 @@
         <w:t xml:space="preserve"> is different? Should I email Mona to ask for her unity project files so I can reproduce her result for my sanity check?)</w:t>
       </w:r>
       <w:r>
-        <w:t xml:space="preserve"> Yes ceiling a must!</w:t>
+        <w:t xml:space="preserve"> </w:t>
+      </w:r>
+      <w:proofErr w:type="gramStart"/>
+      <w:r>
+        <w:t>Yes</w:t>
+      </w:r>
+      <w:proofErr w:type="gramEnd"/>
+      <w:r>
+        <w:t xml:space="preserve"> ceiling a must!</w:t>
       </w:r>
     </w:p>
     <w:p>
@@ -2495,7 +2747,15 @@
         </w:numPr>
       </w:pPr>
       <w:r>
-        <w:t>Unrelated but did Dr Hansung get my timesheet for uniworkforce pay claim and submitted it yet?</w:t>
+        <w:t xml:space="preserve">Unrelated but did Dr Hansung get my timesheet for </w:t>
+      </w:r>
+      <w:proofErr w:type="spellStart"/>
+      <w:r>
+        <w:t>uniworkforce</w:t>
+      </w:r>
+      <w:proofErr w:type="spellEnd"/>
+      <w:r>
+        <w:t xml:space="preserve"> pay claim and submitted it yet?</w:t>
       </w:r>
       <w:r>
         <w:t xml:space="preserve"> Yes!</w:t>
@@ -2508,7 +2768,15 @@
     </w:p>
     <w:p>
       <w:r>
-        <w:t>Post meeting: In hindsight, maybe I should’ve tried internal Unity recording straight away instead of using Audacity/WavePad like Mona suggested. Because if trash in (audio file), trash out for analysis obviously.</w:t>
+        <w:t>Post meeting: In hindsight, maybe I should’ve tried internal Unity recording straight away instead of using Audacity/</w:t>
+      </w:r>
+      <w:proofErr w:type="spellStart"/>
+      <w:r>
+        <w:t>WavePad</w:t>
+      </w:r>
+      <w:proofErr w:type="spellEnd"/>
+      <w:r>
+        <w:t xml:space="preserve"> like Mona suggested. Because if trash in (audio file), trash out for analysis obviously.</w:t>
       </w:r>
     </w:p>
     <w:p>
@@ -2524,9 +2792,36 @@
     </w:p>
     <w:p>
       <w:r>
-        <w:t xml:space="preserve">FIXED IT! Audio capture directly from Unity works now thanks to AudioCapture.cs and AudioRecorder.cs, Go to window -&gt; Audio Recorder to use it </w:t>
-      </w:r>
-      <w:r>
+        <w:t xml:space="preserve">FIXED IT! Audio capture directly from </w:t>
+      </w:r>
+      <w:proofErr w:type="gramStart"/>
+      <w:r>
+        <w:t>Unity works now</w:t>
+      </w:r>
+      <w:proofErr w:type="gramEnd"/>
+      <w:r>
+        <w:t xml:space="preserve"> thanks to </w:t>
+      </w:r>
+      <w:proofErr w:type="spellStart"/>
+      <w:r>
+        <w:t>AudioCapture.cs</w:t>
+      </w:r>
+      <w:proofErr w:type="spellEnd"/>
+      <w:r>
+        <w:t xml:space="preserve"> and </w:t>
+      </w:r>
+      <w:proofErr w:type="spellStart"/>
+      <w:r>
+        <w:t>AudioRecorder.cs</w:t>
+      </w:r>
+      <w:proofErr w:type="spellEnd"/>
+      <w:r>
+        <w:t xml:space="preserve">, Go to window -&gt; Audio Recorder to use it </w:t>
+      </w:r>
+      <w:r>
+        <w:rPr>
+          <w:noProof/>
+        </w:rPr>
         <w:drawing>
           <wp:inline distT="0" distB="0" distL="0" distR="0" wp14:anchorId="5CEA4339" wp14:editId="415F1810">
             <wp:extent cx="5731510" cy="615315"/>
@@ -2564,6 +2859,9 @@
         </w:drawing>
       </w:r>
       <w:r>
+        <w:rPr>
+          <w:noProof/>
+        </w:rPr>
         <w:drawing>
           <wp:inline distT="0" distB="0" distL="0" distR="0" wp14:anchorId="05EEE3F6" wp14:editId="7BE363A0">
             <wp:extent cx="5731510" cy="1471295"/>
@@ -2603,12 +2901,308 @@
     </w:p>
     <w:p>
       <w:r>
-        <w:t>Tomorrow lets try this on the sine sweep for RIR, finger crossed this fixes the problem…</w:t>
-      </w:r>
-      <w:r>
-        <w:t xml:space="preserve"> If not lets email Dr Hansung Kim my finding.</w:t>
-      </w:r>
-    </w:p>
+        <w:t xml:space="preserve">Tomorrow </w:t>
+      </w:r>
+      <w:proofErr w:type="spellStart"/>
+      <w:r>
+        <w:t>lets</w:t>
+      </w:r>
+      <w:proofErr w:type="spellEnd"/>
+      <w:r>
+        <w:t xml:space="preserve"> try this on the sine sweep for RIR, finger crossed this fixes the problem…</w:t>
+      </w:r>
+      <w:r>
+        <w:t xml:space="preserve"> If not </w:t>
+      </w:r>
+      <w:proofErr w:type="gramStart"/>
+      <w:r>
+        <w:t>lets</w:t>
+      </w:r>
+      <w:proofErr w:type="gramEnd"/>
+      <w:r>
+        <w:t xml:space="preserve"> email Dr Hansung Kim my finding.</w:t>
+      </w:r>
+    </w:p>
+    <w:p>
+      <w:pPr>
+        <w:pStyle w:val="Heading1"/>
+      </w:pPr>
+      <w:r>
+        <w:t>Wednesday, 07 August 2024</w:t>
+      </w:r>
+    </w:p>
+    <w:p>
+      <w:r>
+        <w:t xml:space="preserve">BIG W, tested recording without headphone/volume mixer muted and the resulting recording still sounds as expected! No longer will need to risk damaging my headphone with crazy sine </w:t>
+      </w:r>
+      <w:proofErr w:type="gramStart"/>
+      <w:r>
+        <w:t>sweep</w:t>
+      </w:r>
+      <w:r>
+        <w:t>, and</w:t>
+      </w:r>
+      <w:proofErr w:type="gramEnd"/>
+      <w:r>
+        <w:t xml:space="preserve"> can test without making annoying sound to everyone else near me (because sine sweep is loud and annoying)</w:t>
+      </w:r>
+      <w:r>
+        <w:t>.</w:t>
+      </w:r>
+    </w:p>
+    <w:p>
+      <w:r>
+        <w:drawing>
+          <wp:anchor distT="0" distB="0" distL="114300" distR="114300" simplePos="0" relativeHeight="251682816" behindDoc="1" locked="0" layoutInCell="1" allowOverlap="1" wp14:anchorId="562D8148" wp14:editId="698BDAF4">
+            <wp:simplePos x="0" y="0"/>
+            <wp:positionH relativeFrom="margin">
+              <wp:align>left</wp:align>
+            </wp:positionH>
+            <wp:positionV relativeFrom="paragraph">
+              <wp:posOffset>-86499</wp:posOffset>
+            </wp:positionV>
+            <wp:extent cx="2198370" cy="2306955"/>
+            <wp:effectExtent l="0" t="0" r="0" b="0"/>
+            <wp:wrapTight wrapText="bothSides">
+              <wp:wrapPolygon edited="0">
+                <wp:start x="0" y="0"/>
+                <wp:lineTo x="0" y="21404"/>
+                <wp:lineTo x="21338" y="21404"/>
+                <wp:lineTo x="21338" y="0"/>
+                <wp:lineTo x="0" y="0"/>
+              </wp:wrapPolygon>
+            </wp:wrapTight>
+            <wp:docPr id="30" name="Picture 30"/>
+            <wp:cNvGraphicFramePr>
+              <a:graphicFrameLocks xmlns:a="http://schemas.openxmlformats.org/drawingml/2006/main" noChangeAspect="1"/>
+            </wp:cNvGraphicFramePr>
+            <a:graphic xmlns:a="http://schemas.openxmlformats.org/drawingml/2006/main">
+              <a:graphicData uri="http://schemas.openxmlformats.org/drawingml/2006/picture">
+                <pic:pic xmlns:pic="http://schemas.openxmlformats.org/drawingml/2006/picture">
+                  <pic:nvPicPr>
+                    <pic:cNvPr id="1" name=""/>
+                    <pic:cNvPicPr/>
+                  </pic:nvPicPr>
+                  <pic:blipFill>
+                    <a:blip r:embed="rId38" cstate="print">
+                      <a:extLst>
+                        <a:ext uri="{28A0092B-C50C-407E-A947-70E740481C1C}">
+                          <a14:useLocalDpi xmlns:a14="http://schemas.microsoft.com/office/drawing/2010/main" val="0"/>
+                        </a:ext>
+                      </a:extLst>
+                    </a:blip>
+                    <a:stretch>
+                      <a:fillRect/>
+                    </a:stretch>
+                  </pic:blipFill>
+                  <pic:spPr>
+                    <a:xfrm>
+                      <a:off x="0" y="0"/>
+                      <a:ext cx="2198370" cy="2306955"/>
+                    </a:xfrm>
+                    <a:prstGeom prst="rect">
+                      <a:avLst/>
+                    </a:prstGeom>
+                  </pic:spPr>
+                </pic:pic>
+              </a:graphicData>
+            </a:graphic>
+            <wp14:sizeRelH relativeFrom="margin">
+              <wp14:pctWidth>0</wp14:pctWidth>
+            </wp14:sizeRelH>
+            <wp14:sizeRelV relativeFrom="margin">
+              <wp14:pctHeight>0</wp14:pctHeight>
+            </wp14:sizeRelV>
+          </wp:anchor>
+        </w:drawing>
+      </w:r>
+      <w:r>
+        <w:t xml:space="preserve">Interesting, in KT, using vol0.1 result into RT60 around 0.28 with peaks still on 8kHz, but using vol1.0 causes the audio to clip and absurdly high RT60, </w:t>
+      </w:r>
+      <w:proofErr w:type="spellStart"/>
+      <w:r>
+        <w:t>lets</w:t>
+      </w:r>
+      <w:proofErr w:type="spellEnd"/>
+      <w:r>
+        <w:t xml:space="preserve"> try </w:t>
+      </w:r>
+      <w:proofErr w:type="gramStart"/>
+      <w:r>
+        <w:t>0.5</w:t>
+      </w:r>
+      <w:proofErr w:type="gramEnd"/>
+    </w:p>
+    <w:p>
+      <w:r>
+        <w:t>OK vol 0.5 still have clipping on lower frequency still, lets use 0.25</w:t>
+      </w:r>
+      <w:r>
+        <w:t>. Hmm, it still clips on 0.25</w:t>
+      </w:r>
+      <w:r>
+        <w:t xml:space="preserve"> at lower </w:t>
+      </w:r>
+      <w:proofErr w:type="spellStart"/>
+      <w:r>
+        <w:t>freq</w:t>
+      </w:r>
+      <w:proofErr w:type="spellEnd"/>
+      <w:r>
+        <w:t>, lets do 0.13 as S3A then.</w:t>
+      </w:r>
+    </w:p>
+    <w:p>
+      <w:r>
+        <w:t xml:space="preserve">Ok it still clips a little but much better bands, but I still think 0.1 is the best for </w:t>
+      </w:r>
+      <w:proofErr w:type="spellStart"/>
+      <w:r>
+        <w:t>non clipping</w:t>
+      </w:r>
+      <w:proofErr w:type="spellEnd"/>
+      <w:r>
+        <w:t xml:space="preserve">. </w:t>
+      </w:r>
+      <w:proofErr w:type="gramStart"/>
+      <w:r>
+        <w:t>So</w:t>
+      </w:r>
+      <w:proofErr w:type="gramEnd"/>
+      <w:r>
+        <w:t xml:space="preserve"> lets use that and modify reflections mix level to 5 from 1. Keeping direct mix at 1.</w:t>
+      </w:r>
+    </w:p>
+    <w:p>
+      <w:r>
+        <w:lastRenderedPageBreak/>
+        <w:drawing>
+          <wp:anchor distT="0" distB="0" distL="114300" distR="114300" simplePos="0" relativeHeight="251683840" behindDoc="1" locked="0" layoutInCell="1" allowOverlap="1" wp14:anchorId="67EE9F89" wp14:editId="2F0C525D">
+            <wp:simplePos x="0" y="0"/>
+            <wp:positionH relativeFrom="margin">
+              <wp:align>left</wp:align>
+            </wp:positionH>
+            <wp:positionV relativeFrom="paragraph">
+              <wp:posOffset>0</wp:posOffset>
+            </wp:positionV>
+            <wp:extent cx="2557780" cy="1751965"/>
+            <wp:effectExtent l="0" t="0" r="0" b="635"/>
+            <wp:wrapTight wrapText="bothSides">
+              <wp:wrapPolygon edited="0">
+                <wp:start x="0" y="0"/>
+                <wp:lineTo x="0" y="21373"/>
+                <wp:lineTo x="21396" y="21373"/>
+                <wp:lineTo x="21396" y="0"/>
+                <wp:lineTo x="0" y="0"/>
+              </wp:wrapPolygon>
+            </wp:wrapTight>
+            <wp:docPr id="31" name="Picture 31"/>
+            <wp:cNvGraphicFramePr>
+              <a:graphicFrameLocks xmlns:a="http://schemas.openxmlformats.org/drawingml/2006/main" noChangeAspect="1"/>
+            </wp:cNvGraphicFramePr>
+            <a:graphic xmlns:a="http://schemas.openxmlformats.org/drawingml/2006/main">
+              <a:graphicData uri="http://schemas.openxmlformats.org/drawingml/2006/picture">
+                <pic:pic xmlns:pic="http://schemas.openxmlformats.org/drawingml/2006/picture">
+                  <pic:nvPicPr>
+                    <pic:cNvPr id="1" name=""/>
+                    <pic:cNvPicPr/>
+                  </pic:nvPicPr>
+                  <pic:blipFill>
+                    <a:blip r:embed="rId39">
+                      <a:extLst>
+                        <a:ext uri="{28A0092B-C50C-407E-A947-70E740481C1C}">
+                          <a14:useLocalDpi xmlns:a14="http://schemas.microsoft.com/office/drawing/2010/main" val="0"/>
+                        </a:ext>
+                      </a:extLst>
+                    </a:blip>
+                    <a:stretch>
+                      <a:fillRect/>
+                    </a:stretch>
+                  </pic:blipFill>
+                  <pic:spPr>
+                    <a:xfrm>
+                      <a:off x="0" y="0"/>
+                      <a:ext cx="2567461" cy="1758805"/>
+                    </a:xfrm>
+                    <a:prstGeom prst="rect">
+                      <a:avLst/>
+                    </a:prstGeom>
+                  </pic:spPr>
+                </pic:pic>
+              </a:graphicData>
+            </a:graphic>
+            <wp14:sizeRelH relativeFrom="margin">
+              <wp14:pctWidth>0</wp14:pctWidth>
+            </wp14:sizeRelH>
+            <wp14:sizeRelV relativeFrom="margin">
+              <wp14:pctHeight>0</wp14:pctHeight>
+            </wp14:sizeRelV>
+          </wp:anchor>
+        </w:drawing>
+      </w:r>
+      <w:proofErr w:type="spellStart"/>
+      <w:r>
+        <w:t>Nvm</w:t>
+      </w:r>
+      <w:proofErr w:type="spellEnd"/>
+      <w:r>
+        <w:t xml:space="preserve">, it makes things worse. </w:t>
+      </w:r>
+      <w:proofErr w:type="spellStart"/>
+      <w:r>
+        <w:t>Im</w:t>
+      </w:r>
+      <w:proofErr w:type="spellEnd"/>
+      <w:r>
+        <w:t xml:space="preserve"> just </w:t>
+      </w:r>
+      <w:proofErr w:type="spellStart"/>
+      <w:r>
+        <w:t>gonna</w:t>
+      </w:r>
+      <w:proofErr w:type="spellEnd"/>
+      <w:r>
+        <w:t xml:space="preserve"> trial and error until I get good result at this point </w:t>
+      </w:r>
+      <w:proofErr w:type="spellStart"/>
+      <w:r>
+        <w:t>ngl</w:t>
+      </w:r>
+      <w:proofErr w:type="spellEnd"/>
+      <w:r>
+        <w:t>.</w:t>
+      </w:r>
+    </w:p>
+    <w:p>
+      <w:r>
+        <w:t xml:space="preserve">I have no clue what is causing the issue, </w:t>
+      </w:r>
+      <w:proofErr w:type="spellStart"/>
+      <w:r>
+        <w:t>ngl</w:t>
+      </w:r>
+      <w:proofErr w:type="spellEnd"/>
+      <w:r>
+        <w:t xml:space="preserve"> might as well try gunshot and different sine sweep just to be sure. This means </w:t>
+      </w:r>
+      <w:proofErr w:type="gramStart"/>
+      <w:r>
+        <w:t>I  need</w:t>
+      </w:r>
+      <w:proofErr w:type="gramEnd"/>
+      <w:r>
+        <w:t xml:space="preserve"> to rewrite some part of analysis .</w:t>
+      </w:r>
+      <w:proofErr w:type="spellStart"/>
+      <w:r>
+        <w:t>ipynb</w:t>
+      </w:r>
+      <w:proofErr w:type="spellEnd"/>
+      <w:r>
+        <w:t xml:space="preserve"> so will do that tomorrow instead.</w:t>
+      </w:r>
+    </w:p>
+    <w:p/>
     <w:sectPr>
       <w:pgSz w:w="11906" w:h="16838"/>
       <w:pgMar w:top="1440" w:right="1440" w:bottom="1440" w:left="1440" w:header="708" w:footer="708" w:gutter="0"/>

</xml_diff>

<commit_message>
created new improved sine sweep gen and deconvolve code in ipynb (no more weird noise floor but still too low rt60 on 1to1 on 0.1 vol for KT)
</commit_message>
<xml_diff>
--- a/Intern-Logs/Week 7.docx
+++ b/Intern-Logs/Week 7.docx
@@ -75,56 +75,16 @@
     </w:p>
     <w:p>
       <w:r>
-        <w:t xml:space="preserve">OK just realised that to show the hypothesis that the results might just be coincidence due to octave band energy curve and not accurate, I should’ve had the energy curve saved as well. </w:t>
-      </w:r>
-      <w:proofErr w:type="gramStart"/>
-      <w:r>
-        <w:t>So</w:t>
-      </w:r>
-      <w:proofErr w:type="gramEnd"/>
-      <w:r>
-        <w:t xml:space="preserve"> let’s save those as well into a folder</w:t>
-      </w:r>
-      <w:r>
-        <w:t xml:space="preserve"> named ResultsV1 in </w:t>
-      </w:r>
-      <w:proofErr w:type="spellStart"/>
-      <w:r>
-        <w:t>Atiyed-Matlab</w:t>
-      </w:r>
-      <w:proofErr w:type="spellEnd"/>
-      <w:r>
-        <w:t xml:space="preserve"> folder.</w:t>
-      </w:r>
-      <w:r>
-        <w:t xml:space="preserve"> Also, to make it easier to compare with the Kim21, let’s follow the order </w:t>
-      </w:r>
-      <w:proofErr w:type="gramStart"/>
-      <w:r>
-        <w:t>its</w:t>
-      </w:r>
-      <w:proofErr w:type="gramEnd"/>
-      <w:r>
-        <w:t xml:space="preserve"> using as well.</w:t>
-      </w:r>
-      <w:r>
-        <w:t xml:space="preserve"> Added lines in </w:t>
-      </w:r>
-      <w:proofErr w:type="spellStart"/>
-      <w:r>
-        <w:t>matlab</w:t>
-      </w:r>
-      <w:proofErr w:type="spellEnd"/>
-      <w:r>
-        <w:t xml:space="preserve"> script to </w:t>
-      </w:r>
-      <w:proofErr w:type="gramStart"/>
-      <w:r>
-        <w:t>compared</w:t>
-      </w:r>
-      <w:proofErr w:type="gramEnd"/>
-      <w:r>
-        <w:t xml:space="preserve"> the RT60 in octave bands as well as created separated script for each scene results (less commenting/uncommenting)</w:t>
+        <w:t>OK just realised that to show the hypothesis that the results might just be coincidence due to octave band energy curve and not accurate, I should’ve had the energy curve saved as well. So let’s save those as well into a folder</w:t>
+      </w:r>
+      <w:r>
+        <w:t xml:space="preserve"> named ResultsV1 in Atiyed-Matlab folder.</w:t>
+      </w:r>
+      <w:r>
+        <w:t xml:space="preserve"> Also, to make it easier to compare with the Kim21, let’s follow the order its using as well.</w:t>
+      </w:r>
+      <w:r>
+        <w:t xml:space="preserve"> Added lines in matlab script to compared the RT60 in octave bands as well as created separated script for each scene results (less commenting/uncommenting)</w:t>
       </w:r>
     </w:p>
     <w:p>
@@ -276,15 +236,7 @@
         </w:rPr>
       </w:pPr>
       <w:r>
-        <w:t xml:space="preserve">0.5 </w:t>
-      </w:r>
-      <w:proofErr w:type="gramStart"/>
-      <w:r>
-        <w:t>volume ,</w:t>
-      </w:r>
-      <w:proofErr w:type="gramEnd"/>
-      <w:r>
-        <w:t xml:space="preserve"> physics based attenuation</w:t>
+        <w:t>0.5 volume , physics based attenuation</w:t>
       </w:r>
       <w:r>
         <w:t>, 1:1 direct to reflections mix</w:t>
@@ -457,15 +409,7 @@
     </w:p>
     <w:p>
       <w:r>
-        <w:t xml:space="preserve">0.01 volume level, </w:t>
-      </w:r>
-      <w:proofErr w:type="gramStart"/>
-      <w:r>
-        <w:t>physics based</w:t>
-      </w:r>
-      <w:proofErr w:type="gramEnd"/>
-      <w:r>
-        <w:t xml:space="preserve"> attenuation</w:t>
+        <w:t>0.01 volume level, physics based attenuation</w:t>
       </w:r>
       <w:r>
         <w:t>, 1:1 direct to reflections mix</w:t>
@@ -546,13 +490,8 @@
         </w:drawing>
       </w:r>
       <w:r>
-        <w:t xml:space="preserve">LR result </w:t>
-      </w:r>
-      <w:proofErr w:type="gramStart"/>
-      <w:r>
-        <w:t>v1</w:t>
-      </w:r>
-      <w:proofErr w:type="gramEnd"/>
+        <w:t>LR result v1</w:t>
+      </w:r>
     </w:p>
     <w:p>
       <w:r>
@@ -631,36 +570,12 @@
     <w:p/>
     <w:p>
       <w:r>
-        <w:t xml:space="preserve">Uses RT30, </w:t>
-      </w:r>
-      <w:proofErr w:type="spellStart"/>
-      <w:r>
-        <w:t>decay_range</w:t>
-      </w:r>
-      <w:proofErr w:type="spellEnd"/>
-      <w:r>
-        <w:t xml:space="preserve"> value in </w:t>
-      </w:r>
-      <w:proofErr w:type="spellStart"/>
-      <w:r>
-        <w:t>irStats.m</w:t>
-      </w:r>
-      <w:proofErr w:type="spellEnd"/>
-      <w:r>
-        <w:t xml:space="preserve"> divided by 2 for EDT.</w:t>
-      </w:r>
-    </w:p>
-    <w:p>
-      <w:r>
-        <w:t xml:space="preserve">0.01 volume level, </w:t>
-      </w:r>
-      <w:proofErr w:type="gramStart"/>
-      <w:r>
-        <w:t>physics based</w:t>
-      </w:r>
-      <w:proofErr w:type="gramEnd"/>
-      <w:r>
-        <w:t xml:space="preserve"> attenuation</w:t>
+        <w:t>Uses RT30, decay_range value in irStats.m divided by 2 for EDT.</w:t>
+      </w:r>
+    </w:p>
+    <w:p>
+      <w:r>
+        <w:t>0.01 volume level, physics based attenuation</w:t>
       </w:r>
       <w:r>
         <w:t>, 1:1 direct to reflections mix</w:t>
@@ -730,37 +645,16 @@
         <w:t>Reverted back</w:t>
       </w:r>
       <w:r>
-        <w:t xml:space="preserve"> </w:t>
-      </w:r>
-      <w:proofErr w:type="spellStart"/>
-      <w:r>
-        <w:t>irStats.m</w:t>
-      </w:r>
-      <w:proofErr w:type="spellEnd"/>
-      <w:r>
-        <w:t xml:space="preserve"> to usual, because </w:t>
-      </w:r>
-      <w:proofErr w:type="spellStart"/>
-      <w:r>
-        <w:t>im</w:t>
-      </w:r>
-      <w:proofErr w:type="spellEnd"/>
-      <w:r>
-        <w:t xml:space="preserve"> stupid and don’t understand code properly, it supposed to be 60 because that is the scaling</w:t>
+        <w:t xml:space="preserve"> irStats.m</w:t>
+      </w:r>
+      <w:r>
+        <w:t xml:space="preserve"> to usual, because im stupid and don’t understand code properly, it supposed to be 60 because that is the scaling</w:t>
       </w:r>
       <w:r>
         <w:t>/extrapolation</w:t>
       </w:r>
       <w:r>
-        <w:t xml:space="preserve">, its already done… this also makes it easier to trial and error </w:t>
-      </w:r>
-      <w:proofErr w:type="spellStart"/>
-      <w:r>
-        <w:t>y_fit</w:t>
-      </w:r>
-      <w:proofErr w:type="spellEnd"/>
-      <w:r>
-        <w:t xml:space="preserve"> as only need to change 1 line instead.</w:t>
+        <w:t>, its already done… this also makes it easier to trial and error y_fit as only need to change 1 line instead.</w:t>
       </w:r>
     </w:p>
     <w:p>
@@ -827,13 +721,8 @@
         </w:drawing>
       </w:r>
       <w:r>
-        <w:t xml:space="preserve">Also added the table to see RT60 and EDT for each bands more </w:t>
-      </w:r>
-      <w:proofErr w:type="gramStart"/>
-      <w:r>
-        <w:t>clearly..</w:t>
-      </w:r>
-      <w:proofErr w:type="gramEnd"/>
+        <w:t>Also added the table to see RT60 and EDT for each bands more clearly..</w:t>
+      </w:r>
     </w:p>
     <w:p>
       <w:r>
@@ -910,15 +799,8 @@
           </wp:anchor>
         </w:drawing>
       </w:r>
-      <w:proofErr w:type="spellStart"/>
-      <w:proofErr w:type="gramStart"/>
-      <w:r>
-        <w:t>Lets</w:t>
-      </w:r>
-      <w:proofErr w:type="spellEnd"/>
-      <w:proofErr w:type="gramEnd"/>
-      <w:r>
-        <w:t xml:space="preserve"> redo everything!</w:t>
+      <w:r>
+        <w:t>Lets redo everything!</w:t>
       </w:r>
     </w:p>
     <w:p>
@@ -930,7 +812,7 @@
           <w:noProof/>
         </w:rPr>
         <w:drawing>
-          <wp:anchor distT="0" distB="0" distL="114300" distR="114300" simplePos="0" relativeHeight="251664384" behindDoc="1" locked="0" layoutInCell="1" allowOverlap="1" wp14:anchorId="5E49F1FC" wp14:editId="2BF8EBC1">
+          <wp:anchor distT="0" distB="0" distL="114300" distR="114300" simplePos="0" relativeHeight="251664384" behindDoc="1" locked="0" layoutInCell="1" allowOverlap="1" wp14:anchorId="5E49F1FC" wp14:editId="0D6F84DD">
             <wp:simplePos x="0" y="0"/>
             <wp:positionH relativeFrom="margin">
               <wp:align>left</wp:align>
@@ -1052,15 +934,7 @@
         <w:br/>
       </w:r>
       <w:r>
-        <w:t xml:space="preserve">0.5 </w:t>
-      </w:r>
-      <w:proofErr w:type="gramStart"/>
-      <w:r>
-        <w:t>volume ,</w:t>
-      </w:r>
-      <w:proofErr w:type="gramEnd"/>
-      <w:r>
-        <w:t xml:space="preserve"> physics based attenuation, 1:1 direct to reflections mix</w:t>
+        <w:t>0.5 volume , physics based attenuation, 1:1 direct to reflections mix</w:t>
       </w:r>
     </w:p>
     <w:p>
@@ -1075,7 +949,7 @@
           <w:noProof/>
         </w:rPr>
         <w:drawing>
-          <wp:anchor distT="0" distB="0" distL="114300" distR="114300" simplePos="0" relativeHeight="251666432" behindDoc="1" locked="0" layoutInCell="1" allowOverlap="1" wp14:anchorId="0C0C17B6" wp14:editId="552C9FBD">
+          <wp:anchor distT="0" distB="0" distL="114300" distR="114300" simplePos="0" relativeHeight="251666432" behindDoc="1" locked="0" layoutInCell="1" allowOverlap="1" wp14:anchorId="0C0C17B6" wp14:editId="38B4DC2D">
             <wp:simplePos x="0" y="0"/>
             <wp:positionH relativeFrom="margin">
               <wp:posOffset>-42545</wp:posOffset>
@@ -1219,15 +1093,7 @@
       </w:r>
       <w:r>
         <w:br/>
-        <w:t xml:space="preserve">0.01 volume level, </w:t>
-      </w:r>
-      <w:proofErr w:type="gramStart"/>
-      <w:r>
-        <w:t>physics based</w:t>
-      </w:r>
-      <w:proofErr w:type="gramEnd"/>
-      <w:r>
-        <w:t xml:space="preserve"> attenuation, 1:1 direct to reflections mix</w:t>
+        <w:t>0.01 volume level, physics based attenuation, 1:1 direct to reflections mix</w:t>
       </w:r>
     </w:p>
     <w:p>
@@ -1242,7 +1108,7 @@
           <w:noProof/>
         </w:rPr>
         <w:drawing>
-          <wp:anchor distT="0" distB="0" distL="114300" distR="114300" simplePos="0" relativeHeight="251668480" behindDoc="1" locked="0" layoutInCell="1" allowOverlap="1" wp14:anchorId="4E7AEE20" wp14:editId="2A107A32">
+          <wp:anchor distT="0" distB="0" distL="114300" distR="114300" simplePos="0" relativeHeight="251668480" behindDoc="1" locked="0" layoutInCell="1" allowOverlap="1" wp14:anchorId="4E7AEE20" wp14:editId="10B98876">
             <wp:simplePos x="0" y="0"/>
             <wp:positionH relativeFrom="margin">
               <wp:posOffset>-21309</wp:posOffset>
@@ -1374,13 +1240,8 @@
         </w:drawing>
       </w:r>
       <w:r>
-        <w:t xml:space="preserve">LR result </w:t>
-      </w:r>
-      <w:proofErr w:type="gramStart"/>
-      <w:r>
-        <w:t>v2</w:t>
-      </w:r>
-      <w:proofErr w:type="gramEnd"/>
+        <w:t>LR result v2</w:t>
+      </w:r>
       <w:r>
         <w:rPr>
           <w:noProof/>
@@ -1390,15 +1251,7 @@
     </w:p>
     <w:p>
       <w:r>
-        <w:t xml:space="preserve">Uses RT30, as we no longer modify </w:t>
-      </w:r>
-      <w:proofErr w:type="spellStart"/>
-      <w:r>
-        <w:t>irStats.m</w:t>
-      </w:r>
-      <w:proofErr w:type="spellEnd"/>
-      <w:r>
-        <w:t>, the EDT is very wrong.</w:t>
+        <w:t>Uses RT30, as we no longer modify irStats.m, the EDT is very wrong.</w:t>
       </w:r>
     </w:p>
     <w:p>
@@ -1410,15 +1263,7 @@
         </w:numPr>
       </w:pPr>
       <w:r>
-        <w:t xml:space="preserve">volume level, </w:t>
-      </w:r>
-      <w:proofErr w:type="gramStart"/>
-      <w:r>
-        <w:t>physics based</w:t>
-      </w:r>
-      <w:proofErr w:type="gramEnd"/>
-      <w:r>
-        <w:t xml:space="preserve"> attenuation, 1:1 direct to reflections mix</w:t>
+        <w:t>volume level, physics based attenuation, 1:1 direct to reflections mix</w:t>
       </w:r>
     </w:p>
     <w:p>
@@ -1430,17 +1275,7 @@
         </w:numPr>
       </w:pPr>
       <w:r>
-        <w:t xml:space="preserve">and EDT </w:t>
-      </w:r>
-      <w:proofErr w:type="spellStart"/>
-      <w:proofErr w:type="gramStart"/>
-      <w:r>
-        <w:t>cant</w:t>
-      </w:r>
-      <w:proofErr w:type="spellEnd"/>
-      <w:proofErr w:type="gramEnd"/>
-      <w:r>
-        <w:t xml:space="preserve"> be fixed by reducing volume either as it is in lowest volume…</w:t>
+        <w:t>and EDT cant be fixed by reducing volume either as it is in lowest volume…</w:t>
       </w:r>
     </w:p>
     <w:p>
@@ -1521,7 +1356,7 @@
           <w:noProof/>
         </w:rPr>
         <w:drawing>
-          <wp:anchor distT="0" distB="0" distL="114300" distR="114300" simplePos="0" relativeHeight="251670528" behindDoc="1" locked="0" layoutInCell="1" allowOverlap="1" wp14:anchorId="0CC16D68" wp14:editId="184BABF4">
+          <wp:anchor distT="0" distB="0" distL="114300" distR="114300" simplePos="0" relativeHeight="251670528" behindDoc="1" locked="0" layoutInCell="1" allowOverlap="1" wp14:anchorId="0CC16D68" wp14:editId="0DB91724">
             <wp:simplePos x="0" y="0"/>
             <wp:positionH relativeFrom="margin">
               <wp:align>left</wp:align>
@@ -1590,28 +1425,12 @@
     </w:p>
     <w:p>
       <w:r>
-        <w:t xml:space="preserve">Uses </w:t>
-      </w:r>
-      <w:proofErr w:type="spellStart"/>
-      <w:r>
-        <w:t>y_fit</w:t>
-      </w:r>
-      <w:proofErr w:type="spellEnd"/>
-      <w:r>
-        <w:t xml:space="preserve"> = 26 / RT26 …. Idk man.</w:t>
-      </w:r>
-    </w:p>
-    <w:p>
-      <w:r>
-        <w:t xml:space="preserve">0.5 volume level, </w:t>
-      </w:r>
-      <w:proofErr w:type="gramStart"/>
-      <w:r>
-        <w:t>physics based</w:t>
-      </w:r>
-      <w:proofErr w:type="gramEnd"/>
-      <w:r>
-        <w:t xml:space="preserve"> attenuation, 0.5:5 direct to reflection mix.</w:t>
+        <w:t>Uses y_fit = 26 / RT26 …. Idk man.</w:t>
+      </w:r>
+    </w:p>
+    <w:p>
+      <w:r>
+        <w:t>0.5 volume level, physics based attenuation, 0.5:5 direct to reflection mix.</w:t>
       </w:r>
     </w:p>
     <w:p>
@@ -1691,7 +1510,7 @@
           <w:noProof/>
         </w:rPr>
         <w:drawing>
-          <wp:anchor distT="0" distB="0" distL="114300" distR="114300" simplePos="0" relativeHeight="251672576" behindDoc="1" locked="0" layoutInCell="1" allowOverlap="1" wp14:anchorId="049A3E5C" wp14:editId="7B44C522">
+          <wp:anchor distT="0" distB="0" distL="114300" distR="114300" simplePos="0" relativeHeight="251672576" behindDoc="1" locked="0" layoutInCell="1" allowOverlap="1" wp14:anchorId="049A3E5C" wp14:editId="3F1E6FF0">
             <wp:simplePos x="0" y="0"/>
             <wp:positionH relativeFrom="margin">
               <wp:align>left</wp:align>
@@ -1760,28 +1579,12 @@
     </w:p>
     <w:p>
       <w:r>
-        <w:t xml:space="preserve">Uses </w:t>
-      </w:r>
-      <w:proofErr w:type="spellStart"/>
-      <w:r>
-        <w:t>y_fit</w:t>
-      </w:r>
-      <w:proofErr w:type="spellEnd"/>
-      <w:r>
-        <w:t xml:space="preserve"> = 36 / RT36 …</w:t>
-      </w:r>
-    </w:p>
-    <w:p>
-      <w:r>
-        <w:t xml:space="preserve">0.5 volume level, </w:t>
-      </w:r>
-      <w:proofErr w:type="gramStart"/>
-      <w:r>
-        <w:t>physics based</w:t>
-      </w:r>
-      <w:proofErr w:type="gramEnd"/>
-      <w:r>
-        <w:t xml:space="preserve"> attenuation, 1:1 direct to reflection mix.</w:t>
+        <w:t>Uses y_fit = 36 / RT36 …</w:t>
+      </w:r>
+    </w:p>
+    <w:p>
+      <w:r>
+        <w:t>0.5 volume level, physics based attenuation, 1:1 direct to reflection mix.</w:t>
       </w:r>
     </w:p>
     <w:p>
@@ -1850,13 +1653,8 @@
       </w:r>
     </w:p>
     <w:p>
-      <w:proofErr w:type="gramStart"/>
-      <w:r>
-        <w:t>Interestingly enough, latest</w:t>
-      </w:r>
-      <w:proofErr w:type="gramEnd"/>
-      <w:r>
-        <w:t xml:space="preserve"> 2022 paper</w:t>
+      <w:r>
+        <w:t>Interestingly enough, latest 2022 paper</w:t>
       </w:r>
       <w:r>
         <w:t xml:space="preserve"> (</w:t>
@@ -1962,7 +1760,7 @@
           <w:noProof/>
         </w:rPr>
         <w:drawing>
-          <wp:anchor distT="0" distB="0" distL="114300" distR="114300" simplePos="0" relativeHeight="251674624" behindDoc="1" locked="0" layoutInCell="1" allowOverlap="1" wp14:anchorId="7F11A6E5" wp14:editId="2B8A7F5C">
+          <wp:anchor distT="0" distB="0" distL="114300" distR="114300" simplePos="0" relativeHeight="251674624" behindDoc="1" locked="0" layoutInCell="1" allowOverlap="1" wp14:anchorId="7F11A6E5" wp14:editId="6FE4FF2E">
             <wp:simplePos x="0" y="0"/>
             <wp:positionH relativeFrom="margin">
               <wp:align>left</wp:align>
@@ -2031,13 +1829,8 @@
     </w:p>
     <w:p>
       <w:r>
-        <w:t xml:space="preserve">Ignore the MR title on </w:t>
-      </w:r>
-      <w:proofErr w:type="gramStart"/>
-      <w:r>
-        <w:t>graph..</w:t>
-      </w:r>
-      <w:proofErr w:type="gramEnd"/>
+        <w:t>Ignore the MR title on graph..</w:t>
+      </w:r>
     </w:p>
     <w:p>
       <w:pPr>
@@ -2126,7 +1919,7 @@
           <w:noProof/>
         </w:rPr>
         <w:drawing>
-          <wp:anchor distT="0" distB="0" distL="114300" distR="114300" simplePos="0" relativeHeight="251676672" behindDoc="1" locked="0" layoutInCell="1" allowOverlap="1" wp14:anchorId="3CF8BBB8" wp14:editId="426EB109">
+          <wp:anchor distT="0" distB="0" distL="114300" distR="114300" simplePos="0" relativeHeight="251676672" behindDoc="1" locked="0" layoutInCell="1" allowOverlap="1" wp14:anchorId="3CF8BBB8" wp14:editId="29DF2040">
             <wp:simplePos x="0" y="0"/>
             <wp:positionH relativeFrom="margin">
               <wp:align>left</wp:align>
@@ -2276,7 +2069,7 @@
           <w:noProof/>
         </w:rPr>
         <w:drawing>
-          <wp:anchor distT="0" distB="0" distL="114300" distR="114300" simplePos="0" relativeHeight="251678720" behindDoc="1" locked="0" layoutInCell="1" allowOverlap="1" wp14:anchorId="74C26A47" wp14:editId="76695855">
+          <wp:anchor distT="0" distB="0" distL="114300" distR="114300" simplePos="0" relativeHeight="251678720" behindDoc="1" locked="0" layoutInCell="1" allowOverlap="1" wp14:anchorId="74C26A47" wp14:editId="4802AE22">
             <wp:simplePos x="0" y="0"/>
             <wp:positionH relativeFrom="margin">
               <wp:align>left</wp:align>
@@ -2340,15 +2133,7 @@
         </w:drawing>
       </w:r>
       <w:r>
-        <w:t xml:space="preserve">Interestingly though, it looks </w:t>
-      </w:r>
-      <w:proofErr w:type="gramStart"/>
-      <w:r>
-        <w:t>pretty right</w:t>
-      </w:r>
-      <w:proofErr w:type="gramEnd"/>
-      <w:r>
-        <w:t xml:space="preserve"> for KT for some reason.</w:t>
+        <w:t>Interestingly though, it looks pretty right for KT for some reason.</w:t>
       </w:r>
     </w:p>
     <w:p/>
@@ -2434,7 +2219,7 @@
           <w:noProof/>
         </w:rPr>
         <w:drawing>
-          <wp:anchor distT="0" distB="0" distL="114300" distR="114300" simplePos="0" relativeHeight="251680768" behindDoc="1" locked="0" layoutInCell="1" allowOverlap="1" wp14:anchorId="5163E257" wp14:editId="315A75E3">
+          <wp:anchor distT="0" distB="0" distL="114300" distR="114300" simplePos="0" relativeHeight="251680768" behindDoc="1" locked="0" layoutInCell="1" allowOverlap="1" wp14:anchorId="5163E257" wp14:editId="0FF1BD95">
             <wp:simplePos x="0" y="0"/>
             <wp:positionH relativeFrom="margin">
               <wp:align>left</wp:align>
@@ -2584,15 +2369,7 @@
         </w:numPr>
       </w:pPr>
       <w:r>
-        <w:t xml:space="preserve">Identified persistent inconsistencies in octave band results compared to Kim21, </w:t>
-      </w:r>
-      <w:proofErr w:type="spellStart"/>
-      <w:r>
-        <w:t>analyzed</w:t>
-      </w:r>
-      <w:proofErr w:type="spellEnd"/>
-      <w:r>
-        <w:t xml:space="preserve"> Mona's latest audio results, and theorized potential limitations in recording methods or audio source as causes for discrepancies.</w:t>
+        <w:t>Identified persistent inconsistencies in octave band results compared to Kim21, analyzed Mona's latest audio results, and theorized potential limitations in recording methods or audio source as causes for discrepancies.</w:t>
       </w:r>
     </w:p>
     <w:p>
@@ -2617,15 +2394,7 @@
     </w:p>
     <w:p>
       <w:r>
-        <w:t xml:space="preserve">No clue, TBD during meeting, very stuck </w:t>
-      </w:r>
-      <w:proofErr w:type="spellStart"/>
-      <w:r>
-        <w:t>rn</w:t>
-      </w:r>
-      <w:proofErr w:type="spellEnd"/>
-      <w:r>
-        <w:t>.</w:t>
+        <w:t>No clue, TBD during meeting, very stuck rn.</w:t>
       </w:r>
     </w:p>
     <w:p>
@@ -2680,24 +2449,11 @@
         </w:numPr>
       </w:pPr>
       <w:r>
-        <w:t>How is audio recorded on Kim21? External apps like audacity/</w:t>
-      </w:r>
-      <w:proofErr w:type="spellStart"/>
-      <w:r>
-        <w:t>obs</w:t>
-      </w:r>
-      <w:proofErr w:type="spellEnd"/>
-      <w:r>
-        <w:t>?</w:t>
-      </w:r>
-      <w:r>
-        <w:t xml:space="preserve"> Nope, record </w:t>
-      </w:r>
-      <w:proofErr w:type="gramStart"/>
-      <w:r>
-        <w:t>directly</w:t>
-      </w:r>
-      <w:proofErr w:type="gramEnd"/>
+        <w:t>How is audio recorded on Kim21? External apps like audacity/obs?</w:t>
+      </w:r>
+      <w:r>
+        <w:t xml:space="preserve"> Nope, record directly</w:t>
+      </w:r>
     </w:p>
     <w:p>
       <w:pPr>
@@ -2727,15 +2483,7 @@
         <w:t xml:space="preserve"> is different? Should I email Mona to ask for her unity project files so I can reproduce her result for my sanity check?)</w:t>
       </w:r>
       <w:r>
-        <w:t xml:space="preserve"> </w:t>
-      </w:r>
-      <w:proofErr w:type="gramStart"/>
-      <w:r>
-        <w:t>Yes</w:t>
-      </w:r>
-      <w:proofErr w:type="gramEnd"/>
-      <w:r>
-        <w:t xml:space="preserve"> ceiling a must!</w:t>
+        <w:t xml:space="preserve"> Yes ceiling a must!</w:t>
       </w:r>
     </w:p>
     <w:p>
@@ -2747,15 +2495,7 @@
         </w:numPr>
       </w:pPr>
       <w:r>
-        <w:t xml:space="preserve">Unrelated but did Dr Hansung get my timesheet for </w:t>
-      </w:r>
-      <w:proofErr w:type="spellStart"/>
-      <w:r>
-        <w:t>uniworkforce</w:t>
-      </w:r>
-      <w:proofErr w:type="spellEnd"/>
-      <w:r>
-        <w:t xml:space="preserve"> pay claim and submitted it yet?</w:t>
+        <w:t>Unrelated but did Dr Hansung get my timesheet for uniworkforce pay claim and submitted it yet?</w:t>
       </w:r>
       <w:r>
         <w:t xml:space="preserve"> Yes!</w:t>
@@ -2768,15 +2508,7 @@
     </w:p>
     <w:p>
       <w:r>
-        <w:t>Post meeting: In hindsight, maybe I should’ve tried internal Unity recording straight away instead of using Audacity/</w:t>
-      </w:r>
-      <w:proofErr w:type="spellStart"/>
-      <w:r>
-        <w:t>WavePad</w:t>
-      </w:r>
-      <w:proofErr w:type="spellEnd"/>
-      <w:r>
-        <w:t xml:space="preserve"> like Mona suggested. Because if trash in (audio file), trash out for analysis obviously.</w:t>
+        <w:t>Post meeting: In hindsight, maybe I should’ve tried internal Unity recording straight away instead of using Audacity/WavePad like Mona suggested. Because if trash in (audio file), trash out for analysis obviously.</w:t>
       </w:r>
     </w:p>
     <w:p>
@@ -2792,31 +2524,7 @@
     </w:p>
     <w:p>
       <w:r>
-        <w:t xml:space="preserve">FIXED IT! Audio capture directly from </w:t>
-      </w:r>
-      <w:proofErr w:type="gramStart"/>
-      <w:r>
-        <w:t>Unity works now</w:t>
-      </w:r>
-      <w:proofErr w:type="gramEnd"/>
-      <w:r>
-        <w:t xml:space="preserve"> thanks to </w:t>
-      </w:r>
-      <w:proofErr w:type="spellStart"/>
-      <w:r>
-        <w:t>AudioCapture.cs</w:t>
-      </w:r>
-      <w:proofErr w:type="spellEnd"/>
-      <w:r>
-        <w:t xml:space="preserve"> and </w:t>
-      </w:r>
-      <w:proofErr w:type="spellStart"/>
-      <w:r>
-        <w:t>AudioRecorder.cs</w:t>
-      </w:r>
-      <w:proofErr w:type="spellEnd"/>
-      <w:r>
-        <w:t xml:space="preserve">, Go to window -&gt; Audio Recorder to use it </w:t>
+        <w:t xml:space="preserve">FIXED IT! Audio capture directly from Unity works now thanks to AudioCapture.cs and AudioRecorder.cs, Go to window -&gt; Audio Recorder to use it </w:t>
       </w:r>
       <w:r>
         <w:rPr>
@@ -2901,26 +2609,10 @@
     </w:p>
     <w:p>
       <w:r>
-        <w:t xml:space="preserve">Tomorrow </w:t>
-      </w:r>
-      <w:proofErr w:type="spellStart"/>
-      <w:r>
-        <w:t>lets</w:t>
-      </w:r>
-      <w:proofErr w:type="spellEnd"/>
-      <w:r>
-        <w:t xml:space="preserve"> try this on the sine sweep for RIR, finger crossed this fixes the problem…</w:t>
-      </w:r>
-      <w:r>
-        <w:t xml:space="preserve"> If not </w:t>
-      </w:r>
-      <w:proofErr w:type="gramStart"/>
-      <w:r>
-        <w:t>lets</w:t>
-      </w:r>
-      <w:proofErr w:type="gramEnd"/>
-      <w:r>
-        <w:t xml:space="preserve"> email Dr Hansung Kim my finding.</w:t>
+        <w:t>Tomorrow lets try this on the sine sweep for RIR, finger crossed this fixes the problem…</w:t>
+      </w:r>
+      <w:r>
+        <w:t xml:space="preserve"> If not lets email Dr Hansung Kim my finding.</w:t>
       </w:r>
     </w:p>
     <w:p>
@@ -2933,18 +2625,10 @@
     </w:p>
     <w:p>
       <w:r>
-        <w:t xml:space="preserve">BIG W, tested recording without headphone/volume mixer muted and the resulting recording still sounds as expected! No longer will need to risk damaging my headphone with crazy sine </w:t>
-      </w:r>
-      <w:proofErr w:type="gramStart"/>
-      <w:r>
-        <w:t>sweep</w:t>
-      </w:r>
-      <w:r>
-        <w:t>, and</w:t>
-      </w:r>
-      <w:proofErr w:type="gramEnd"/>
-      <w:r>
-        <w:t xml:space="preserve"> can test without making annoying sound to everyone else near me (because sine sweep is loud and annoying)</w:t>
+        <w:t>BIG W, tested recording without headphone/volume mixer muted and the resulting recording still sounds as expected! No longer will need to risk damaging my headphone with crazy sine sweep</w:t>
+      </w:r>
+      <w:r>
+        <w:t>, and can test without making annoying sound to everyone else near me (because sine sweep is loud and annoying)</w:t>
       </w:r>
       <w:r>
         <w:t>.</w:t>
@@ -2952,6 +2636,9 @@
     </w:p>
     <w:p>
       <w:r>
+        <w:rPr>
+          <w:noProof/>
+        </w:rPr>
         <w:drawing>
           <wp:anchor distT="0" distB="0" distL="114300" distR="114300" simplePos="0" relativeHeight="251682816" behindDoc="1" locked="0" layoutInCell="1" allowOverlap="1" wp14:anchorId="562D8148" wp14:editId="698BDAF4">
             <wp:simplePos x="0" y="0"/>
@@ -3017,21 +2704,8 @@
         </w:drawing>
       </w:r>
       <w:r>
-        <w:t xml:space="preserve">Interesting, in KT, using vol0.1 result into RT60 around 0.28 with peaks still on 8kHz, but using vol1.0 causes the audio to clip and absurdly high RT60, </w:t>
-      </w:r>
-      <w:proofErr w:type="spellStart"/>
-      <w:r>
-        <w:t>lets</w:t>
-      </w:r>
-      <w:proofErr w:type="spellEnd"/>
-      <w:r>
-        <w:t xml:space="preserve"> try </w:t>
-      </w:r>
-      <w:proofErr w:type="gramStart"/>
-      <w:r>
-        <w:t>0.5</w:t>
-      </w:r>
-      <w:proofErr w:type="gramEnd"/>
+        <w:t>Interesting, in KT, using vol0.1 result into RT60 around 0.28 with peaks still on 8kHz, but using vol1.0 causes the audio to clip and absurdly high RT60, lets try 0.5</w:t>
+      </w:r>
     </w:p>
     <w:p>
       <w:r>
@@ -3041,40 +2715,22 @@
         <w:t>. Hmm, it still clips on 0.25</w:t>
       </w:r>
       <w:r>
-        <w:t xml:space="preserve"> at lower </w:t>
-      </w:r>
-      <w:proofErr w:type="spellStart"/>
-      <w:r>
-        <w:t>freq</w:t>
-      </w:r>
-      <w:proofErr w:type="spellEnd"/>
+        <w:t xml:space="preserve"> at lower freq</w:t>
+      </w:r>
       <w:r>
         <w:t>, lets do 0.13 as S3A then.</w:t>
       </w:r>
     </w:p>
     <w:p>
       <w:r>
-        <w:t xml:space="preserve">Ok it still clips a little but much better bands, but I still think 0.1 is the best for </w:t>
-      </w:r>
-      <w:proofErr w:type="spellStart"/>
-      <w:r>
-        <w:t>non clipping</w:t>
-      </w:r>
-      <w:proofErr w:type="spellEnd"/>
-      <w:r>
-        <w:t xml:space="preserve">. </w:t>
-      </w:r>
-      <w:proofErr w:type="gramStart"/>
-      <w:r>
-        <w:t>So</w:t>
-      </w:r>
-      <w:proofErr w:type="gramEnd"/>
-      <w:r>
-        <w:t xml:space="preserve"> lets use that and modify reflections mix level to 5 from 1. Keeping direct mix at 1.</w:t>
-      </w:r>
-    </w:p>
-    <w:p>
-      <w:r>
+        <w:t>Ok it still clips a little but much better bands, but I still think 0.1 is the best for non clipping. So lets use that and modify reflections mix level to 5 from 1. Keeping direct mix at 1.</w:t>
+      </w:r>
+    </w:p>
+    <w:p>
+      <w:r>
+        <w:rPr>
+          <w:noProof/>
+        </w:rPr>
         <w:lastRenderedPageBreak/>
         <w:drawing>
           <wp:anchor distT="0" distB="0" distL="114300" distR="114300" simplePos="0" relativeHeight="251683840" behindDoc="1" locked="0" layoutInCell="1" allowOverlap="1" wp14:anchorId="67EE9F89" wp14:editId="2F0C525D">
@@ -3140,69 +2796,135 @@
           </wp:anchor>
         </w:drawing>
       </w:r>
-      <w:proofErr w:type="spellStart"/>
-      <w:r>
-        <w:t>Nvm</w:t>
-      </w:r>
-      <w:proofErr w:type="spellEnd"/>
-      <w:r>
-        <w:t xml:space="preserve">, it makes things worse. </w:t>
-      </w:r>
-      <w:proofErr w:type="spellStart"/>
-      <w:r>
-        <w:t>Im</w:t>
-      </w:r>
-      <w:proofErr w:type="spellEnd"/>
-      <w:r>
-        <w:t xml:space="preserve"> just </w:t>
-      </w:r>
-      <w:proofErr w:type="spellStart"/>
-      <w:r>
-        <w:t>gonna</w:t>
-      </w:r>
-      <w:proofErr w:type="spellEnd"/>
-      <w:r>
-        <w:t xml:space="preserve"> trial and error until I get good result at this point </w:t>
-      </w:r>
-      <w:proofErr w:type="spellStart"/>
-      <w:r>
-        <w:t>ngl</w:t>
-      </w:r>
-      <w:proofErr w:type="spellEnd"/>
+      <w:r>
+        <w:t>Nvm, it makes things worse. Im just gonna trial and error until I get good result at this point ngl.</w:t>
+      </w:r>
+    </w:p>
+    <w:p>
+      <w:r>
+        <w:t>I have no clue what is causing the issue, ngl might as well try gunshot and different sine sweep just to be sure. This means I  need to rewrite some part of analysis .ipynb so will do that tomorrow instead.</w:t>
+      </w:r>
+    </w:p>
+    <w:p/>
+    <w:p/>
+    <w:p>
+      <w:pPr>
+        <w:pStyle w:val="Heading1"/>
+      </w:pPr>
+      <w:r>
+        <w:t>Thursday, 08 August 2024</w:t>
+      </w:r>
+    </w:p>
+    <w:p>
+      <w:r>
+        <w:t xml:space="preserve">WFH, </w:t>
+      </w:r>
+      <w:r>
+        <w:t xml:space="preserve">did some reading and research on sine sweep RIR methods. Found some useful video for references and learning </w:t>
+      </w:r>
+      <w:hyperlink r:id="rId40" w:history="1">
+        <w:r>
+          <w:rPr>
+            <w:rStyle w:val="Hyperlink"/>
+          </w:rPr>
+          <w:t>1: Introduction to Room Acoustics (youtube.com)</w:t>
+        </w:r>
+      </w:hyperlink>
+      <w:r>
+        <w:t xml:space="preserve">, </w:t>
+      </w:r>
+      <w:hyperlink r:id="rId41" w:history="1">
+        <w:r>
+          <w:rPr>
+            <w:rStyle w:val="Hyperlink"/>
+          </w:rPr>
+          <w:t>Acoustic measurements with the sine sweep method (youtube.com)</w:t>
+        </w:r>
+      </w:hyperlink>
+      <w:r>
+        <w:t xml:space="preserve">, </w:t>
+      </w:r>
+      <w:hyperlink r:id="rId42" w:history="1">
+        <w:r>
+          <w:rPr>
+            <w:rStyle w:val="Hyperlink"/>
+          </w:rPr>
+          <w:t>Sine sweep optimization for room impulse response measurements (youtube.com)</w:t>
+        </w:r>
+      </w:hyperlink>
       <w:r>
         <w:t>.</w:t>
       </w:r>
     </w:p>
     <w:p>
-      <w:r>
-        <w:t xml:space="preserve">I have no clue what is causing the issue, </w:t>
-      </w:r>
-      <w:proofErr w:type="spellStart"/>
-      <w:r>
-        <w:t>ngl</w:t>
-      </w:r>
-      <w:proofErr w:type="spellEnd"/>
-      <w:r>
-        <w:t xml:space="preserve"> might as well try gunshot and different sine sweep just to be sure. This means </w:t>
-      </w:r>
-      <w:proofErr w:type="gramStart"/>
-      <w:r>
-        <w:t>I  need</w:t>
-      </w:r>
-      <w:proofErr w:type="gramEnd"/>
-      <w:r>
-        <w:t xml:space="preserve"> to rewrite some part of analysis .</w:t>
-      </w:r>
-      <w:proofErr w:type="spellStart"/>
-      <w:r>
-        <w:t>ipynb</w:t>
-      </w:r>
-      <w:proofErr w:type="spellEnd"/>
-      <w:r>
-        <w:t xml:space="preserve"> so will do that tomorrow instead.</w:t>
-      </w:r>
-    </w:p>
-    <w:p/>
+      <w:pPr>
+        <w:pStyle w:val="Heading1"/>
+      </w:pPr>
+      <w:r>
+        <w:t>Friday, 09 August 2024</w:t>
+      </w:r>
+    </w:p>
+    <w:p>
+      <w:r>
+        <w:t>Another WFH, start rewriting RIR_Analysis code to try use different sine sweep signal.</w:t>
+      </w:r>
+    </w:p>
+    <w:p>
+      <w:r>
+        <w:t>created new improved sine sweep gen and deconvolve code in ipynb (no more weird noise floor but still too low rt60 on 1to1</w:t>
+      </w:r>
+      <w:r>
+        <w:t xml:space="preserve"> on 0.1 vol for KT</w:t>
+      </w:r>
+      <w:r>
+        <w:t>. Overall a good progress imo. Lets see if changing to 0.5 to 5 ratio does anything. Keeping at 0.1 vol to not clip the sound.</w:t>
+      </w:r>
+    </w:p>
+    <w:p>
+      <w:r>
+        <w:t>NVM, I think it clips due to high reverb still?  Interesting…</w:t>
+      </w:r>
+      <w:r>
+        <w:tab/>
+      </w:r>
+      <w:r>
+        <w:drawing>
+          <wp:inline distT="0" distB="0" distL="0" distR="0" wp14:anchorId="25A201DE" wp14:editId="59CEF572">
+            <wp:extent cx="5731510" cy="3275330"/>
+            <wp:effectExtent l="0" t="0" r="2540" b="1270"/>
+            <wp:docPr id="32" name="Picture 32"/>
+            <wp:cNvGraphicFramePr>
+              <a:graphicFrameLocks xmlns:a="http://schemas.openxmlformats.org/drawingml/2006/main" noChangeAspect="1"/>
+            </wp:cNvGraphicFramePr>
+            <a:graphic xmlns:a="http://schemas.openxmlformats.org/drawingml/2006/main">
+              <a:graphicData uri="http://schemas.openxmlformats.org/drawingml/2006/picture">
+                <pic:pic xmlns:pic="http://schemas.openxmlformats.org/drawingml/2006/picture">
+                  <pic:nvPicPr>
+                    <pic:cNvPr id="1" name=""/>
+                    <pic:cNvPicPr/>
+                  </pic:nvPicPr>
+                  <pic:blipFill>
+                    <a:blip r:embed="rId43"/>
+                    <a:stretch>
+                      <a:fillRect/>
+                    </a:stretch>
+                  </pic:blipFill>
+                  <pic:spPr>
+                    <a:xfrm>
+                      <a:off x="0" y="0"/>
+                      <a:ext cx="5731510" cy="3275330"/>
+                    </a:xfrm>
+                    <a:prstGeom prst="rect">
+                      <a:avLst/>
+                    </a:prstGeom>
+                  </pic:spPr>
+                </pic:pic>
+              </a:graphicData>
+            </a:graphic>
+          </wp:inline>
+        </w:drawing>
+      </w:r>
+    </w:p>
     <w:sectPr>
       <w:pgSz w:w="11906" w:h="16838"/>
       <w:pgMar w:top="1440" w:right="1440" w:bottom="1440" w:left="1440" w:header="708" w:footer="708" w:gutter="0"/>
@@ -4271,7 +3993,6 @@
   <w:style w:type="character" w:default="1" w:styleId="DefaultParagraphFont">
     <w:name w:val="Default Paragraph Font"/>
     <w:uiPriority w:val="1"/>
-    <w:semiHidden/>
     <w:unhideWhenUsed/>
   </w:style>
   <w:style w:type="table" w:default="1" w:styleId="TableNormal">
@@ -4420,12 +4141,23 @@
     <w:name w:val="Hyperlink"/>
     <w:basedOn w:val="DefaultParagraphFont"/>
     <w:uiPriority w:val="99"/>
-    <w:semiHidden/>
     <w:unhideWhenUsed/>
     <w:rsid w:val="004C3CBE"/>
     <w:rPr>
       <w:color w:val="0000FF"/>
       <w:u w:val="single"/>
+    </w:rPr>
+  </w:style>
+  <w:style w:type="character" w:styleId="UnresolvedMention">
+    <w:name w:val="Unresolved Mention"/>
+    <w:basedOn w:val="DefaultParagraphFont"/>
+    <w:uiPriority w:val="99"/>
+    <w:semiHidden/>
+    <w:unhideWhenUsed/>
+    <w:rsid w:val="006A5F69"/>
+    <w:rPr>
+      <w:color w:val="605E5C"/>
+      <w:shd w:val="clear" w:color="auto" w:fill="E1DFDD"/>
     </w:rPr>
   </w:style>
 </w:styles>

</xml_diff>

<commit_message>
tried 0.5 to 5 ratio (not working ,too high rt60 now, but atleast all octave band work as expected)
</commit_message>
<xml_diff>
--- a/Intern-Logs/Week 7.docx
+++ b/Intern-Logs/Week 7.docx
@@ -812,7 +812,7 @@
           <w:noProof/>
         </w:rPr>
         <w:drawing>
-          <wp:anchor distT="0" distB="0" distL="114300" distR="114300" simplePos="0" relativeHeight="251664384" behindDoc="1" locked="0" layoutInCell="1" allowOverlap="1" wp14:anchorId="5E49F1FC" wp14:editId="0D6F84DD">
+          <wp:anchor distT="0" distB="0" distL="114300" distR="114300" simplePos="0" relativeHeight="251664384" behindDoc="1" locked="0" layoutInCell="1" allowOverlap="1" wp14:anchorId="5E49F1FC" wp14:editId="0F3F64E1">
             <wp:simplePos x="0" y="0"/>
             <wp:positionH relativeFrom="margin">
               <wp:align>left</wp:align>
@@ -949,7 +949,7 @@
           <w:noProof/>
         </w:rPr>
         <w:drawing>
-          <wp:anchor distT="0" distB="0" distL="114300" distR="114300" simplePos="0" relativeHeight="251666432" behindDoc="1" locked="0" layoutInCell="1" allowOverlap="1" wp14:anchorId="0C0C17B6" wp14:editId="38B4DC2D">
+          <wp:anchor distT="0" distB="0" distL="114300" distR="114300" simplePos="0" relativeHeight="251666432" behindDoc="1" locked="0" layoutInCell="1" allowOverlap="1" wp14:anchorId="0C0C17B6" wp14:editId="1732B466">
             <wp:simplePos x="0" y="0"/>
             <wp:positionH relativeFrom="margin">
               <wp:posOffset>-42545</wp:posOffset>
@@ -1108,7 +1108,7 @@
           <w:noProof/>
         </w:rPr>
         <w:drawing>
-          <wp:anchor distT="0" distB="0" distL="114300" distR="114300" simplePos="0" relativeHeight="251668480" behindDoc="1" locked="0" layoutInCell="1" allowOverlap="1" wp14:anchorId="4E7AEE20" wp14:editId="10B98876">
+          <wp:anchor distT="0" distB="0" distL="114300" distR="114300" simplePos="0" relativeHeight="251668480" behindDoc="1" locked="0" layoutInCell="1" allowOverlap="1" wp14:anchorId="4E7AEE20" wp14:editId="6BE6FADC">
             <wp:simplePos x="0" y="0"/>
             <wp:positionH relativeFrom="margin">
               <wp:posOffset>-21309</wp:posOffset>
@@ -1356,7 +1356,7 @@
           <w:noProof/>
         </w:rPr>
         <w:drawing>
-          <wp:anchor distT="0" distB="0" distL="114300" distR="114300" simplePos="0" relativeHeight="251670528" behindDoc="1" locked="0" layoutInCell="1" allowOverlap="1" wp14:anchorId="0CC16D68" wp14:editId="0DB91724">
+          <wp:anchor distT="0" distB="0" distL="114300" distR="114300" simplePos="0" relativeHeight="251670528" behindDoc="1" locked="0" layoutInCell="1" allowOverlap="1" wp14:anchorId="0CC16D68" wp14:editId="4AE26FC7">
             <wp:simplePos x="0" y="0"/>
             <wp:positionH relativeFrom="margin">
               <wp:align>left</wp:align>
@@ -1510,7 +1510,7 @@
           <w:noProof/>
         </w:rPr>
         <w:drawing>
-          <wp:anchor distT="0" distB="0" distL="114300" distR="114300" simplePos="0" relativeHeight="251672576" behindDoc="1" locked="0" layoutInCell="1" allowOverlap="1" wp14:anchorId="049A3E5C" wp14:editId="3F1E6FF0">
+          <wp:anchor distT="0" distB="0" distL="114300" distR="114300" simplePos="0" relativeHeight="251672576" behindDoc="1" locked="0" layoutInCell="1" allowOverlap="1" wp14:anchorId="049A3E5C" wp14:editId="664D9F3A">
             <wp:simplePos x="0" y="0"/>
             <wp:positionH relativeFrom="margin">
               <wp:align>left</wp:align>
@@ -1760,7 +1760,7 @@
           <w:noProof/>
         </w:rPr>
         <w:drawing>
-          <wp:anchor distT="0" distB="0" distL="114300" distR="114300" simplePos="0" relativeHeight="251674624" behindDoc="1" locked="0" layoutInCell="1" allowOverlap="1" wp14:anchorId="7F11A6E5" wp14:editId="6FE4FF2E">
+          <wp:anchor distT="0" distB="0" distL="114300" distR="114300" simplePos="0" relativeHeight="251674624" behindDoc="1" locked="0" layoutInCell="1" allowOverlap="1" wp14:anchorId="7F11A6E5" wp14:editId="134F5A73">
             <wp:simplePos x="0" y="0"/>
             <wp:positionH relativeFrom="margin">
               <wp:align>left</wp:align>
@@ -1919,7 +1919,7 @@
           <w:noProof/>
         </w:rPr>
         <w:drawing>
-          <wp:anchor distT="0" distB="0" distL="114300" distR="114300" simplePos="0" relativeHeight="251676672" behindDoc="1" locked="0" layoutInCell="1" allowOverlap="1" wp14:anchorId="3CF8BBB8" wp14:editId="29DF2040">
+          <wp:anchor distT="0" distB="0" distL="114300" distR="114300" simplePos="0" relativeHeight="251676672" behindDoc="1" locked="0" layoutInCell="1" allowOverlap="1" wp14:anchorId="3CF8BBB8" wp14:editId="0D550FE4">
             <wp:simplePos x="0" y="0"/>
             <wp:positionH relativeFrom="margin">
               <wp:align>left</wp:align>
@@ -2069,7 +2069,7 @@
           <w:noProof/>
         </w:rPr>
         <w:drawing>
-          <wp:anchor distT="0" distB="0" distL="114300" distR="114300" simplePos="0" relativeHeight="251678720" behindDoc="1" locked="0" layoutInCell="1" allowOverlap="1" wp14:anchorId="74C26A47" wp14:editId="4802AE22">
+          <wp:anchor distT="0" distB="0" distL="114300" distR="114300" simplePos="0" relativeHeight="251678720" behindDoc="1" locked="0" layoutInCell="1" allowOverlap="1" wp14:anchorId="74C26A47" wp14:editId="55287D20">
             <wp:simplePos x="0" y="0"/>
             <wp:positionH relativeFrom="margin">
               <wp:align>left</wp:align>
@@ -2219,7 +2219,7 @@
           <w:noProof/>
         </w:rPr>
         <w:drawing>
-          <wp:anchor distT="0" distB="0" distL="114300" distR="114300" simplePos="0" relativeHeight="251680768" behindDoc="1" locked="0" layoutInCell="1" allowOverlap="1" wp14:anchorId="5163E257" wp14:editId="0FF1BD95">
+          <wp:anchor distT="0" distB="0" distL="114300" distR="114300" simplePos="0" relativeHeight="251680768" behindDoc="1" locked="0" layoutInCell="1" allowOverlap="1" wp14:anchorId="5163E257" wp14:editId="3B8AC15A">
             <wp:simplePos x="0" y="0"/>
             <wp:positionH relativeFrom="margin">
               <wp:align>left</wp:align>
@@ -2871,6 +2871,71 @@
     </w:p>
     <w:p>
       <w:r>
+        <w:drawing>
+          <wp:anchor distT="0" distB="0" distL="114300" distR="114300" simplePos="0" relativeHeight="251684864" behindDoc="1" locked="0" layoutInCell="1" allowOverlap="1" wp14:anchorId="01F569CD" wp14:editId="654C5608">
+            <wp:simplePos x="0" y="0"/>
+            <wp:positionH relativeFrom="margin">
+              <wp:align>left</wp:align>
+            </wp:positionH>
+            <wp:positionV relativeFrom="paragraph">
+              <wp:posOffset>370840</wp:posOffset>
+            </wp:positionV>
+            <wp:extent cx="1714500" cy="1271270"/>
+            <wp:effectExtent l="0" t="0" r="0" b="5080"/>
+            <wp:wrapTight wrapText="bothSides">
+              <wp:wrapPolygon edited="0">
+                <wp:start x="0" y="0"/>
+                <wp:lineTo x="0" y="21363"/>
+                <wp:lineTo x="21360" y="21363"/>
+                <wp:lineTo x="21360" y="0"/>
+                <wp:lineTo x="0" y="0"/>
+              </wp:wrapPolygon>
+            </wp:wrapTight>
+            <wp:docPr id="33" name="Picture 33"/>
+            <wp:cNvGraphicFramePr>
+              <a:graphicFrameLocks xmlns:a="http://schemas.openxmlformats.org/drawingml/2006/main" noChangeAspect="1"/>
+            </wp:cNvGraphicFramePr>
+            <a:graphic xmlns:a="http://schemas.openxmlformats.org/drawingml/2006/main">
+              <a:graphicData uri="http://schemas.openxmlformats.org/drawingml/2006/picture">
+                <pic:pic xmlns:pic="http://schemas.openxmlformats.org/drawingml/2006/picture">
+                  <pic:nvPicPr>
+                    <pic:cNvPr id="1" name=""/>
+                    <pic:cNvPicPr/>
+                  </pic:nvPicPr>
+                  <pic:blipFill>
+                    <a:blip r:embed="rId43">
+                      <a:extLst>
+                        <a:ext uri="{28A0092B-C50C-407E-A947-70E740481C1C}">
+                          <a14:useLocalDpi xmlns:a14="http://schemas.microsoft.com/office/drawing/2010/main" val="0"/>
+                        </a:ext>
+                      </a:extLst>
+                    </a:blip>
+                    <a:stretch>
+                      <a:fillRect/>
+                    </a:stretch>
+                  </pic:blipFill>
+                  <pic:spPr>
+                    <a:xfrm>
+                      <a:off x="0" y="0"/>
+                      <a:ext cx="1714500" cy="1271270"/>
+                    </a:xfrm>
+                    <a:prstGeom prst="rect">
+                      <a:avLst/>
+                    </a:prstGeom>
+                  </pic:spPr>
+                </pic:pic>
+              </a:graphicData>
+            </a:graphic>
+            <wp14:sizeRelH relativeFrom="margin">
+              <wp14:pctWidth>0</wp14:pctWidth>
+            </wp14:sizeRelH>
+            <wp14:sizeRelV relativeFrom="margin">
+              <wp14:pctHeight>0</wp14:pctHeight>
+            </wp14:sizeRelV>
+          </wp:anchor>
+        </w:drawing>
+      </w:r>
+      <w:r>
         <w:t>created new improved sine sweep gen and deconvolve code in ipynb (no more weird noise floor but still too low rt60 on 1to1</w:t>
       </w:r>
       <w:r>
@@ -2888,10 +2953,29 @@
         <w:tab/>
       </w:r>
       <w:r>
+        <w:rPr>
+          <w:noProof/>
+        </w:rPr>
         <w:drawing>
-          <wp:inline distT="0" distB="0" distL="0" distR="0" wp14:anchorId="25A201DE" wp14:editId="59CEF572">
+          <wp:anchor distT="0" distB="0" distL="114300" distR="114300" simplePos="0" relativeHeight="251685888" behindDoc="1" locked="0" layoutInCell="1" allowOverlap="1" wp14:anchorId="25A201DE" wp14:editId="6E33A0EA">
+            <wp:simplePos x="0" y="0"/>
+            <wp:positionH relativeFrom="column">
+              <wp:posOffset>0</wp:posOffset>
+            </wp:positionH>
+            <wp:positionV relativeFrom="paragraph">
+              <wp:posOffset>1222375</wp:posOffset>
+            </wp:positionV>
             <wp:extent cx="5731510" cy="3275330"/>
             <wp:effectExtent l="0" t="0" r="2540" b="1270"/>
+            <wp:wrapTight wrapText="bothSides">
+              <wp:wrapPolygon edited="0">
+                <wp:start x="0" y="0"/>
+                <wp:lineTo x="0" y="21483"/>
+                <wp:lineTo x="21538" y="21483"/>
+                <wp:lineTo x="21538" y="0"/>
+                <wp:lineTo x="0" y="0"/>
+              </wp:wrapPolygon>
+            </wp:wrapTight>
             <wp:docPr id="32" name="Picture 32"/>
             <wp:cNvGraphicFramePr>
               <a:graphicFrameLocks xmlns:a="http://schemas.openxmlformats.org/drawingml/2006/main" noChangeAspect="1"/>
@@ -2904,7 +2988,13 @@
                     <pic:cNvPicPr/>
                   </pic:nvPicPr>
                   <pic:blipFill>
-                    <a:blip r:embed="rId43"/>
+                    <a:blip r:embed="rId44">
+                      <a:extLst>
+                        <a:ext uri="{28A0092B-C50C-407E-A947-70E740481C1C}">
+                          <a14:useLocalDpi xmlns:a14="http://schemas.microsoft.com/office/drawing/2010/main" val="0"/>
+                        </a:ext>
+                      </a:extLst>
+                    </a:blip>
                     <a:stretch>
                       <a:fillRect/>
                     </a:stretch>
@@ -2921,8 +3011,140 @@
                 </pic:pic>
               </a:graphicData>
             </a:graphic>
-          </wp:inline>
+          </wp:anchor>
         </w:drawing>
+      </w:r>
+    </w:p>
+    <w:p/>
+    <w:p/>
+    <w:p/>
+    <w:p>
+      <w:r>
+        <w:lastRenderedPageBreak/>
+        <w:drawing>
+          <wp:anchor distT="0" distB="0" distL="114300" distR="114300" simplePos="0" relativeHeight="251686912" behindDoc="1" locked="0" layoutInCell="1" allowOverlap="1" wp14:anchorId="48CFEC45" wp14:editId="4A51B49D">
+            <wp:simplePos x="0" y="0"/>
+            <wp:positionH relativeFrom="column">
+              <wp:posOffset>0</wp:posOffset>
+            </wp:positionH>
+            <wp:positionV relativeFrom="paragraph">
+              <wp:posOffset>0</wp:posOffset>
+            </wp:positionV>
+            <wp:extent cx="5731510" cy="3317240"/>
+            <wp:effectExtent l="0" t="0" r="2540" b="0"/>
+            <wp:wrapTight wrapText="bothSides">
+              <wp:wrapPolygon edited="0">
+                <wp:start x="0" y="0"/>
+                <wp:lineTo x="0" y="21459"/>
+                <wp:lineTo x="21538" y="21459"/>
+                <wp:lineTo x="21538" y="0"/>
+                <wp:lineTo x="0" y="0"/>
+              </wp:wrapPolygon>
+            </wp:wrapTight>
+            <wp:docPr id="34" name="Picture 34"/>
+            <wp:cNvGraphicFramePr>
+              <a:graphicFrameLocks xmlns:a="http://schemas.openxmlformats.org/drawingml/2006/main" noChangeAspect="1"/>
+            </wp:cNvGraphicFramePr>
+            <a:graphic xmlns:a="http://schemas.openxmlformats.org/drawingml/2006/main">
+              <a:graphicData uri="http://schemas.openxmlformats.org/drawingml/2006/picture">
+                <pic:pic xmlns:pic="http://schemas.openxmlformats.org/drawingml/2006/picture">
+                  <pic:nvPicPr>
+                    <pic:cNvPr id="1" name=""/>
+                    <pic:cNvPicPr/>
+                  </pic:nvPicPr>
+                  <pic:blipFill>
+                    <a:blip r:embed="rId45" cstate="print">
+                      <a:extLst>
+                        <a:ext uri="{28A0092B-C50C-407E-A947-70E740481C1C}">
+                          <a14:useLocalDpi xmlns:a14="http://schemas.microsoft.com/office/drawing/2010/main" val="0"/>
+                        </a:ext>
+                      </a:extLst>
+                    </a:blip>
+                    <a:stretch>
+                      <a:fillRect/>
+                    </a:stretch>
+                  </pic:blipFill>
+                  <pic:spPr>
+                    <a:xfrm>
+                      <a:off x="0" y="0"/>
+                      <a:ext cx="5731510" cy="3317240"/>
+                    </a:xfrm>
+                    <a:prstGeom prst="rect">
+                      <a:avLst/>
+                    </a:prstGeom>
+                  </pic:spPr>
+                </pic:pic>
+              </a:graphicData>
+            </a:graphic>
+          </wp:anchor>
+        </w:drawing>
+      </w:r>
+      <w:r>
+        <w:t>OK, I think the distortion on the left is due to clipping, and 5 reflections mix is obviously too high as seen above.</w:t>
+      </w:r>
+    </w:p>
+    <w:p>
+      <w:r>
+        <w:drawing>
+          <wp:anchor distT="0" distB="0" distL="114300" distR="114300" simplePos="0" relativeHeight="251687936" behindDoc="1" locked="0" layoutInCell="1" allowOverlap="1" wp14:anchorId="2AAF6F8D" wp14:editId="763AC1F7">
+            <wp:simplePos x="0" y="0"/>
+            <wp:positionH relativeFrom="column">
+              <wp:posOffset>0</wp:posOffset>
+            </wp:positionH>
+            <wp:positionV relativeFrom="paragraph">
+              <wp:posOffset>-3810</wp:posOffset>
+            </wp:positionV>
+            <wp:extent cx="3991532" cy="2800741"/>
+            <wp:effectExtent l="0" t="0" r="9525" b="0"/>
+            <wp:wrapTight wrapText="bothSides">
+              <wp:wrapPolygon edited="0">
+                <wp:start x="0" y="0"/>
+                <wp:lineTo x="0" y="21453"/>
+                <wp:lineTo x="21548" y="21453"/>
+                <wp:lineTo x="21548" y="0"/>
+                <wp:lineTo x="0" y="0"/>
+              </wp:wrapPolygon>
+            </wp:wrapTight>
+            <wp:docPr id="35" name="Picture 35"/>
+            <wp:cNvGraphicFramePr>
+              <a:graphicFrameLocks xmlns:a="http://schemas.openxmlformats.org/drawingml/2006/main" noChangeAspect="1"/>
+            </wp:cNvGraphicFramePr>
+            <a:graphic xmlns:a="http://schemas.openxmlformats.org/drawingml/2006/main">
+              <a:graphicData uri="http://schemas.openxmlformats.org/drawingml/2006/picture">
+                <pic:pic xmlns:pic="http://schemas.openxmlformats.org/drawingml/2006/picture">
+                  <pic:nvPicPr>
+                    <pic:cNvPr id="1" name=""/>
+                    <pic:cNvPicPr/>
+                  </pic:nvPicPr>
+                  <pic:blipFill>
+                    <a:blip r:embed="rId46">
+                      <a:extLst>
+                        <a:ext uri="{28A0092B-C50C-407E-A947-70E740481C1C}">
+                          <a14:useLocalDpi xmlns:a14="http://schemas.microsoft.com/office/drawing/2010/main" val="0"/>
+                        </a:ext>
+                      </a:extLst>
+                    </a:blip>
+                    <a:stretch>
+                      <a:fillRect/>
+                    </a:stretch>
+                  </pic:blipFill>
+                  <pic:spPr>
+                    <a:xfrm>
+                      <a:off x="0" y="0"/>
+                      <a:ext cx="3991532" cy="2800741"/>
+                    </a:xfrm>
+                    <a:prstGeom prst="rect">
+                      <a:avLst/>
+                    </a:prstGeom>
+                  </pic:spPr>
+                </pic:pic>
+              </a:graphicData>
+            </a:graphic>
+          </wp:anchor>
+        </w:drawing>
+      </w:r>
+      <w:r>
+        <w:t>But hey, good silver lining is that now all octave bands is going as expected instead of only 1 band showing proper response.</w:t>
       </w:r>
     </w:p>
     <w:sectPr>
@@ -3993,6 +4215,7 @@
   <w:style w:type="character" w:default="1" w:styleId="DefaultParagraphFont">
     <w:name w:val="Default Paragraph Font"/>
     <w:uiPriority w:val="1"/>
+    <w:semiHidden/>
     <w:unhideWhenUsed/>
   </w:style>
   <w:style w:type="table" w:default="1" w:styleId="TableNormal">

</xml_diff>

<commit_message>
9 August signoff backup
</commit_message>
<xml_diff>
--- a/Intern-Logs/Week 7.docx
+++ b/Intern-Logs/Week 7.docx
@@ -812,7 +812,7 @@
           <w:noProof/>
         </w:rPr>
         <w:drawing>
-          <wp:anchor distT="0" distB="0" distL="114300" distR="114300" simplePos="0" relativeHeight="251664384" behindDoc="1" locked="0" layoutInCell="1" allowOverlap="1" wp14:anchorId="5E49F1FC" wp14:editId="0F3F64E1">
+          <wp:anchor distT="0" distB="0" distL="114300" distR="114300" simplePos="0" relativeHeight="251664384" behindDoc="1" locked="0" layoutInCell="1" allowOverlap="1" wp14:anchorId="5E49F1FC" wp14:editId="53F22DF1">
             <wp:simplePos x="0" y="0"/>
             <wp:positionH relativeFrom="margin">
               <wp:align>left</wp:align>
@@ -949,7 +949,7 @@
           <w:noProof/>
         </w:rPr>
         <w:drawing>
-          <wp:anchor distT="0" distB="0" distL="114300" distR="114300" simplePos="0" relativeHeight="251666432" behindDoc="1" locked="0" layoutInCell="1" allowOverlap="1" wp14:anchorId="0C0C17B6" wp14:editId="1732B466">
+          <wp:anchor distT="0" distB="0" distL="114300" distR="114300" simplePos="0" relativeHeight="251666432" behindDoc="1" locked="0" layoutInCell="1" allowOverlap="1" wp14:anchorId="0C0C17B6" wp14:editId="79FF587A">
             <wp:simplePos x="0" y="0"/>
             <wp:positionH relativeFrom="margin">
               <wp:posOffset>-42545</wp:posOffset>
@@ -1108,7 +1108,7 @@
           <w:noProof/>
         </w:rPr>
         <w:drawing>
-          <wp:anchor distT="0" distB="0" distL="114300" distR="114300" simplePos="0" relativeHeight="251668480" behindDoc="1" locked="0" layoutInCell="1" allowOverlap="1" wp14:anchorId="4E7AEE20" wp14:editId="6BE6FADC">
+          <wp:anchor distT="0" distB="0" distL="114300" distR="114300" simplePos="0" relativeHeight="251668480" behindDoc="1" locked="0" layoutInCell="1" allowOverlap="1" wp14:anchorId="4E7AEE20" wp14:editId="749B0442">
             <wp:simplePos x="0" y="0"/>
             <wp:positionH relativeFrom="margin">
               <wp:posOffset>-21309</wp:posOffset>
@@ -1356,7 +1356,7 @@
           <w:noProof/>
         </w:rPr>
         <w:drawing>
-          <wp:anchor distT="0" distB="0" distL="114300" distR="114300" simplePos="0" relativeHeight="251670528" behindDoc="1" locked="0" layoutInCell="1" allowOverlap="1" wp14:anchorId="0CC16D68" wp14:editId="4AE26FC7">
+          <wp:anchor distT="0" distB="0" distL="114300" distR="114300" simplePos="0" relativeHeight="251670528" behindDoc="1" locked="0" layoutInCell="1" allowOverlap="1" wp14:anchorId="0CC16D68" wp14:editId="7BC94CFA">
             <wp:simplePos x="0" y="0"/>
             <wp:positionH relativeFrom="margin">
               <wp:align>left</wp:align>
@@ -1510,7 +1510,7 @@
           <w:noProof/>
         </w:rPr>
         <w:drawing>
-          <wp:anchor distT="0" distB="0" distL="114300" distR="114300" simplePos="0" relativeHeight="251672576" behindDoc="1" locked="0" layoutInCell="1" allowOverlap="1" wp14:anchorId="049A3E5C" wp14:editId="664D9F3A">
+          <wp:anchor distT="0" distB="0" distL="114300" distR="114300" simplePos="0" relativeHeight="251672576" behindDoc="1" locked="0" layoutInCell="1" allowOverlap="1" wp14:anchorId="049A3E5C" wp14:editId="0BF9734F">
             <wp:simplePos x="0" y="0"/>
             <wp:positionH relativeFrom="margin">
               <wp:align>left</wp:align>
@@ -1760,7 +1760,7 @@
           <w:noProof/>
         </w:rPr>
         <w:drawing>
-          <wp:anchor distT="0" distB="0" distL="114300" distR="114300" simplePos="0" relativeHeight="251674624" behindDoc="1" locked="0" layoutInCell="1" allowOverlap="1" wp14:anchorId="7F11A6E5" wp14:editId="134F5A73">
+          <wp:anchor distT="0" distB="0" distL="114300" distR="114300" simplePos="0" relativeHeight="251674624" behindDoc="1" locked="0" layoutInCell="1" allowOverlap="1" wp14:anchorId="7F11A6E5" wp14:editId="6E068A6D">
             <wp:simplePos x="0" y="0"/>
             <wp:positionH relativeFrom="margin">
               <wp:align>left</wp:align>
@@ -1919,7 +1919,7 @@
           <w:noProof/>
         </w:rPr>
         <w:drawing>
-          <wp:anchor distT="0" distB="0" distL="114300" distR="114300" simplePos="0" relativeHeight="251676672" behindDoc="1" locked="0" layoutInCell="1" allowOverlap="1" wp14:anchorId="3CF8BBB8" wp14:editId="0D550FE4">
+          <wp:anchor distT="0" distB="0" distL="114300" distR="114300" simplePos="0" relativeHeight="251676672" behindDoc="1" locked="0" layoutInCell="1" allowOverlap="1" wp14:anchorId="3CF8BBB8" wp14:editId="5B267941">
             <wp:simplePos x="0" y="0"/>
             <wp:positionH relativeFrom="margin">
               <wp:align>left</wp:align>
@@ -2069,7 +2069,7 @@
           <w:noProof/>
         </w:rPr>
         <w:drawing>
-          <wp:anchor distT="0" distB="0" distL="114300" distR="114300" simplePos="0" relativeHeight="251678720" behindDoc="1" locked="0" layoutInCell="1" allowOverlap="1" wp14:anchorId="74C26A47" wp14:editId="55287D20">
+          <wp:anchor distT="0" distB="0" distL="114300" distR="114300" simplePos="0" relativeHeight="251678720" behindDoc="1" locked="0" layoutInCell="1" allowOverlap="1" wp14:anchorId="74C26A47" wp14:editId="34BD3EFF">
             <wp:simplePos x="0" y="0"/>
             <wp:positionH relativeFrom="margin">
               <wp:align>left</wp:align>
@@ -2219,7 +2219,7 @@
           <w:noProof/>
         </w:rPr>
         <w:drawing>
-          <wp:anchor distT="0" distB="0" distL="114300" distR="114300" simplePos="0" relativeHeight="251680768" behindDoc="1" locked="0" layoutInCell="1" allowOverlap="1" wp14:anchorId="5163E257" wp14:editId="3B8AC15A">
+          <wp:anchor distT="0" distB="0" distL="114300" distR="114300" simplePos="0" relativeHeight="251680768" behindDoc="1" locked="0" layoutInCell="1" allowOverlap="1" wp14:anchorId="5163E257" wp14:editId="2442E0F8">
             <wp:simplePos x="0" y="0"/>
             <wp:positionH relativeFrom="margin">
               <wp:align>left</wp:align>
@@ -2871,6 +2871,9 @@
     </w:p>
     <w:p>
       <w:r>
+        <w:rPr>
+          <w:noProof/>
+        </w:rPr>
         <w:drawing>
           <wp:anchor distT="0" distB="0" distL="114300" distR="114300" simplePos="0" relativeHeight="251684864" behindDoc="1" locked="0" layoutInCell="1" allowOverlap="1" wp14:anchorId="01F569CD" wp14:editId="654C5608">
             <wp:simplePos x="0" y="0"/>
@@ -3020,9 +3023,12 @@
     <w:p/>
     <w:p>
       <w:r>
+        <w:rPr>
+          <w:noProof/>
+        </w:rPr>
         <w:lastRenderedPageBreak/>
         <w:drawing>
-          <wp:anchor distT="0" distB="0" distL="114300" distR="114300" simplePos="0" relativeHeight="251686912" behindDoc="1" locked="0" layoutInCell="1" allowOverlap="1" wp14:anchorId="48CFEC45" wp14:editId="4A51B49D">
+          <wp:anchor distT="0" distB="0" distL="114300" distR="114300" simplePos="0" relativeHeight="251686912" behindDoc="1" locked="0" layoutInCell="1" allowOverlap="1" wp14:anchorId="48CFEC45" wp14:editId="2CF3E91E">
             <wp:simplePos x="0" y="0"/>
             <wp:positionH relativeFrom="column">
               <wp:posOffset>0</wp:posOffset>
@@ -3086,7 +3092,75 @@
     <w:p>
       <w:r>
         <w:drawing>
-          <wp:anchor distT="0" distB="0" distL="114300" distR="114300" simplePos="0" relativeHeight="251687936" behindDoc="1" locked="0" layoutInCell="1" allowOverlap="1" wp14:anchorId="2AAF6F8D" wp14:editId="763AC1F7">
+          <wp:anchor distT="0" distB="0" distL="114300" distR="114300" simplePos="0" relativeHeight="251688960" behindDoc="1" locked="0" layoutInCell="1" allowOverlap="1" wp14:anchorId="3043E0D5" wp14:editId="46AB193C">
+            <wp:simplePos x="0" y="0"/>
+            <wp:positionH relativeFrom="column">
+              <wp:posOffset>4029075</wp:posOffset>
+            </wp:positionH>
+            <wp:positionV relativeFrom="paragraph">
+              <wp:posOffset>1386205</wp:posOffset>
+            </wp:positionV>
+            <wp:extent cx="2390775" cy="2830195"/>
+            <wp:effectExtent l="0" t="0" r="9525" b="8255"/>
+            <wp:wrapTight wrapText="bothSides">
+              <wp:wrapPolygon edited="0">
+                <wp:start x="0" y="0"/>
+                <wp:lineTo x="0" y="21518"/>
+                <wp:lineTo x="21514" y="21518"/>
+                <wp:lineTo x="21514" y="0"/>
+                <wp:lineTo x="0" y="0"/>
+              </wp:wrapPolygon>
+            </wp:wrapTight>
+            <wp:docPr id="36" name="Picture 36"/>
+            <wp:cNvGraphicFramePr>
+              <a:graphicFrameLocks xmlns:a="http://schemas.openxmlformats.org/drawingml/2006/main" noChangeAspect="1"/>
+            </wp:cNvGraphicFramePr>
+            <a:graphic xmlns:a="http://schemas.openxmlformats.org/drawingml/2006/main">
+              <a:graphicData uri="http://schemas.openxmlformats.org/drawingml/2006/picture">
+                <pic:pic xmlns:pic="http://schemas.openxmlformats.org/drawingml/2006/picture">
+                  <pic:nvPicPr>
+                    <pic:cNvPr id="1" name=""/>
+                    <pic:cNvPicPr/>
+                  </pic:nvPicPr>
+                  <pic:blipFill>
+                    <a:blip r:embed="rId46" cstate="print">
+                      <a:extLst>
+                        <a:ext uri="{28A0092B-C50C-407E-A947-70E740481C1C}">
+                          <a14:useLocalDpi xmlns:a14="http://schemas.microsoft.com/office/drawing/2010/main" val="0"/>
+                        </a:ext>
+                      </a:extLst>
+                    </a:blip>
+                    <a:stretch>
+                      <a:fillRect/>
+                    </a:stretch>
+                  </pic:blipFill>
+                  <pic:spPr>
+                    <a:xfrm>
+                      <a:off x="0" y="0"/>
+                      <a:ext cx="2390775" cy="2830195"/>
+                    </a:xfrm>
+                    <a:prstGeom prst="rect">
+                      <a:avLst/>
+                    </a:prstGeom>
+                  </pic:spPr>
+                </pic:pic>
+              </a:graphicData>
+            </a:graphic>
+            <wp14:sizeRelH relativeFrom="margin">
+              <wp14:pctWidth>0</wp14:pctWidth>
+            </wp14:sizeRelH>
+            <wp14:sizeRelV relativeFrom="margin">
+              <wp14:pctHeight>0</wp14:pctHeight>
+            </wp14:sizeRelV>
+          </wp:anchor>
+        </w:drawing>
+      </w:r>
+      <w:r>
+        <w:rPr>
+          <w:noProof/>
+        </w:rPr>
+        <w:drawing>
+          <wp:anchor distT="0" distB="0" distL="114300" distR="114300" simplePos="0" relativeHeight="251687936" behindDoc="1" locked="0" layoutInCell="1" allowOverlap="1" wp14:anchorId="2AAF6F8D" wp14:editId="549A0395">
             <wp:simplePos x="0" y="0"/>
             <wp:positionH relativeFrom="column">
               <wp:posOffset>0</wp:posOffset>
@@ -3117,7 +3191,7 @@
                     <pic:cNvPicPr/>
                   </pic:nvPicPr>
                   <pic:blipFill>
-                    <a:blip r:embed="rId46">
+                    <a:blip r:embed="rId47">
                       <a:extLst>
                         <a:ext uri="{28A0092B-C50C-407E-A947-70E740481C1C}">
                           <a14:useLocalDpi xmlns:a14="http://schemas.microsoft.com/office/drawing/2010/main" val="0"/>
@@ -3146,7 +3220,95 @@
       <w:r>
         <w:t>But hey, good silver lining is that now all octave bands is going as expected instead of only 1 band showing proper response.</w:t>
       </w:r>
-    </w:p>
+      <w:r>
+        <w:br/>
+      </w:r>
+      <w:r>
+        <w:br/>
+        <w:t>Next, lets try 1 to 2 ratio.</w:t>
+      </w:r>
+    </w:p>
+    <w:p>
+      <w:r>
+        <w:t>Nvm, as seen on the right, it still have high RT60 on lower frequencies, but too low on higher frequencies hmmm</w:t>
+      </w:r>
+    </w:p>
+    <w:p>
+      <w:r>
+        <w:t>I think manual correction of each octave band is needed.. but for now lets try using smaller y_fit like RT30.</w:t>
+      </w:r>
+    </w:p>
+    <w:p>
+      <w:r>
+        <w:drawing>
+          <wp:anchor distT="0" distB="0" distL="114300" distR="114300" simplePos="0" relativeHeight="251689984" behindDoc="1" locked="0" layoutInCell="1" allowOverlap="1" wp14:anchorId="076BCEFA" wp14:editId="446D258A">
+            <wp:simplePos x="0" y="0"/>
+            <wp:positionH relativeFrom="margin">
+              <wp:align>left</wp:align>
+            </wp:positionH>
+            <wp:positionV relativeFrom="paragraph">
+              <wp:posOffset>-867410</wp:posOffset>
+            </wp:positionV>
+            <wp:extent cx="2362200" cy="1697990"/>
+            <wp:effectExtent l="0" t="0" r="0" b="0"/>
+            <wp:wrapTight wrapText="bothSides">
+              <wp:wrapPolygon edited="0">
+                <wp:start x="0" y="0"/>
+                <wp:lineTo x="0" y="21325"/>
+                <wp:lineTo x="21426" y="21325"/>
+                <wp:lineTo x="21426" y="0"/>
+                <wp:lineTo x="0" y="0"/>
+              </wp:wrapPolygon>
+            </wp:wrapTight>
+            <wp:docPr id="38" name="Picture 38"/>
+            <wp:cNvGraphicFramePr>
+              <a:graphicFrameLocks xmlns:a="http://schemas.openxmlformats.org/drawingml/2006/main" noChangeAspect="1"/>
+            </wp:cNvGraphicFramePr>
+            <a:graphic xmlns:a="http://schemas.openxmlformats.org/drawingml/2006/main">
+              <a:graphicData uri="http://schemas.openxmlformats.org/drawingml/2006/picture">
+                <pic:pic xmlns:pic="http://schemas.openxmlformats.org/drawingml/2006/picture">
+                  <pic:nvPicPr>
+                    <pic:cNvPr id="1" name=""/>
+                    <pic:cNvPicPr/>
+                  </pic:nvPicPr>
+                  <pic:blipFill>
+                    <a:blip r:embed="rId48">
+                      <a:extLst>
+                        <a:ext uri="{28A0092B-C50C-407E-A947-70E740481C1C}">
+                          <a14:useLocalDpi xmlns:a14="http://schemas.microsoft.com/office/drawing/2010/main" val="0"/>
+                        </a:ext>
+                      </a:extLst>
+                    </a:blip>
+                    <a:stretch>
+                      <a:fillRect/>
+                    </a:stretch>
+                  </pic:blipFill>
+                  <pic:spPr>
+                    <a:xfrm>
+                      <a:off x="0" y="0"/>
+                      <a:ext cx="2362200" cy="1697990"/>
+                    </a:xfrm>
+                    <a:prstGeom prst="rect">
+                      <a:avLst/>
+                    </a:prstGeom>
+                  </pic:spPr>
+                </pic:pic>
+              </a:graphicData>
+            </a:graphic>
+            <wp14:sizeRelH relativeFrom="margin">
+              <wp14:pctWidth>0</wp14:pctWidth>
+            </wp14:sizeRelH>
+            <wp14:sizeRelV relativeFrom="margin">
+              <wp14:pctHeight>0</wp14:pctHeight>
+            </wp14:sizeRelV>
+          </wp:anchor>
+        </w:drawing>
+      </w:r>
+      <w:r>
+        <w:t>It don’t really works either.. Oh well, will continue next week.</w:t>
+      </w:r>
+    </w:p>
+    <w:p/>
     <w:sectPr>
       <w:pgSz w:w="11906" w:h="16838"/>
       <w:pgMar w:top="1440" w:right="1440" w:bottom="1440" w:left="1440" w:header="708" w:footer="708" w:gutter="0"/>

</xml_diff>